<commit_message>
working on intro and discussion notes
</commit_message>
<xml_diff>
--- a/docs/manuscripts/euc manuscript/intro 4.docx
+++ b/docs/manuscripts/euc manuscript/intro 4.docx
@@ -8,12 +8,33 @@
       </w:r>
       <w:r>
         <w:tab/>
-        <w:t>Introducing ecological proteomics</w:t>
-      </w:r>
-    </w:p>
-    <w:p>
-      <w:r>
-        <w:t xml:space="preserve">Over the last decade we have seen a step change in our ability to investigate the molecular bases of biological adaptation and evolution. Rapidly progressing ‘omics’ technologies now allow researchers to characterise complete sets of biological molecules in non-model organisms (Wang, Gerstein &amp; Snyder 2009; </w:t>
+        <w:t xml:space="preserve">Introducing </w:t>
+      </w:r>
+      <w:r>
+        <w:rPr>
+          <w:rFonts w:ascii="Bauhaus 93" w:hAnsi="Bauhaus 93"/>
+          <w:i/>
+        </w:rPr>
+        <w:t xml:space="preserve">ecological </w:t>
+      </w:r>
+      <w:proofErr w:type="spellStart"/>
+      <w:r>
+        <w:rPr>
+          <w:rFonts w:ascii="Bauhaus 93" w:hAnsi="Bauhaus 93"/>
+          <w:i/>
+        </w:rPr>
+        <w:t>proteography</w:t>
+      </w:r>
+      <w:proofErr w:type="spellEnd"/>
+    </w:p>
+    <w:p>
+      <w:r>
+        <w:t>Over the last decade we have seen a step change in our ability to investigate the molecular bases of biological adaptation and evolution. Rapidly progressing ‘omics’ techn</w:t>
+      </w:r>
+      <w:bookmarkStart w:id="0" w:name="_GoBack"/>
+      <w:bookmarkEnd w:id="0"/>
+      <w:r>
+        <w:t xml:space="preserve">ologies now allow researchers to characterise complete sets of biological molecules in non-model organisms (Wang, Gerstein &amp; Snyder 2009; </w:t>
       </w:r>
       <w:proofErr w:type="spellStart"/>
       <w:r>
@@ -66,13 +87,7 @@
     </w:p>
     <w:p>
       <w:r>
-        <w:t>Proteomics is becoming a useful tool in ecological and evolutionary research because genomic resources are increasingly available for non-model organisms</w:t>
-      </w:r>
-      <w:r>
-        <w:t xml:space="preserve"> </w:t>
-      </w:r>
-      <w:r>
-        <w:t>(</w:t>
+        <w:t>Proteomics is becoming a useful tool in ecological and evolutionary research because genomic resources are increasingly available for non-model organisms (</w:t>
       </w:r>
       <w:proofErr w:type="spellStart"/>
       <w:r>
@@ -105,41 +120,26 @@
         <w:t>Comparative data on the abundances of proteins or groups of proteins which perform key biochemical functions measured under different environmental conditions could provide mechanistically explicit insight into organism-environment relationships</w:t>
       </w:r>
       <w:r>
-        <w:t>. Comparative ecological proteomics require</w:t>
-      </w:r>
-      <w:r>
-        <w:t>s</w:t>
-      </w:r>
-      <w:r>
-        <w:t xml:space="preserve"> rapid, scalable methods for absolute quantification of protein abundances in wild organisms. To date however, absolute quantification of plant proteins has proved to be challenging: proteins are difficult to extract from plant tissues and the required data-dependent mass spectrometric methods remain novel (refs from Steve).</w:t>
-      </w:r>
-    </w:p>
-    <w:p>
-      <w:r>
-        <w:t xml:space="preserve">We have developed proteomics methods which allow comprehensive extraction of leaf proteins and absolute quantification of the top 2000-3000 most abundant proteins. This allows us to compare protein abundances between samples, which has been demonstrated in model organisms under controlled environments (need refs from Steve) but not in a large-scale study </w:t>
-      </w:r>
-      <w:r>
-        <w:t>of</w:t>
-      </w:r>
-      <w:r>
-        <w:t xml:space="preserve"> wild plants. </w:t>
-      </w:r>
-    </w:p>
-    <w:p>
-      <w:r>
-        <w:t>Using this new technology, we have conducted (a/the first) continent-scale ecological proteomics experiment to characterise the influence of biogeographic and environmental controls on leaf protein expression. We analysed 320 eucalypt leaves across 32 species sampled from Tasmania, New South Wales, and Queensland, spanning large gradients of mean annual precipitation and temperature (200-3200 mm</w:t>
-      </w:r>
-      <w:r>
-        <w:t>,</w:t>
-      </w:r>
-      <w:r>
-        <w:t xml:space="preserve"> 5-27 °C</w:t>
-      </w:r>
-      <w:r>
-        <w:t>, respectively</w:t>
-      </w:r>
-      <w:r>
-        <w:t>) (Fig. 1).</w:t>
+        <w:t>. Comparative ecological proteomics requires rapid, scalable methods for absolute quantification of protein abundances in wild organisms. To date however, absolute quantification of plant proteins has proved to be challenging: proteins are difficult to extract from plant tissues and the required data-dependent mass spectrometric methods remain novel (refs from Steve).</w:t>
+      </w:r>
+    </w:p>
+    <w:p>
+      <w:r>
+        <w:t xml:space="preserve">We have developed proteomics methods which allow comprehensive extraction of leaf proteins and absolute quantification of the top 2000-3000 most abundant proteins. This allows us to compare protein abundances between samples, which has been demonstrated in model organisms under controlled environments (need refs from Steve) but not in a large-scale study of wild plants. </w:t>
+      </w:r>
+    </w:p>
+    <w:p>
+      <w:r>
+        <w:t xml:space="preserve">Using this new technology, we have conducted (a/the first) continent-scale ecological proteomics experiment to characterise the influence of </w:t>
+      </w:r>
+      <w:r>
+        <w:rPr>
+          <w:strike/>
+        </w:rPr>
+        <w:t>biogeographic and</w:t>
+      </w:r>
+      <w:r>
+        <w:t xml:space="preserve"> environmental controls on leaf protein expression. We analysed 320 eucalypt leaves across 32 species sampled from Tasmania, New South Wales, and Queensland, spanning large gradients of mean annual precipitation and temperature (200-3200 mm, 5-27 °C, respectively) (Fig. 1).</w:t>
       </w:r>
     </w:p>
     <w:p>
@@ -162,31 +162,197 @@
           <w:szCs w:val="24"/>
           <w:lang w:eastAsia="en-AU"/>
         </w:rPr>
-        <w:t xml:space="preserve">- we have had estimates for the sizes of different functional pools of protein in leaves since the 80's - achieved using classical biochemical wizardry (Evans &amp; </w:t>
-      </w:r>
-      <w:proofErr w:type="spellStart"/>
-      <w:r>
-        <w:rPr>
-          <w:rFonts w:ascii="Calibri" w:eastAsia="Times New Roman" w:hAnsi="Calibri" w:cs="Times New Roman"/>
-          <w:color w:val="000000"/>
-          <w:sz w:val="20"/>
-          <w:szCs w:val="24"/>
-          <w:lang w:eastAsia="en-AU"/>
-        </w:rPr>
-        <w:t>Seeman</w:t>
-      </w:r>
-      <w:proofErr w:type="spellEnd"/>
-      <w:r>
-        <w:rPr>
-          <w:rFonts w:ascii="Calibri" w:eastAsia="Times New Roman" w:hAnsi="Calibri" w:cs="Times New Roman"/>
-          <w:color w:val="000000"/>
-          <w:sz w:val="20"/>
-          <w:szCs w:val="24"/>
-          <w:lang w:eastAsia="en-AU"/>
-        </w:rPr>
-        <w:t xml:space="preserve"> 1989). These estimates were made using domesticated plants like spinach from which it was relatively straight forward to extract protein.</w:t>
-      </w:r>
-    </w:p>
+        <w:t>The resulting dataset</w:t>
+      </w:r>
+      <w:r>
+        <w:rPr>
+          <w:rFonts w:ascii="Calibri" w:eastAsia="Times New Roman" w:hAnsi="Calibri" w:cs="Times New Roman"/>
+          <w:color w:val="000000"/>
+          <w:sz w:val="20"/>
+          <w:szCs w:val="24"/>
+          <w:lang w:eastAsia="en-AU"/>
+        </w:rPr>
+        <w:t xml:space="preserve"> </w:t>
+      </w:r>
+      <w:r>
+        <w:rPr>
+          <w:rFonts w:ascii="Calibri" w:eastAsia="Times New Roman" w:hAnsi="Calibri" w:cs="Times New Roman"/>
+          <w:color w:val="000000"/>
+          <w:sz w:val="20"/>
+          <w:szCs w:val="24"/>
+          <w:lang w:eastAsia="en-AU"/>
+        </w:rPr>
+        <w:t>describes protein abundances at all levels</w:t>
+      </w:r>
+      <w:r>
+        <w:rPr>
+          <w:rFonts w:ascii="Calibri" w:eastAsia="Times New Roman" w:hAnsi="Calibri" w:cs="Times New Roman"/>
+          <w:color w:val="000000"/>
+          <w:sz w:val="20"/>
+          <w:szCs w:val="24"/>
+          <w:lang w:eastAsia="en-AU"/>
+        </w:rPr>
+        <w:t xml:space="preserve"> of </w:t>
+      </w:r>
+      <w:r>
+        <w:rPr>
+          <w:rFonts w:ascii="Calibri" w:eastAsia="Times New Roman" w:hAnsi="Calibri" w:cs="Times New Roman"/>
+          <w:color w:val="000000"/>
+          <w:sz w:val="20"/>
+          <w:szCs w:val="24"/>
+          <w:lang w:eastAsia="en-AU"/>
+        </w:rPr>
+        <w:t xml:space="preserve">functional </w:t>
+      </w:r>
+      <w:r>
+        <w:rPr>
+          <w:rFonts w:ascii="Calibri" w:eastAsia="Times New Roman" w:hAnsi="Calibri" w:cs="Times New Roman"/>
+          <w:color w:val="000000"/>
+          <w:sz w:val="20"/>
+          <w:szCs w:val="24"/>
+          <w:lang w:eastAsia="en-AU"/>
+        </w:rPr>
+        <w:t xml:space="preserve">organisation, from </w:t>
+      </w:r>
+      <w:r>
+        <w:rPr>
+          <w:rFonts w:ascii="Calibri" w:eastAsia="Times New Roman" w:hAnsi="Calibri" w:cs="Times New Roman"/>
+          <w:color w:val="000000"/>
+          <w:sz w:val="20"/>
+          <w:szCs w:val="24"/>
+          <w:lang w:eastAsia="en-AU"/>
+        </w:rPr>
+        <w:t>broad groupings</w:t>
+      </w:r>
+      <w:r>
+        <w:rPr>
+          <w:rFonts w:ascii="Calibri" w:eastAsia="Times New Roman" w:hAnsi="Calibri" w:cs="Times New Roman"/>
+          <w:color w:val="000000"/>
+          <w:sz w:val="20"/>
+          <w:szCs w:val="24"/>
+          <w:lang w:eastAsia="en-AU"/>
+        </w:rPr>
+        <w:t xml:space="preserve"> down to individual protein subunits. We provide </w:t>
+      </w:r>
+      <w:r>
+        <w:rPr>
+          <w:rFonts w:ascii="Calibri" w:eastAsia="Times New Roman" w:hAnsi="Calibri" w:cs="Times New Roman"/>
+          <w:color w:val="000000"/>
+          <w:sz w:val="20"/>
+          <w:szCs w:val="24"/>
+          <w:lang w:eastAsia="en-AU"/>
+        </w:rPr>
+        <w:t>the most complete</w:t>
+      </w:r>
+      <w:r>
+        <w:rPr>
+          <w:rFonts w:ascii="Calibri" w:eastAsia="Times New Roman" w:hAnsi="Calibri" w:cs="Times New Roman"/>
+          <w:color w:val="000000"/>
+          <w:sz w:val="20"/>
+          <w:szCs w:val="24"/>
+          <w:lang w:eastAsia="en-AU"/>
+        </w:rPr>
+        <w:t xml:space="preserve"> description</w:t>
+      </w:r>
+      <w:r>
+        <w:rPr>
+          <w:rFonts w:ascii="Calibri" w:eastAsia="Times New Roman" w:hAnsi="Calibri" w:cs="Times New Roman"/>
+          <w:color w:val="000000"/>
+          <w:sz w:val="20"/>
+          <w:szCs w:val="24"/>
+          <w:lang w:eastAsia="en-AU"/>
+        </w:rPr>
+        <w:t xml:space="preserve"> </w:t>
+      </w:r>
+      <w:r>
+        <w:rPr>
+          <w:rFonts w:ascii="Calibri" w:eastAsia="Times New Roman" w:hAnsi="Calibri" w:cs="Times New Roman"/>
+          <w:color w:val="000000"/>
+          <w:sz w:val="20"/>
+          <w:szCs w:val="24"/>
+          <w:lang w:eastAsia="en-AU"/>
+        </w:rPr>
+        <w:t>to date</w:t>
+      </w:r>
+      <w:r>
+        <w:rPr>
+          <w:rFonts w:ascii="Calibri" w:eastAsia="Times New Roman" w:hAnsi="Calibri" w:cs="Times New Roman"/>
+          <w:color w:val="000000"/>
+          <w:sz w:val="20"/>
+          <w:szCs w:val="24"/>
+          <w:lang w:eastAsia="en-AU"/>
+        </w:rPr>
+        <w:t xml:space="preserve"> of</w:t>
+      </w:r>
+      <w:r>
+        <w:rPr>
+          <w:rFonts w:ascii="Calibri" w:eastAsia="Times New Roman" w:hAnsi="Calibri" w:cs="Times New Roman"/>
+          <w:color w:val="000000"/>
+          <w:sz w:val="20"/>
+          <w:szCs w:val="24"/>
+          <w:lang w:eastAsia="en-AU"/>
+        </w:rPr>
+        <w:t xml:space="preserve"> </w:t>
+      </w:r>
+      <w:r>
+        <w:rPr>
+          <w:rFonts w:ascii="Calibri" w:eastAsia="Times New Roman" w:hAnsi="Calibri" w:cs="Times New Roman"/>
+          <w:color w:val="000000"/>
+          <w:sz w:val="20"/>
+          <w:szCs w:val="24"/>
+          <w:lang w:eastAsia="en-AU"/>
+        </w:rPr>
+        <w:t>leaf protein</w:t>
+      </w:r>
+      <w:r>
+        <w:rPr>
+          <w:rFonts w:ascii="Calibri" w:eastAsia="Times New Roman" w:hAnsi="Calibri" w:cs="Times New Roman"/>
+          <w:color w:val="000000"/>
+          <w:sz w:val="20"/>
+          <w:szCs w:val="24"/>
+          <w:lang w:eastAsia="en-AU"/>
+        </w:rPr>
+        <w:t xml:space="preserve"> allocation </w:t>
+      </w:r>
+      <w:r>
+        <w:rPr>
+          <w:rFonts w:ascii="Calibri" w:eastAsia="Times New Roman" w:hAnsi="Calibri" w:cs="Times New Roman"/>
+          <w:color w:val="000000"/>
+          <w:sz w:val="20"/>
+          <w:szCs w:val="24"/>
+          <w:lang w:eastAsia="en-AU"/>
+        </w:rPr>
+        <w:t>for</w:t>
+      </w:r>
+      <w:r>
+        <w:rPr>
+          <w:rFonts w:ascii="Calibri" w:eastAsia="Times New Roman" w:hAnsi="Calibri" w:cs="Times New Roman"/>
+          <w:color w:val="000000"/>
+          <w:sz w:val="20"/>
+          <w:szCs w:val="24"/>
+          <w:lang w:eastAsia="en-AU"/>
+        </w:rPr>
+        <w:t xml:space="preserve"> all major protein functional categories. </w:t>
+      </w:r>
+    </w:p>
+    <w:p/>
+    <w:p>
+      <w:pPr>
+        <w:rPr>
+          <w:strike/>
+        </w:rPr>
+      </w:pPr>
+      <w:r>
+        <w:t xml:space="preserve">We have concentrated the initial analysis of this dataset on photosynthesis, as it represents one of the most important and abundant set of biochemical reactions in the biosphere (Blankenship &amp; Hartman 1998; Raven 2013). </w:t>
+      </w:r>
+      <w:r>
+        <w:rPr>
+          <w:strike/>
+        </w:rPr>
+        <w:t>The 500 most abundant proteins account for &gt;90% total leaf protein by weight and the majority of these are involved in photosynthesis and photorespiration (see Fig. X in Methods).</w:t>
+      </w:r>
+    </w:p>
+    <w:p/>
     <w:p>
       <w:pPr>
         <w:shd w:val="clear" w:color="auto" w:fill="FFFFFF"/>
@@ -199,15 +365,213 @@
           <w:lang w:eastAsia="en-AU"/>
         </w:rPr>
       </w:pPr>
-      <w:r>
-        <w:rPr>
-          <w:rFonts w:ascii="Calibri" w:eastAsia="Times New Roman" w:hAnsi="Calibri" w:cs="Times New Roman"/>
-          <w:color w:val="000000"/>
-          <w:sz w:val="20"/>
-          <w:szCs w:val="24"/>
-          <w:lang w:eastAsia="en-AU"/>
-        </w:rPr>
-        <w:t>- roughly 1/4 light harvesting, 1/4 carbon assimilation, 10% respiration (including protein synthesis / degradation etc.))</w:t>
+    </w:p>
+    <w:p/>
+    <w:p>
+      <w:r>
+        <w:lastRenderedPageBreak/>
+        <w:t>Much of what is known about variation in photosynthetic capacity in wild plants is derived from measurements of leaf nitrogen</w:t>
+      </w:r>
+      <w:r>
+        <w:t xml:space="preserve"> </w:t>
+      </w:r>
+      <w:r>
+        <w:t xml:space="preserve">content (Wright et al 2004, </w:t>
+      </w:r>
+      <w:proofErr w:type="spellStart"/>
+      <w:r>
+        <w:t>Hikosaka</w:t>
+      </w:r>
+      <w:proofErr w:type="spellEnd"/>
+      <w:r>
+        <w:t xml:space="preserve"> 2010), on the basis that photosynthetic proteins comprise the largest pool of nitrogen in leaves (</w:t>
+      </w:r>
+      <w:r>
+        <w:t xml:space="preserve">Evans </w:t>
+      </w:r>
+      <w:r>
+        <w:t xml:space="preserve">&amp; </w:t>
+      </w:r>
+      <w:proofErr w:type="spellStart"/>
+      <w:r>
+        <w:t>Seeman</w:t>
+      </w:r>
+      <w:proofErr w:type="spellEnd"/>
+      <w:r>
+        <w:t xml:space="preserve"> </w:t>
+      </w:r>
+      <w:r>
+        <w:t>1989</w:t>
+      </w:r>
+      <w:r>
+        <w:t>, something else</w:t>
+      </w:r>
+      <w:r>
+        <w:t xml:space="preserve">). </w:t>
+      </w:r>
+      <w:r>
+        <w:t>The relationship between leaf nitrogen and photosynthetic carbon assimilation varies substantially across species</w:t>
+      </w:r>
+      <w:r>
+        <w:t>,</w:t>
+      </w:r>
+      <w:r>
+        <w:t xml:space="preserve"> and in relation to how nitrogen resources are allocated to different functions within photosynthesis (Evans &amp; </w:t>
+      </w:r>
+      <w:proofErr w:type="spellStart"/>
+      <w:r>
+        <w:t>Seemann</w:t>
+      </w:r>
+      <w:proofErr w:type="spellEnd"/>
+      <w:r>
+        <w:t xml:space="preserve"> 1989, Wright et al 2004).</w:t>
+      </w:r>
+    </w:p>
+    <w:p>
+      <w:pPr>
+        <w:rPr>
+          <w:sz w:val="20"/>
+        </w:rPr>
+      </w:pPr>
+      <w:r>
+        <w:rPr>
+          <w:sz w:val="20"/>
+        </w:rPr>
+        <w:t>The relationship is particularly weak for many Australian native plants (Warren 2000).</w:t>
+      </w:r>
+    </w:p>
+    <w:p>
+      <w:r>
+        <w:t>Quantifying these sources of variation has been the focus of substantial research effort since the 1980’s</w:t>
+      </w:r>
+      <w:r>
+        <w:t xml:space="preserve"> </w:t>
+      </w:r>
+      <w:r>
+        <w:t>(</w:t>
+      </w:r>
+      <w:proofErr w:type="spellStart"/>
+      <w:r>
+        <w:t>Niinemets</w:t>
+      </w:r>
+      <w:proofErr w:type="spellEnd"/>
+      <w:r>
+        <w:t xml:space="preserve"> &amp; </w:t>
+      </w:r>
+      <w:proofErr w:type="spellStart"/>
+      <w:r>
+        <w:t>Tenhunen</w:t>
+      </w:r>
+      <w:proofErr w:type="spellEnd"/>
+      <w:r>
+        <w:t xml:space="preserve"> 1997, </w:t>
+      </w:r>
+      <w:proofErr w:type="spellStart"/>
+      <w:r>
+        <w:t>Niinemets</w:t>
+      </w:r>
+      <w:proofErr w:type="spellEnd"/>
+      <w:r>
+        <w:t xml:space="preserve"> 2007</w:t>
+      </w:r>
+      <w:r>
+        <w:t>, lots of others</w:t>
+      </w:r>
+      <w:r>
+        <w:t>)</w:t>
+      </w:r>
+      <w:r>
+        <w:t xml:space="preserve">. </w:t>
+      </w:r>
+    </w:p>
+    <w:p>
+      <w:r>
+        <w:t xml:space="preserve">More recently, an increasing number of biosphere models have incorporated N allocation in an attempt to improve estimates of photosynthesis (see Steve’s refs in presentation, </w:t>
+      </w:r>
+      <w:proofErr w:type="spellStart"/>
+      <w:r>
+        <w:t>Ghimire</w:t>
+      </w:r>
+      <w:proofErr w:type="spellEnd"/>
+      <w:r>
+        <w:t xml:space="preserve"> 2016 refs, </w:t>
+      </w:r>
+      <w:proofErr w:type="gramStart"/>
+      <w:r>
+        <w:t>Dong</w:t>
+      </w:r>
+      <w:proofErr w:type="gramEnd"/>
+      <w:r>
+        <w:t xml:space="preserve"> Ning refs). </w:t>
+      </w:r>
+    </w:p>
+    <w:p>
+      <w:r>
+        <w:t>Mathematical models of photosynthesis describe two important processes in photosynthetic carbon assimilation: carboxylation of ribulose-1</w:t>
+      </w:r>
+      <w:proofErr w:type="gramStart"/>
+      <w:r>
+        <w:t>,6</w:t>
+      </w:r>
+      <w:proofErr w:type="gramEnd"/>
+      <w:r>
+        <w:t>-bisphosphate (</w:t>
+      </w:r>
+      <w:proofErr w:type="spellStart"/>
+      <w:r>
+        <w:t>RuBP</w:t>
+      </w:r>
+      <w:proofErr w:type="spellEnd"/>
+      <w:r>
+        <w:t xml:space="preserve">) by the enzyme Rubisco, and regeneration of </w:t>
+      </w:r>
+      <w:proofErr w:type="spellStart"/>
+      <w:r>
+        <w:t>RuBP</w:t>
+      </w:r>
+      <w:proofErr w:type="spellEnd"/>
+      <w:r>
+        <w:t xml:space="preserve"> using energetic products derived from the light reactions of photosynthesis (Farquhar, von </w:t>
+      </w:r>
+      <w:proofErr w:type="spellStart"/>
+      <w:r>
+        <w:t>Caemmerer</w:t>
+      </w:r>
+      <w:proofErr w:type="spellEnd"/>
+      <w:r>
+        <w:t xml:space="preserve"> &amp; Berry 1980; Farquhar, von </w:t>
+      </w:r>
+      <w:proofErr w:type="spellStart"/>
+      <w:r>
+        <w:t>Caemmerer</w:t>
+      </w:r>
+      <w:proofErr w:type="spellEnd"/>
+      <w:r>
+        <w:t xml:space="preserve"> S &amp; Berry 2001). Theoretically, either of these processes can limit the rate of photosynthesis, depending on whether leaves are light or CO2 limited (REF). According to the co-ordination hypothesis of C3 photosynthetic acclimation, proportional allocation of protein resources to the light capturing photosystem complexes and carbon fixing Calvin cycle enzymes should be optimised such that carboxylation and regeneration of </w:t>
+      </w:r>
+      <w:proofErr w:type="spellStart"/>
+      <w:r>
+        <w:t>RuBP</w:t>
+      </w:r>
+      <w:proofErr w:type="spellEnd"/>
+      <w:r>
+        <w:t xml:space="preserve"> are co-limiting in leaves under average daytime conditions (</w:t>
+      </w:r>
+      <w:proofErr w:type="spellStart"/>
+      <w:r>
+        <w:t>Haxeltine</w:t>
+      </w:r>
+      <w:proofErr w:type="spellEnd"/>
+      <w:r>
+        <w:t xml:space="preserve"> &amp; Prentice 1996; Chen et al. 2009; </w:t>
+      </w:r>
+      <w:proofErr w:type="spellStart"/>
+      <w:r>
+        <w:t>Maire</w:t>
+      </w:r>
+      <w:proofErr w:type="spellEnd"/>
+      <w:r>
+        <w:t xml:space="preserve"> et al. 2012). </w:t>
       </w:r>
     </w:p>
     <w:p>
@@ -230,7 +594,29 @@
           <w:szCs w:val="24"/>
           <w:lang w:eastAsia="en-AU"/>
         </w:rPr>
-        <w:t>- talk about allocation equations and where the numbers have typically come from (Evans 1989 a/b, see that 2016 review paper for an overview</w:t>
+        <w:t xml:space="preserve">- </w:t>
+      </w:r>
+      <w:proofErr w:type="gramStart"/>
+      <w:r>
+        <w:rPr>
+          <w:rFonts w:ascii="Calibri" w:eastAsia="Times New Roman" w:hAnsi="Calibri" w:cs="Times New Roman"/>
+          <w:color w:val="000000"/>
+          <w:sz w:val="20"/>
+          <w:szCs w:val="24"/>
+          <w:lang w:eastAsia="en-AU"/>
+        </w:rPr>
+        <w:t>we</w:t>
+      </w:r>
+      <w:proofErr w:type="gramEnd"/>
+      <w:r>
+        <w:rPr>
+          <w:rFonts w:ascii="Calibri" w:eastAsia="Times New Roman" w:hAnsi="Calibri" w:cs="Times New Roman"/>
+          <w:color w:val="000000"/>
+          <w:sz w:val="20"/>
+          <w:szCs w:val="24"/>
+          <w:lang w:eastAsia="en-AU"/>
+        </w:rPr>
+        <w:t xml:space="preserve"> know there are some fundamental relationships between N allocation and major environmental variables - temperature, water, light</w:t>
       </w:r>
     </w:p>
     <w:p>
@@ -253,7 +639,51 @@
           <w:szCs w:val="24"/>
           <w:lang w:eastAsia="en-AU"/>
         </w:rPr>
-        <w:t>- Now using cutting edge mass spectrometric methods we can accurately and rapidly measure amounts of protein at any level of functional organisation, from high level functional categories down to individual protein subunits. We've done this for 32 Eucalypt species spanning broad ranges of environmental conditions across half the Australian continent. </w:t>
+        <w:t xml:space="preserve">- Responses of major protein groups to these </w:t>
+      </w:r>
+      <w:proofErr w:type="spellStart"/>
+      <w:r>
+        <w:rPr>
+          <w:rFonts w:ascii="Calibri" w:eastAsia="Times New Roman" w:hAnsi="Calibri" w:cs="Times New Roman"/>
+          <w:color w:val="000000"/>
+          <w:sz w:val="20"/>
+          <w:szCs w:val="24"/>
+          <w:lang w:eastAsia="en-AU"/>
+        </w:rPr>
+        <w:t>env</w:t>
+      </w:r>
+      <w:proofErr w:type="spellEnd"/>
+      <w:r>
+        <w:rPr>
+          <w:rFonts w:ascii="Calibri" w:eastAsia="Times New Roman" w:hAnsi="Calibri" w:cs="Times New Roman"/>
+          <w:color w:val="000000"/>
+          <w:sz w:val="20"/>
+          <w:szCs w:val="24"/>
+          <w:lang w:eastAsia="en-AU"/>
+        </w:rPr>
+        <w:t xml:space="preserve"> </w:t>
+      </w:r>
+      <w:proofErr w:type="spellStart"/>
+      <w:r>
+        <w:rPr>
+          <w:rFonts w:ascii="Calibri" w:eastAsia="Times New Roman" w:hAnsi="Calibri" w:cs="Times New Roman"/>
+          <w:color w:val="000000"/>
+          <w:sz w:val="20"/>
+          <w:szCs w:val="24"/>
+          <w:lang w:eastAsia="en-AU"/>
+        </w:rPr>
+        <w:t>vars</w:t>
+      </w:r>
+      <w:proofErr w:type="spellEnd"/>
+      <w:r>
+        <w:rPr>
+          <w:rFonts w:ascii="Calibri" w:eastAsia="Times New Roman" w:hAnsi="Calibri" w:cs="Times New Roman"/>
+          <w:color w:val="000000"/>
+          <w:sz w:val="20"/>
+          <w:szCs w:val="24"/>
+          <w:lang w:eastAsia="en-AU"/>
+        </w:rPr>
+        <w:t xml:space="preserve"> have been investigated extensively as a means to understanding the fundamentals of how the photosynthetic apparatus is optimised to its environment – ‘coordination’ and ‘optimality theories’</w:t>
       </w:r>
     </w:p>
     <w:p>
@@ -276,136 +706,408 @@
           <w:szCs w:val="24"/>
           <w:lang w:eastAsia="en-AU"/>
         </w:rPr>
-        <w:t>- We provide an updated, completed quantification of protein allocation to all major leaf protein functional categories. </w:t>
+        <w:t xml:space="preserve">  - </w:t>
+      </w:r>
+      <w:proofErr w:type="gramStart"/>
+      <w:r>
+        <w:rPr>
+          <w:rFonts w:ascii="Calibri" w:eastAsia="Times New Roman" w:hAnsi="Calibri" w:cs="Times New Roman"/>
+          <w:color w:val="000000"/>
+          <w:sz w:val="20"/>
+          <w:szCs w:val="24"/>
+          <w:lang w:eastAsia="en-AU"/>
+        </w:rPr>
+        <w:t>light</w:t>
+      </w:r>
+      <w:proofErr w:type="gramEnd"/>
+      <w:r>
+        <w:rPr>
+          <w:rFonts w:ascii="Calibri" w:eastAsia="Times New Roman" w:hAnsi="Calibri" w:cs="Times New Roman"/>
+          <w:color w:val="000000"/>
+          <w:sz w:val="20"/>
+          <w:szCs w:val="24"/>
+          <w:lang w:eastAsia="en-AU"/>
+        </w:rPr>
+        <w:t xml:space="preserve"> response (Evans &amp; </w:t>
+      </w:r>
+      <w:proofErr w:type="spellStart"/>
+      <w:r>
+        <w:rPr>
+          <w:rFonts w:ascii="Calibri" w:eastAsia="Times New Roman" w:hAnsi="Calibri" w:cs="Times New Roman"/>
+          <w:color w:val="000000"/>
+          <w:sz w:val="20"/>
+          <w:szCs w:val="24"/>
+          <w:lang w:eastAsia="en-AU"/>
+        </w:rPr>
+        <w:t>Poorter</w:t>
+      </w:r>
+      <w:proofErr w:type="spellEnd"/>
+      <w:r>
+        <w:rPr>
+          <w:rFonts w:ascii="Calibri" w:eastAsia="Times New Roman" w:hAnsi="Calibri" w:cs="Times New Roman"/>
+          <w:color w:val="000000"/>
+          <w:sz w:val="20"/>
+          <w:szCs w:val="24"/>
+          <w:lang w:eastAsia="en-AU"/>
+        </w:rPr>
+        <w:t xml:space="preserve"> 2001 would do, </w:t>
+      </w:r>
+      <w:proofErr w:type="spellStart"/>
+      <w:r>
+        <w:rPr>
+          <w:rFonts w:ascii="Calibri" w:eastAsia="Times New Roman" w:hAnsi="Calibri" w:cs="Times New Roman"/>
+          <w:color w:val="000000"/>
+          <w:sz w:val="20"/>
+          <w:szCs w:val="24"/>
+          <w:lang w:eastAsia="en-AU"/>
+        </w:rPr>
+        <w:t>Niinemets</w:t>
+      </w:r>
+      <w:proofErr w:type="spellEnd"/>
+      <w:r>
+        <w:rPr>
+          <w:rFonts w:ascii="Calibri" w:eastAsia="Times New Roman" w:hAnsi="Calibri" w:cs="Times New Roman"/>
+          <w:color w:val="000000"/>
+          <w:sz w:val="20"/>
+          <w:szCs w:val="24"/>
+          <w:lang w:eastAsia="en-AU"/>
+        </w:rPr>
+        <w:t xml:space="preserve"> too)</w:t>
+      </w:r>
+    </w:p>
+    <w:p>
+      <w:pPr>
+        <w:shd w:val="clear" w:color="auto" w:fill="FFFFFF"/>
+        <w:spacing w:after="0" w:line="240" w:lineRule="auto"/>
+        <w:rPr>
+          <w:rFonts w:ascii="Calibri" w:eastAsia="Times New Roman" w:hAnsi="Calibri" w:cs="Times New Roman"/>
+          <w:color w:val="000000"/>
+          <w:sz w:val="20"/>
+          <w:szCs w:val="24"/>
+          <w:lang w:eastAsia="en-AU"/>
+        </w:rPr>
+      </w:pPr>
+      <w:r>
+        <w:rPr>
+          <w:rFonts w:ascii="Calibri" w:eastAsia="Times New Roman" w:hAnsi="Calibri" w:cs="Times New Roman"/>
+          <w:color w:val="000000"/>
+          <w:sz w:val="20"/>
+          <w:szCs w:val="24"/>
+          <w:lang w:eastAsia="en-AU"/>
+        </w:rPr>
+        <w:t xml:space="preserve">  - </w:t>
+      </w:r>
+      <w:proofErr w:type="gramStart"/>
+      <w:r>
+        <w:rPr>
+          <w:rFonts w:ascii="Calibri" w:eastAsia="Times New Roman" w:hAnsi="Calibri" w:cs="Times New Roman"/>
+          <w:color w:val="000000"/>
+          <w:sz w:val="20"/>
+          <w:szCs w:val="24"/>
+          <w:lang w:eastAsia="en-AU"/>
+        </w:rPr>
+        <w:t>temperature</w:t>
+      </w:r>
+      <w:proofErr w:type="gramEnd"/>
+      <w:r>
+        <w:rPr>
+          <w:rFonts w:ascii="Calibri" w:eastAsia="Times New Roman" w:hAnsi="Calibri" w:cs="Times New Roman"/>
+          <w:color w:val="000000"/>
+          <w:sz w:val="20"/>
+          <w:szCs w:val="24"/>
+          <w:lang w:eastAsia="en-AU"/>
+        </w:rPr>
+        <w:t xml:space="preserve"> response (see below, Berry and Bjorkman 1980)</w:t>
+      </w:r>
+    </w:p>
+    <w:p>
+      <w:pPr>
+        <w:shd w:val="clear" w:color="auto" w:fill="FFFFFF"/>
+        <w:spacing w:after="0" w:line="240" w:lineRule="auto"/>
+        <w:rPr>
+          <w:rFonts w:ascii="Calibri" w:eastAsia="Times New Roman" w:hAnsi="Calibri" w:cs="Times New Roman"/>
+          <w:color w:val="000000"/>
+          <w:sz w:val="20"/>
+          <w:szCs w:val="24"/>
+          <w:lang w:eastAsia="en-AU"/>
+        </w:rPr>
+      </w:pPr>
+      <w:r>
+        <w:rPr>
+          <w:rFonts w:ascii="Calibri" w:eastAsia="Times New Roman" w:hAnsi="Calibri" w:cs="Times New Roman"/>
+          <w:color w:val="000000"/>
+          <w:sz w:val="20"/>
+          <w:szCs w:val="24"/>
+          <w:lang w:eastAsia="en-AU"/>
+        </w:rPr>
+        <w:t xml:space="preserve">  - </w:t>
+      </w:r>
+      <w:proofErr w:type="spellStart"/>
+      <w:proofErr w:type="gramStart"/>
+      <w:r>
+        <w:rPr>
+          <w:rFonts w:ascii="Calibri" w:eastAsia="Times New Roman" w:hAnsi="Calibri" w:cs="Times New Roman"/>
+          <w:color w:val="000000"/>
+          <w:sz w:val="20"/>
+          <w:szCs w:val="24"/>
+          <w:lang w:eastAsia="en-AU"/>
+        </w:rPr>
+        <w:t>precip</w:t>
+      </w:r>
+      <w:proofErr w:type="spellEnd"/>
+      <w:proofErr w:type="gramEnd"/>
+      <w:r>
+        <w:rPr>
+          <w:rFonts w:ascii="Calibri" w:eastAsia="Times New Roman" w:hAnsi="Calibri" w:cs="Times New Roman"/>
+          <w:color w:val="000000"/>
+          <w:sz w:val="20"/>
+          <w:szCs w:val="24"/>
+          <w:lang w:eastAsia="en-AU"/>
+        </w:rPr>
+        <w:t xml:space="preserve"> response (Wright paper, forget which one)</w:t>
+      </w:r>
+    </w:p>
+    <w:p>
+      <w:pPr>
+        <w:shd w:val="clear" w:color="auto" w:fill="FFFFFF"/>
+        <w:spacing w:after="0" w:line="240" w:lineRule="auto"/>
+        <w:rPr>
+          <w:rFonts w:ascii="Calibri" w:eastAsia="Times New Roman" w:hAnsi="Calibri" w:cs="Times New Roman"/>
+          <w:color w:val="000000"/>
+          <w:sz w:val="20"/>
+          <w:szCs w:val="24"/>
+          <w:lang w:eastAsia="en-AU"/>
+        </w:rPr>
+      </w:pPr>
+      <w:r>
+        <w:rPr>
+          <w:rFonts w:ascii="Calibri" w:eastAsia="Times New Roman" w:hAnsi="Calibri" w:cs="Times New Roman"/>
+          <w:color w:val="000000"/>
+          <w:sz w:val="20"/>
+          <w:szCs w:val="24"/>
+          <w:lang w:eastAsia="en-AU"/>
+        </w:rPr>
+        <w:t xml:space="preserve">  - Evans &amp; </w:t>
+      </w:r>
+      <w:proofErr w:type="spellStart"/>
+      <w:r>
+        <w:rPr>
+          <w:rFonts w:ascii="Calibri" w:eastAsia="Times New Roman" w:hAnsi="Calibri" w:cs="Times New Roman"/>
+          <w:color w:val="000000"/>
+          <w:sz w:val="20"/>
+          <w:szCs w:val="24"/>
+          <w:lang w:eastAsia="en-AU"/>
+        </w:rPr>
+        <w:t>Poorter</w:t>
+      </w:r>
+      <w:proofErr w:type="spellEnd"/>
+      <w:r>
+        <w:rPr>
+          <w:rFonts w:ascii="Calibri" w:eastAsia="Times New Roman" w:hAnsi="Calibri" w:cs="Times New Roman"/>
+          <w:color w:val="000000"/>
+          <w:sz w:val="20"/>
+          <w:szCs w:val="24"/>
+          <w:lang w:eastAsia="en-AU"/>
+        </w:rPr>
+        <w:t xml:space="preserve"> 2001, ref </w:t>
+      </w:r>
+      <w:proofErr w:type="spellStart"/>
+      <w:r>
+        <w:rPr>
+          <w:rFonts w:ascii="Calibri" w:eastAsia="Times New Roman" w:hAnsi="Calibri" w:cs="Times New Roman"/>
+          <w:color w:val="000000"/>
+          <w:sz w:val="20"/>
+          <w:szCs w:val="24"/>
+          <w:lang w:eastAsia="en-AU"/>
+        </w:rPr>
+        <w:t>Niinemets</w:t>
+      </w:r>
+      <w:proofErr w:type="spellEnd"/>
+      <w:r>
+        <w:rPr>
+          <w:rFonts w:ascii="Calibri" w:eastAsia="Times New Roman" w:hAnsi="Calibri" w:cs="Times New Roman"/>
+          <w:color w:val="000000"/>
+          <w:sz w:val="20"/>
+          <w:szCs w:val="24"/>
+          <w:lang w:eastAsia="en-AU"/>
+        </w:rPr>
+        <w:t xml:space="preserve"> and a few others, have directly determined Rubisco content and electron transport proteins in wild plants, but the species coverage remains limited and generally to glasshouse grown plants. </w:t>
+      </w:r>
+    </w:p>
+    <w:p>
+      <w:pPr>
+        <w:shd w:val="clear" w:color="auto" w:fill="FFFFFF"/>
+        <w:spacing w:after="0" w:line="240" w:lineRule="auto"/>
+        <w:rPr>
+          <w:rFonts w:ascii="Calibri" w:eastAsia="Times New Roman" w:hAnsi="Calibri" w:cs="Times New Roman"/>
+          <w:color w:val="000000"/>
+          <w:sz w:val="20"/>
+          <w:szCs w:val="24"/>
+          <w:lang w:eastAsia="en-AU"/>
+        </w:rPr>
+      </w:pPr>
+      <w:r>
+        <w:rPr>
+          <w:rFonts w:ascii="Calibri" w:eastAsia="Times New Roman" w:hAnsi="Calibri" w:cs="Times New Roman"/>
+          <w:color w:val="000000"/>
+          <w:sz w:val="20"/>
+          <w:szCs w:val="24"/>
+          <w:lang w:eastAsia="en-AU"/>
+        </w:rPr>
+        <w:t>  - 'Pigment associated proteins' aren't usually quantified directly - measurements are made by measuring chlorophyll and then multiplying by a stock 'N per chlorophyll' number derived from Evans work (1989, paper with pie chart and tables?)</w:t>
+      </w:r>
+    </w:p>
+    <w:p>
+      <w:pPr>
+        <w:shd w:val="clear" w:color="auto" w:fill="FFFFFF"/>
+        <w:spacing w:after="0" w:line="240" w:lineRule="auto"/>
+        <w:rPr>
+          <w:sz w:val="20"/>
+        </w:rPr>
+      </w:pPr>
+      <w:r>
+        <w:rPr>
+          <w:rFonts w:ascii="Calibri" w:eastAsia="Times New Roman" w:hAnsi="Calibri" w:cs="Times New Roman"/>
+          <w:color w:val="000000"/>
+          <w:sz w:val="18"/>
+          <w:szCs w:val="24"/>
+          <w:lang w:eastAsia="en-AU"/>
+        </w:rPr>
+        <w:t>-</w:t>
+      </w:r>
+      <w:r>
+        <w:rPr>
+          <w:sz w:val="20"/>
+        </w:rPr>
+        <w:t xml:space="preserve">Make the point here that allocation / abundance in relation to </w:t>
+      </w:r>
+      <w:proofErr w:type="spellStart"/>
+      <w:r>
+        <w:rPr>
+          <w:sz w:val="20"/>
+        </w:rPr>
+        <w:t>env</w:t>
+      </w:r>
+      <w:proofErr w:type="spellEnd"/>
+      <w:r>
+        <w:rPr>
+          <w:sz w:val="20"/>
+        </w:rPr>
+        <w:t xml:space="preserve"> </w:t>
+      </w:r>
+      <w:proofErr w:type="spellStart"/>
+      <w:r>
+        <w:rPr>
+          <w:sz w:val="20"/>
+        </w:rPr>
+        <w:t>vars</w:t>
+      </w:r>
+      <w:proofErr w:type="spellEnd"/>
+      <w:r>
+        <w:rPr>
+          <w:sz w:val="20"/>
+        </w:rPr>
+        <w:t xml:space="preserve"> has been looked at in detail for limited sets of species, or estimated </w:t>
+      </w:r>
+      <w:r>
+        <w:rPr>
+          <w:sz w:val="20"/>
+        </w:rPr>
+        <w:t xml:space="preserve">for a wide range of species using a combination of gas exchange, functional trait and environmental data. Rubisco is often measured directly in the lab but other protein pools are estimated using proxies. ‘Pigment associated protein’ in particular (focusing on it here because it’s such a big pool) is almost always estimated from chlorophyll measurements using a stock ‘N per chlorophyll’ number derived from Evans work (Evans &amp; </w:t>
+      </w:r>
+      <w:proofErr w:type="spellStart"/>
+      <w:r>
+        <w:rPr>
+          <w:sz w:val="20"/>
+        </w:rPr>
+        <w:t>Seeman</w:t>
+      </w:r>
+      <w:proofErr w:type="spellEnd"/>
+      <w:r>
+        <w:rPr>
+          <w:sz w:val="20"/>
+        </w:rPr>
+        <w:t xml:space="preserve"> 1989?).</w:t>
+      </w:r>
+    </w:p>
+    <w:p>
+      <w:pPr>
+        <w:shd w:val="clear" w:color="auto" w:fill="FFFFFF"/>
+        <w:spacing w:after="0" w:line="240" w:lineRule="auto"/>
+        <w:rPr>
+          <w:rFonts w:ascii="Calibri" w:eastAsia="Times New Roman" w:hAnsi="Calibri" w:cs="Times New Roman"/>
+          <w:color w:val="000000"/>
+          <w:sz w:val="20"/>
+          <w:szCs w:val="24"/>
+          <w:lang w:eastAsia="en-AU"/>
+        </w:rPr>
+      </w:pPr>
+    </w:p>
+    <w:p>
+      <w:r>
+        <w:t>Previously, leaf chlorophyll content expressed in nitrogen equivalents has been used as a proxy for investment in light capturing machinery (</w:t>
+      </w:r>
+      <w:proofErr w:type="spellStart"/>
+      <w:r>
+        <w:t>Niinemets</w:t>
+      </w:r>
+      <w:proofErr w:type="spellEnd"/>
+      <w:r>
+        <w:t xml:space="preserve"> &amp; </w:t>
+      </w:r>
+      <w:proofErr w:type="spellStart"/>
+      <w:r>
+        <w:t>Tenhunen</w:t>
+      </w:r>
+      <w:proofErr w:type="spellEnd"/>
+      <w:r>
+        <w:t xml:space="preserve"> 1997), while Rubisco abundance has typically been estimated using gas exchange methods to estimate rates of carboxylation (ref). Our leaf protein abundance dataset provides the opportunity to directly test hypotheses about molecular adaptation of the photosynthetic apparatus to environmental conditions. </w:t>
+      </w:r>
+    </w:p>
+    <w:p>
+      <w:pPr>
+        <w:shd w:val="clear" w:color="auto" w:fill="FFFFFF"/>
+        <w:spacing w:after="0" w:line="240" w:lineRule="auto"/>
+        <w:rPr>
+          <w:rFonts w:ascii="Calibri" w:eastAsia="Times New Roman" w:hAnsi="Calibri" w:cs="Times New Roman"/>
+          <w:color w:val="000000"/>
+          <w:szCs w:val="24"/>
+          <w:lang w:eastAsia="en-AU"/>
+        </w:rPr>
+      </w:pPr>
+      <w:r>
+        <w:rPr>
+          <w:sz w:val="20"/>
+        </w:rPr>
+        <w:lastRenderedPageBreak/>
+        <w:br/>
+      </w:r>
+      <w:r>
+        <w:rPr>
+          <w:rFonts w:ascii="Calibri" w:eastAsia="Times New Roman" w:hAnsi="Calibri" w:cs="Times New Roman"/>
+          <w:color w:val="000000"/>
+          <w:szCs w:val="24"/>
+          <w:lang w:eastAsia="en-AU"/>
+        </w:rPr>
+        <w:t>- It is possible to test a vast range of environment-function relationships using this dataset. In this initial analysis, we have opted to address variation in the abundance of photosynthesis proteins across fundamental environmental gradients: MAT, MAP and canopy irradiance. These relationships are of longstanding interest across multiple disciplines in the plant sciences. </w:t>
       </w:r>
     </w:p>
     <w:p/>
-    <w:p/>
-    <w:p>
-      <w:r>
-        <w:lastRenderedPageBreak/>
-        <w:t xml:space="preserve">Here we do not investigate the very many possible relationships between abundances of different protein functional categories and environmental variables. Rather, we have concentrated this initial analysis on photosynthesis, as it represents one of the most important and abundant set of biochemical reactions in the biosphere (Blankenship &amp; Hartman 1998; Raven 2013). </w:t>
-      </w:r>
-      <w:r>
-        <w:rPr>
-          <w:strike/>
-        </w:rPr>
-        <w:t>The 500 most abundant proteins account for &gt;90% total leaf protein by weight and the majority of these are involved in photosynthesis and photorespiration (see Fig. X in Methods).</w:t>
-      </w:r>
-    </w:p>
-    <w:p>
-      <w:r>
-        <w:t xml:space="preserve">Much of what is known about variation in photosynthetic capacity in wild plants is derived from measurements of leaf nitrogen content (Wright et al 2004, </w:t>
-      </w:r>
-      <w:proofErr w:type="spellStart"/>
-      <w:r>
-        <w:t>Hikosaka</w:t>
-      </w:r>
-      <w:proofErr w:type="spellEnd"/>
-      <w:r>
-        <w:t xml:space="preserve"> 2010), on the basis that photosynthetic proteins comprise the largest pool of nitrogen in leaves (REF). A more nuanced understanding of how the photosynthetic apparatus is optimised under varying environmental conditions requires quantifying differential investment in its subcomponents (</w:t>
-      </w:r>
-      <w:proofErr w:type="spellStart"/>
-      <w:r>
-        <w:t>Niinemets</w:t>
-      </w:r>
-      <w:proofErr w:type="spellEnd"/>
-      <w:r>
-        <w:t xml:space="preserve"> 2007).</w:t>
-      </w:r>
-    </w:p>
-    <w:p>
-      <w:r>
-        <w:t>Mathematical models of photosynthesis describe two important processes in photosynthetic carbon assimilation: carboxylation of ribulose-1</w:t>
+    <w:p>
+      <w:r>
+        <w:t xml:space="preserve">Following co-ordination theory, we derived a set of predictions about differential investment in light </w:t>
       </w:r>
       <w:proofErr w:type="gramStart"/>
       <w:r>
-        <w:t>,6</w:t>
+        <w:t>capture</w:t>
       </w:r>
       <w:proofErr w:type="gramEnd"/>
       <w:r>
-        <w:t>-bisphosphate (</w:t>
-      </w:r>
-      <w:proofErr w:type="spellStart"/>
-      <w:r>
-        <w:t>RuBP</w:t>
-      </w:r>
-      <w:proofErr w:type="spellEnd"/>
-      <w:r>
-        <w:t xml:space="preserve">) by the enzyme Rubisco, and regeneration of </w:t>
-      </w:r>
-      <w:proofErr w:type="spellStart"/>
-      <w:r>
-        <w:t>RuBP</w:t>
-      </w:r>
-      <w:proofErr w:type="spellEnd"/>
-      <w:r>
-        <w:t xml:space="preserve"> using energetic products derived from the light reactions of photosynthesis (Farquhar, von </w:t>
-      </w:r>
-      <w:proofErr w:type="spellStart"/>
-      <w:r>
-        <w:t>Caemmerer</w:t>
-      </w:r>
-      <w:proofErr w:type="spellEnd"/>
-      <w:r>
-        <w:t xml:space="preserve"> &amp; Berry 1980; Farquhar, von </w:t>
-      </w:r>
-      <w:proofErr w:type="spellStart"/>
-      <w:r>
-        <w:t>Caemmerer</w:t>
-      </w:r>
-      <w:proofErr w:type="spellEnd"/>
-      <w:r>
-        <w:t xml:space="preserve"> S &amp; Berry 2001). Theoretically, either of these processes can limit the rate of photosynthesis, depending on whether leaves are light or CO2 limited (REF). According to the co-ordination hypothesis of C3 photosynthetic acclimation, proportional allocation of protein resources to the light capturing photosystem complexes and carbon fixing Calvin cycle enzymes should be optimised such that carboxylation and regeneration of </w:t>
-      </w:r>
-      <w:proofErr w:type="spellStart"/>
-      <w:r>
-        <w:t>RuBP</w:t>
-      </w:r>
-      <w:proofErr w:type="spellEnd"/>
-      <w:r>
-        <w:t xml:space="preserve"> are co-limiting in leaves under average daytime conditions (</w:t>
-      </w:r>
-      <w:proofErr w:type="spellStart"/>
-      <w:r>
-        <w:t>Haxeltine</w:t>
-      </w:r>
-      <w:proofErr w:type="spellEnd"/>
-      <w:r>
-        <w:t xml:space="preserve"> &amp; Prentice 1996; Chen et al. 2009; </w:t>
-      </w:r>
-      <w:proofErr w:type="spellStart"/>
-      <w:r>
-        <w:t>Maire</w:t>
-      </w:r>
-      <w:proofErr w:type="spellEnd"/>
-      <w:r>
-        <w:t xml:space="preserve"> et al. 2012). Previously, leaf chlorophyll content expressed in nitrogen equivalents has been used as a proxy for investment in light capturing machinery (</w:t>
-      </w:r>
-      <w:proofErr w:type="spellStart"/>
-      <w:r>
-        <w:t>Niinemets</w:t>
-      </w:r>
-      <w:proofErr w:type="spellEnd"/>
-      <w:r>
-        <w:t xml:space="preserve"> &amp; </w:t>
-      </w:r>
-      <w:proofErr w:type="spellStart"/>
-      <w:r>
-        <w:t>Tenhunen</w:t>
-      </w:r>
-      <w:proofErr w:type="spellEnd"/>
-      <w:r>
-        <w:t xml:space="preserve"> 1997), while Rubisco abundance has typically been estimated using gas exchange methods to estimate rates of carboxylation (ref). Our leaf protein abundance dataset provides the opportunity to directly test hypotheses about molecular adaptation of the photosynthetic apparatus to environmental conditions. </w:t>
-      </w:r>
-    </w:p>
-    <w:p>
-      <w:r>
-        <w:t>Following co-ordination theory, we derived a set of predictions about differential investment in light capture and carbon assimilation along gradients of temperature, precipitation and light availability (see Fig. 1b):</w:t>
-      </w:r>
-    </w:p>
-    <w:p>
-      <w:commentRangeStart w:id="0"/>
+        <w:t xml:space="preserve"> and carbon assimilation along gradients of temperature, precipitation and light availability (see Fig. 1b):</w:t>
+      </w:r>
+    </w:p>
+    <w:p>
+      <w:commentRangeStart w:id="1"/>
       <w:r>
         <w:t>a.)</w:t>
       </w:r>
@@ -421,12 +1123,12 @@
       <w:r>
         <w:t xml:space="preserve"> et al. 2006).</w:t>
       </w:r>
-      <w:commentRangeEnd w:id="0"/>
+      <w:commentRangeEnd w:id="1"/>
       <w:r>
         <w:rPr>
           <w:rStyle w:val="CommentReference"/>
         </w:rPr>
-        <w:commentReference w:id="0"/>
+        <w:commentReference w:id="1"/>
       </w:r>
     </w:p>
     <w:p>
@@ -553,7 +1255,7 @@
 
 <file path=word/comments.xml><?xml version="1.0" encoding="utf-8"?>
 <w:comments xmlns:wpc="http://schemas.microsoft.com/office/word/2010/wordprocessingCanvas" xmlns:mc="http://schemas.openxmlformats.org/markup-compatibility/2006" xmlns:o="urn:schemas-microsoft-com:office:office" xmlns:r="http://schemas.openxmlformats.org/officeDocument/2006/relationships" xmlns:m="http://schemas.openxmlformats.org/officeDocument/2006/math" xmlns:v="urn:schemas-microsoft-com:vml" xmlns:wp14="http://schemas.microsoft.com/office/word/2010/wordprocessingDrawing" xmlns:wp="http://schemas.openxmlformats.org/drawingml/2006/wordprocessingDrawing" xmlns:w10="urn:schemas-microsoft-com:office:word" xmlns:w="http://schemas.openxmlformats.org/wordprocessingml/2006/main" xmlns:w14="http://schemas.microsoft.com/office/word/2010/wordml" xmlns:w15="http://schemas.microsoft.com/office/word/2012/wordml" xmlns:wpg="http://schemas.microsoft.com/office/word/2010/wordprocessingGroup" xmlns:wpi="http://schemas.microsoft.com/office/word/2010/wordprocessingInk" xmlns:wne="http://schemas.microsoft.com/office/word/2006/wordml" xmlns:wps="http://schemas.microsoft.com/office/word/2010/wordprocessingShape" mc:Ignorable="w14 w15 wp14">
-  <w:comment w:id="0" w:author="James Lawson" w:date="2017-07-24T19:01:00Z" w:initials="JL">
+  <w:comment w:id="1" w:author="James Lawson" w:date="2017-07-24T19:01:00Z" w:initials="JL">
     <w:p>
       <w:pPr>
         <w:pStyle w:val="CommentText"/>
@@ -709,15 +1411,13 @@
         <w:pStyle w:val="CommentText"/>
       </w:pPr>
       <w:r>
-        <w:t xml:space="preserve">Lots of </w:t>
-      </w:r>
-      <w:proofErr w:type="spellStart"/>
-      <w:r>
-        <w:t>coments</w:t>
-      </w:r>
-      <w:proofErr w:type="spellEnd"/>
-      <w:r>
-        <w:t xml:space="preserve"> in </w:t>
+        <w:t>Lots of com</w:t>
+      </w:r>
+      <w:r>
+        <w:t>m</w:t>
+      </w:r>
+      <w:r>
+        <w:t xml:space="preserve">ents in </w:t>
       </w:r>
       <w:proofErr w:type="spellStart"/>
       <w:r>
@@ -727,8 +1427,27 @@
       <w:r>
         <w:t xml:space="preserve"> 2006 about cytochrome b6f acclimation and cytb6f to rubisco ratios, I’m not going to go there.</w:t>
       </w:r>
-      <w:bookmarkStart w:id="1" w:name="_GoBack"/>
-      <w:bookmarkEnd w:id="1"/>
+      <w:r>
+        <w:t xml:space="preserve"> There’s just not that much cytb6f, so</w:t>
+      </w:r>
+      <w:r>
+        <w:t xml:space="preserve"> differen</w:t>
+      </w:r>
+      <w:r>
+        <w:t>ces in</w:t>
+      </w:r>
+      <w:r>
+        <w:t xml:space="preserve"> </w:t>
+      </w:r>
+      <w:r>
+        <w:t xml:space="preserve">cytb6f amount </w:t>
+      </w:r>
+      <w:r>
+        <w:t>aren’t</w:t>
+      </w:r>
+      <w:r>
+        <w:t xml:space="preserve"> indicative of substantial differences in N allocation. That is, there’s really no trade off. </w:t>
+      </w:r>
     </w:p>
   </w:comment>
 </w:comments>

</xml_diff>

<commit_message>
added everything to heatmap
</commit_message>
<xml_diff>
--- a/docs/manuscripts/euc manuscript/intro 4.docx
+++ b/docs/manuscripts/euc manuscript/intro 4.docx
@@ -17,6 +17,7 @@
         </w:rPr>
         <w:t xml:space="preserve">ecological </w:t>
       </w:r>
+      <w:proofErr w:type="spellStart"/>
       <w:r>
         <w:rPr>
           <w:rFonts w:ascii="Bauhaus 93" w:hAnsi="Bauhaus 93"/>
@@ -24,15 +25,88 @@
         </w:rPr>
         <w:t>proteography</w:t>
       </w:r>
-    </w:p>
-    <w:p>
-      <w:r>
-        <w:t xml:space="preserve">Over the last decade we have seen a step change in our ability to investigate the molecular bases of biological adaptation and evolution. Rapidly progressing ‘omics’ technologies now allow researchers to characterise complete sets of biological molecules in non-model organisms (Wang, Gerstein &amp; Snyder 2009; Ekblom &amp; Galindo 2010; Armengaud et al. 2014). Extent of protein expression determines an organism’s capacity to perform biochemical functions where the rate at which work is done is a function of the amount of protein doing the work (ref – Michaelis &amp; Menten?). In photosynthesis, for example, light energy captured by light harvesting proteins is used to catalyse carbon uptake from the atmosphere by enzymatic carboxylation. The rate at which plants are able to perform this process is a function of the abundance of photosynthetic proteins in their leaves (Evans 1989?). As such, quantifying protein amounts using proteomics methods provides direct information about how organisms are adapted to their environment (Diz &amp; Calvete 2016). </w:t>
-      </w:r>
-    </w:p>
-    <w:p>
-      <w:r>
-        <w:t xml:space="preserve">Proteomics is becoming a useful tool in ecological and evolutionary research because genomic resources are increasingly available for non-model organisms (Armengaud et al. 2014; Baer &amp; Millar 2016; Diz &amp; Calvete 2016). </w:t>
+      <w:proofErr w:type="spellEnd"/>
+    </w:p>
+    <w:p>
+      <w:r>
+        <w:t xml:space="preserve">Over the last decade we have seen a step change in our ability to investigate the molecular bases of biological adaptation and evolution. Rapidly progressing ‘omics’ technologies now allow researchers to characterise complete sets of biological molecules in non-model organisms (Wang, Gerstein &amp; Snyder 2009; </w:t>
+      </w:r>
+      <w:proofErr w:type="spellStart"/>
+      <w:r>
+        <w:t>Ekblom</w:t>
+      </w:r>
+      <w:proofErr w:type="spellEnd"/>
+      <w:r>
+        <w:t xml:space="preserve"> &amp; Galindo 2010; </w:t>
+      </w:r>
+      <w:proofErr w:type="spellStart"/>
+      <w:r>
+        <w:t>Armengaud</w:t>
+      </w:r>
+      <w:proofErr w:type="spellEnd"/>
+      <w:r>
+        <w:t xml:space="preserve"> et al. 2014). Extent of protein expression determines an organism’s capacity to perform biochemical functions where the rate at which work is done is a function of the amount of protein doing the work (ref – </w:t>
+      </w:r>
+      <w:proofErr w:type="spellStart"/>
+      <w:r>
+        <w:t>Michaelis</w:t>
+      </w:r>
+      <w:proofErr w:type="spellEnd"/>
+      <w:r>
+        <w:t xml:space="preserve"> &amp; </w:t>
+      </w:r>
+      <w:proofErr w:type="spellStart"/>
+      <w:r>
+        <w:t>Menten</w:t>
+      </w:r>
+      <w:proofErr w:type="spellEnd"/>
+      <w:r>
+        <w:t>?). In photosynthesis, for example, light energy captured by light harvesting proteins is used to catalyse carbon uptake from the atmosphere by enzymatic carboxylation. The rate at which plants are able to perform this process is a function of the abundance of photosynthetic proteins in their leaves (Evans 1989?). As such, quantifying protein amounts using proteomics methods provides direct information about how organisms are adapted to their environment (</w:t>
+      </w:r>
+      <w:proofErr w:type="spellStart"/>
+      <w:r>
+        <w:t>Diz</w:t>
+      </w:r>
+      <w:proofErr w:type="spellEnd"/>
+      <w:r>
+        <w:t xml:space="preserve"> &amp; </w:t>
+      </w:r>
+      <w:proofErr w:type="spellStart"/>
+      <w:r>
+        <w:t>Calvete</w:t>
+      </w:r>
+      <w:proofErr w:type="spellEnd"/>
+      <w:r>
+        <w:t xml:space="preserve"> 2016). </w:t>
+      </w:r>
+    </w:p>
+    <w:p>
+      <w:r>
+        <w:t>Proteomics is becoming a useful tool in ecological and evolutionary research because genomic resources are increasingly available for non-model organisms (</w:t>
+      </w:r>
+      <w:proofErr w:type="spellStart"/>
+      <w:r>
+        <w:t>Armengaud</w:t>
+      </w:r>
+      <w:proofErr w:type="spellEnd"/>
+      <w:r>
+        <w:t xml:space="preserve"> et al. 2014; Baer &amp; Millar 2016; </w:t>
+      </w:r>
+      <w:proofErr w:type="spellStart"/>
+      <w:r>
+        <w:t>Diz</w:t>
+      </w:r>
+      <w:proofErr w:type="spellEnd"/>
+      <w:r>
+        <w:t xml:space="preserve"> &amp; </w:t>
+      </w:r>
+      <w:proofErr w:type="spellStart"/>
+      <w:r>
+        <w:t>Calvete</w:t>
+      </w:r>
+      <w:proofErr w:type="spellEnd"/>
+      <w:r>
+        <w:t xml:space="preserve"> 2016). </w:t>
       </w:r>
       <w:r>
         <w:rPr>
@@ -265,8 +339,6 @@
         </w:rPr>
         <w:t xml:space="preserve"> protein functional categories.</w:t>
       </w:r>
-      <w:bookmarkStart w:id="0" w:name="_GoBack"/>
-      <w:bookmarkEnd w:id="0"/>
     </w:p>
     <w:p/>
     <w:p>
@@ -309,13 +381,29 @@
         <w:t xml:space="preserve"> </w:t>
       </w:r>
       <w:r>
-        <w:t>content (Wright et al 2004, Hikosaka 2010), on the basis that photosynthetic proteins comprise the largest pool of nitrogen in leaves (</w:t>
+        <w:t xml:space="preserve">content (Wright et al 2004, </w:t>
+      </w:r>
+      <w:proofErr w:type="spellStart"/>
+      <w:r>
+        <w:t>Hikosaka</w:t>
+      </w:r>
+      <w:proofErr w:type="spellEnd"/>
+      <w:r>
+        <w:t xml:space="preserve"> 2010), on the basis that photosynthetic proteins comprise the largest pool of nitrogen in leaves (</w:t>
       </w:r>
       <w:r>
         <w:t xml:space="preserve">Evans </w:t>
       </w:r>
       <w:r>
-        <w:t xml:space="preserve">&amp; Seeman </w:t>
+        <w:t xml:space="preserve">&amp; </w:t>
+      </w:r>
+      <w:proofErr w:type="spellStart"/>
+      <w:r>
+        <w:t>Seeman</w:t>
+      </w:r>
+      <w:proofErr w:type="spellEnd"/>
+      <w:r>
+        <w:t xml:space="preserve"> </w:t>
       </w:r>
       <w:r>
         <w:t>1989</w:t>
@@ -333,7 +421,15 @@
         <w:t>,</w:t>
       </w:r>
       <w:r>
-        <w:t xml:space="preserve"> and in relation to how nitrogen resources are allocated to different functions within photosynthesis (Evans &amp; Seemann 1989, Wright et al 2004).</w:t>
+        <w:t xml:space="preserve"> and in relation to how nitrogen resources are allocated to different functions within photosynthesis (Evans &amp; </w:t>
+      </w:r>
+      <w:proofErr w:type="spellStart"/>
+      <w:r>
+        <w:t>Seemann</w:t>
+      </w:r>
+      <w:proofErr w:type="spellEnd"/>
+      <w:r>
+        <w:t xml:space="preserve"> 1989, Wright et al 2004).</w:t>
       </w:r>
     </w:p>
     <w:p>
@@ -354,7 +450,31 @@
         <w:t>Quantifying these sources of variation has been the focus of substantial research effort since the 1980’s</w:t>
       </w:r>
       <w:r>
-        <w:t xml:space="preserve"> (Niinemets &amp; Tenhunen 1997, Niinemets 2007, lots of others)</w:t>
+        <w:t xml:space="preserve"> (</w:t>
+      </w:r>
+      <w:proofErr w:type="spellStart"/>
+      <w:r>
+        <w:t>Niinemets</w:t>
+      </w:r>
+      <w:proofErr w:type="spellEnd"/>
+      <w:r>
+        <w:t xml:space="preserve"> &amp; </w:t>
+      </w:r>
+      <w:proofErr w:type="spellStart"/>
+      <w:r>
+        <w:t>Tenhunen</w:t>
+      </w:r>
+      <w:proofErr w:type="spellEnd"/>
+      <w:r>
+        <w:t xml:space="preserve"> 1997, </w:t>
+      </w:r>
+      <w:proofErr w:type="spellStart"/>
+      <w:r>
+        <w:t>Niinemets</w:t>
+      </w:r>
+      <w:proofErr w:type="spellEnd"/>
+      <w:r>
+        <w:t xml:space="preserve"> 2007, lots of others)</w:t>
       </w:r>
       <w:r>
         <w:t xml:space="preserve">. </w:t>
@@ -362,12 +482,71 @@
     </w:p>
     <w:p>
       <w:r>
-        <w:t xml:space="preserve">More recently, an increasing number of biosphere models have incorporated N allocation in an attempt to improve estimates of photosynthesis (see Steve’s refs in presentation, Ghimire 2016 refs, Dong Ning refs). </w:t>
-      </w:r>
-    </w:p>
-    <w:p>
-      <w:r>
-        <w:t xml:space="preserve">Mathematical models of photosynthesis describe two important processes in photosynthetic carbon assimilation: carboxylation of ribulose-1,6-bisphosphate (RuBP) by the enzyme Rubisco, and regeneration of RuBP using energetic products derived from the light reactions of photosynthesis (Farquhar, von Caemmerer &amp; Berry 1980; Farquhar, von Caemmerer S &amp; Berry 2001). Theoretically, either of these processes can limit the rate of photosynthesis, depending on whether leaves are light or CO2 limited (REF). According to the co-ordination hypothesis of C3 photosynthetic acclimation, proportional allocation of protein resources to the light capturing photosystem complexes and carbon fixing Calvin cycle enzymes should be optimised such that carboxylation and regeneration of RuBP are co-limiting in leaves under average daytime conditions (Haxeltine &amp; Prentice 1996; Chen et al. 2009; Maire et al. 2012). </w:t>
+        <w:t>Mathematical models of photosynthesis describe two important processes in photosynthetic carbon assimilation: carboxylation of ribulose-1</w:t>
+      </w:r>
+      <w:proofErr w:type="gramStart"/>
+      <w:r>
+        <w:t>,6</w:t>
+      </w:r>
+      <w:proofErr w:type="gramEnd"/>
+      <w:r>
+        <w:t>-bisphosphate (</w:t>
+      </w:r>
+      <w:proofErr w:type="spellStart"/>
+      <w:r>
+        <w:t>RuBP</w:t>
+      </w:r>
+      <w:proofErr w:type="spellEnd"/>
+      <w:r>
+        <w:t xml:space="preserve">) by the enzyme Rubisco, and regeneration of </w:t>
+      </w:r>
+      <w:proofErr w:type="spellStart"/>
+      <w:r>
+        <w:t>RuBP</w:t>
+      </w:r>
+      <w:proofErr w:type="spellEnd"/>
+      <w:r>
+        <w:t xml:space="preserve"> using energetic products derived from the light reactions of photosynthesis (Farquhar, von </w:t>
+      </w:r>
+      <w:proofErr w:type="spellStart"/>
+      <w:r>
+        <w:t>Caemmerer</w:t>
+      </w:r>
+      <w:proofErr w:type="spellEnd"/>
+      <w:r>
+        <w:t xml:space="preserve"> &amp; Berry 1980; Farquhar, von </w:t>
+      </w:r>
+      <w:proofErr w:type="spellStart"/>
+      <w:r>
+        <w:t>Caemmerer</w:t>
+      </w:r>
+      <w:proofErr w:type="spellEnd"/>
+      <w:r>
+        <w:t xml:space="preserve"> S &amp; Berry 2001). Theoretically, either of these processes can limit the rate of photosynthesis, depending on whether leaves are light or CO2 limited (REF). According to the co-ordination hypothesis of C3 photosynthetic acclimation, proportional allocation of protein resources to the light capturing photosystem complexes and carbon fixing Calvin cycle enzymes should be optimised such that carboxylation and regeneration of </w:t>
+      </w:r>
+      <w:proofErr w:type="spellStart"/>
+      <w:r>
+        <w:t>RuBP</w:t>
+      </w:r>
+      <w:proofErr w:type="spellEnd"/>
+      <w:r>
+        <w:t xml:space="preserve"> are co-limiting in leaves under average daytime conditions (</w:t>
+      </w:r>
+      <w:proofErr w:type="spellStart"/>
+      <w:r>
+        <w:t>Haxeltine</w:t>
+      </w:r>
+      <w:proofErr w:type="spellEnd"/>
+      <w:r>
+        <w:t xml:space="preserve"> &amp; Prentice 1996; Chen et al. 2009; </w:t>
+      </w:r>
+      <w:proofErr w:type="spellStart"/>
+      <w:r>
+        <w:t>Maire</w:t>
+      </w:r>
+      <w:proofErr w:type="spellEnd"/>
+      <w:r>
+        <w:t xml:space="preserve"> et al. 2012). </w:t>
       </w:r>
     </w:p>
     <w:p>
@@ -390,7 +569,89 @@
           <w:szCs w:val="24"/>
           <w:lang w:eastAsia="en-AU"/>
         </w:rPr>
-        <w:t>- we know there are some fundamental relationships between N allocation and major environmental variables - temperature, water, light</w:t>
+        <w:t xml:space="preserve">- </w:t>
+      </w:r>
+      <w:proofErr w:type="gramStart"/>
+      <w:r>
+        <w:rPr>
+          <w:rFonts w:ascii="Calibri" w:eastAsia="Times New Roman" w:hAnsi="Calibri" w:cs="Times New Roman"/>
+          <w:color w:val="000000"/>
+          <w:sz w:val="20"/>
+          <w:szCs w:val="24"/>
+          <w:lang w:eastAsia="en-AU"/>
+        </w:rPr>
+        <w:t>we</w:t>
+      </w:r>
+      <w:proofErr w:type="gramEnd"/>
+      <w:r>
+        <w:rPr>
+          <w:rFonts w:ascii="Calibri" w:eastAsia="Times New Roman" w:hAnsi="Calibri" w:cs="Times New Roman"/>
+          <w:color w:val="000000"/>
+          <w:sz w:val="20"/>
+          <w:szCs w:val="24"/>
+          <w:lang w:eastAsia="en-AU"/>
+        </w:rPr>
+        <w:t xml:space="preserve"> know there are some fundamental relationships between</w:t>
+      </w:r>
+      <w:r>
+        <w:rPr>
+          <w:rFonts w:ascii="Calibri" w:eastAsia="Times New Roman" w:hAnsi="Calibri" w:cs="Times New Roman"/>
+          <w:color w:val="000000"/>
+          <w:sz w:val="20"/>
+          <w:szCs w:val="24"/>
+          <w:lang w:eastAsia="en-AU"/>
+        </w:rPr>
+        <w:t xml:space="preserve"> </w:t>
+      </w:r>
+      <w:r>
+        <w:rPr>
+          <w:rFonts w:ascii="Calibri" w:eastAsia="Times New Roman" w:hAnsi="Calibri" w:cs="Times New Roman"/>
+          <w:color w:val="000000"/>
+          <w:sz w:val="20"/>
+          <w:szCs w:val="24"/>
+          <w:lang w:eastAsia="en-AU"/>
+        </w:rPr>
+        <w:t>major environmental variables</w:t>
+      </w:r>
+      <w:r>
+        <w:rPr>
+          <w:rFonts w:ascii="Calibri" w:eastAsia="Times New Roman" w:hAnsi="Calibri" w:cs="Times New Roman"/>
+          <w:color w:val="000000"/>
+          <w:sz w:val="20"/>
+          <w:szCs w:val="24"/>
+          <w:lang w:eastAsia="en-AU"/>
+        </w:rPr>
+        <w:t xml:space="preserve"> and</w:t>
+      </w:r>
+      <w:r>
+        <w:rPr>
+          <w:rFonts w:ascii="Calibri" w:eastAsia="Times New Roman" w:hAnsi="Calibri" w:cs="Times New Roman"/>
+          <w:color w:val="000000"/>
+          <w:sz w:val="20"/>
+          <w:szCs w:val="24"/>
+          <w:lang w:eastAsia="en-AU"/>
+        </w:rPr>
+        <w:t xml:space="preserve"> </w:t>
+      </w:r>
+      <w:r>
+        <w:rPr>
+          <w:rFonts w:ascii="Calibri" w:eastAsia="Times New Roman" w:hAnsi="Calibri" w:cs="Times New Roman"/>
+          <w:color w:val="000000"/>
+          <w:sz w:val="20"/>
+          <w:szCs w:val="24"/>
+          <w:lang w:eastAsia="en-AU"/>
+        </w:rPr>
+        <w:t>the size of protein pools associated with carboxylation and light capturing</w:t>
+      </w:r>
+      <w:r>
+        <w:rPr>
+          <w:rFonts w:ascii="Calibri" w:eastAsia="Times New Roman" w:hAnsi="Calibri" w:cs="Times New Roman"/>
+          <w:color w:val="000000"/>
+          <w:sz w:val="20"/>
+          <w:szCs w:val="24"/>
+          <w:lang w:eastAsia="en-AU"/>
+        </w:rPr>
+        <w:t xml:space="preserve"> - temperature, water, light</w:t>
       </w:r>
     </w:p>
     <w:p>
@@ -413,7 +674,51 @@
           <w:szCs w:val="24"/>
           <w:lang w:eastAsia="en-AU"/>
         </w:rPr>
-        <w:t>- Responses of major protein groups to these env vars have been investigated extensively as a means to understanding the fundamentals of how the photosynthetic apparatus is optimised to its environment – ‘coordination’ and ‘optimality theories’</w:t>
+        <w:t xml:space="preserve">- Responses of major protein groups to these </w:t>
+      </w:r>
+      <w:proofErr w:type="spellStart"/>
+      <w:r>
+        <w:rPr>
+          <w:rFonts w:ascii="Calibri" w:eastAsia="Times New Roman" w:hAnsi="Calibri" w:cs="Times New Roman"/>
+          <w:color w:val="000000"/>
+          <w:sz w:val="20"/>
+          <w:szCs w:val="24"/>
+          <w:lang w:eastAsia="en-AU"/>
+        </w:rPr>
+        <w:t>env</w:t>
+      </w:r>
+      <w:proofErr w:type="spellEnd"/>
+      <w:r>
+        <w:rPr>
+          <w:rFonts w:ascii="Calibri" w:eastAsia="Times New Roman" w:hAnsi="Calibri" w:cs="Times New Roman"/>
+          <w:color w:val="000000"/>
+          <w:sz w:val="20"/>
+          <w:szCs w:val="24"/>
+          <w:lang w:eastAsia="en-AU"/>
+        </w:rPr>
+        <w:t xml:space="preserve"> </w:t>
+      </w:r>
+      <w:proofErr w:type="spellStart"/>
+      <w:r>
+        <w:rPr>
+          <w:rFonts w:ascii="Calibri" w:eastAsia="Times New Roman" w:hAnsi="Calibri" w:cs="Times New Roman"/>
+          <w:color w:val="000000"/>
+          <w:sz w:val="20"/>
+          <w:szCs w:val="24"/>
+          <w:lang w:eastAsia="en-AU"/>
+        </w:rPr>
+        <w:t>vars</w:t>
+      </w:r>
+      <w:proofErr w:type="spellEnd"/>
+      <w:r>
+        <w:rPr>
+          <w:rFonts w:ascii="Calibri" w:eastAsia="Times New Roman" w:hAnsi="Calibri" w:cs="Times New Roman"/>
+          <w:color w:val="000000"/>
+          <w:sz w:val="20"/>
+          <w:szCs w:val="24"/>
+          <w:lang w:eastAsia="en-AU"/>
+        </w:rPr>
+        <w:t xml:space="preserve"> have been investigated extensively as a means to understanding the fundamentals of how the photosynthetic apparatus is optimised to its environment – ‘coordination’ and ‘optimality theories’</w:t>
       </w:r>
     </w:p>
     <w:p>
@@ -436,7 +741,73 @@
           <w:szCs w:val="24"/>
           <w:lang w:eastAsia="en-AU"/>
         </w:rPr>
-        <w:t>  - light response (Evans &amp; Poorter 2001 would do, Niinemets too)</w:t>
+        <w:t xml:space="preserve">  - </w:t>
+      </w:r>
+      <w:proofErr w:type="gramStart"/>
+      <w:r>
+        <w:rPr>
+          <w:rFonts w:ascii="Calibri" w:eastAsia="Times New Roman" w:hAnsi="Calibri" w:cs="Times New Roman"/>
+          <w:color w:val="000000"/>
+          <w:sz w:val="20"/>
+          <w:szCs w:val="24"/>
+          <w:lang w:eastAsia="en-AU"/>
+        </w:rPr>
+        <w:t>light</w:t>
+      </w:r>
+      <w:proofErr w:type="gramEnd"/>
+      <w:r>
+        <w:rPr>
+          <w:rFonts w:ascii="Calibri" w:eastAsia="Times New Roman" w:hAnsi="Calibri" w:cs="Times New Roman"/>
+          <w:color w:val="000000"/>
+          <w:sz w:val="20"/>
+          <w:szCs w:val="24"/>
+          <w:lang w:eastAsia="en-AU"/>
+        </w:rPr>
+        <w:t xml:space="preserve"> response (Evans &amp; </w:t>
+      </w:r>
+      <w:proofErr w:type="spellStart"/>
+      <w:r>
+        <w:rPr>
+          <w:rFonts w:ascii="Calibri" w:eastAsia="Times New Roman" w:hAnsi="Calibri" w:cs="Times New Roman"/>
+          <w:color w:val="000000"/>
+          <w:sz w:val="20"/>
+          <w:szCs w:val="24"/>
+          <w:lang w:eastAsia="en-AU"/>
+        </w:rPr>
+        <w:t>Poorter</w:t>
+      </w:r>
+      <w:proofErr w:type="spellEnd"/>
+      <w:r>
+        <w:rPr>
+          <w:rFonts w:ascii="Calibri" w:eastAsia="Times New Roman" w:hAnsi="Calibri" w:cs="Times New Roman"/>
+          <w:color w:val="000000"/>
+          <w:sz w:val="20"/>
+          <w:szCs w:val="24"/>
+          <w:lang w:eastAsia="en-AU"/>
+        </w:rPr>
+        <w:t xml:space="preserve"> 2001 would do, </w:t>
+      </w:r>
+      <w:proofErr w:type="spellStart"/>
+      <w:r>
+        <w:rPr>
+          <w:rFonts w:ascii="Calibri" w:eastAsia="Times New Roman" w:hAnsi="Calibri" w:cs="Times New Roman"/>
+          <w:color w:val="000000"/>
+          <w:sz w:val="20"/>
+          <w:szCs w:val="24"/>
+          <w:lang w:eastAsia="en-AU"/>
+        </w:rPr>
+        <w:t>Niinemets</w:t>
+      </w:r>
+      <w:proofErr w:type="spellEnd"/>
+      <w:r>
+        <w:rPr>
+          <w:rFonts w:ascii="Calibri" w:eastAsia="Times New Roman" w:hAnsi="Calibri" w:cs="Times New Roman"/>
+          <w:color w:val="000000"/>
+          <w:sz w:val="20"/>
+          <w:szCs w:val="24"/>
+          <w:lang w:eastAsia="en-AU"/>
+        </w:rPr>
+        <w:t xml:space="preserve"> too)</w:t>
       </w:r>
     </w:p>
     <w:p>
@@ -459,7 +830,29 @@
           <w:szCs w:val="24"/>
           <w:lang w:eastAsia="en-AU"/>
         </w:rPr>
-        <w:t>  - temperature response (see below, Berry and Bjorkman 1980)</w:t>
+        <w:t xml:space="preserve">  - </w:t>
+      </w:r>
+      <w:proofErr w:type="gramStart"/>
+      <w:r>
+        <w:rPr>
+          <w:rFonts w:ascii="Calibri" w:eastAsia="Times New Roman" w:hAnsi="Calibri" w:cs="Times New Roman"/>
+          <w:color w:val="000000"/>
+          <w:sz w:val="20"/>
+          <w:szCs w:val="24"/>
+          <w:lang w:eastAsia="en-AU"/>
+        </w:rPr>
+        <w:t>temperature</w:t>
+      </w:r>
+      <w:proofErr w:type="gramEnd"/>
+      <w:r>
+        <w:rPr>
+          <w:rFonts w:ascii="Calibri" w:eastAsia="Times New Roman" w:hAnsi="Calibri" w:cs="Times New Roman"/>
+          <w:color w:val="000000"/>
+          <w:sz w:val="20"/>
+          <w:szCs w:val="24"/>
+          <w:lang w:eastAsia="en-AU"/>
+        </w:rPr>
+        <w:t xml:space="preserve"> response (see below, Berry and Bjorkman 1980)</w:t>
       </w:r>
     </w:p>
     <w:p>
@@ -482,7 +875,51 @@
           <w:szCs w:val="24"/>
           <w:lang w:eastAsia="en-AU"/>
         </w:rPr>
-        <w:t>  - precip response (Wright paper, forget which one)</w:t>
+        <w:t xml:space="preserve">  - </w:t>
+      </w:r>
+      <w:proofErr w:type="spellStart"/>
+      <w:proofErr w:type="gramStart"/>
+      <w:r>
+        <w:rPr>
+          <w:rFonts w:ascii="Calibri" w:eastAsia="Times New Roman" w:hAnsi="Calibri" w:cs="Times New Roman"/>
+          <w:color w:val="000000"/>
+          <w:sz w:val="20"/>
+          <w:szCs w:val="24"/>
+          <w:lang w:eastAsia="en-AU"/>
+        </w:rPr>
+        <w:t>precip</w:t>
+      </w:r>
+      <w:proofErr w:type="spellEnd"/>
+      <w:proofErr w:type="gramEnd"/>
+      <w:r>
+        <w:rPr>
+          <w:rFonts w:ascii="Calibri" w:eastAsia="Times New Roman" w:hAnsi="Calibri" w:cs="Times New Roman"/>
+          <w:color w:val="000000"/>
+          <w:sz w:val="20"/>
+          <w:szCs w:val="24"/>
+          <w:lang w:eastAsia="en-AU"/>
+        </w:rPr>
+        <w:t xml:space="preserve"> response (Wright paper, forget which one</w:t>
+      </w:r>
+      <w:r>
+        <w:rPr>
+          <w:rFonts w:ascii="Calibri" w:eastAsia="Times New Roman" w:hAnsi="Calibri" w:cs="Times New Roman"/>
+          <w:color w:val="000000"/>
+          <w:sz w:val="20"/>
+          <w:szCs w:val="24"/>
+          <w:lang w:eastAsia="en-AU"/>
+        </w:rPr>
+        <w:t xml:space="preserve"> – 2005?</w:t>
+      </w:r>
+      <w:r>
+        <w:rPr>
+          <w:rFonts w:ascii="Calibri" w:eastAsia="Times New Roman" w:hAnsi="Calibri" w:cs="Times New Roman"/>
+          <w:color w:val="000000"/>
+          <w:sz w:val="20"/>
+          <w:szCs w:val="24"/>
+          <w:lang w:eastAsia="en-AU"/>
+        </w:rPr>
+        <w:t>)</w:t>
       </w:r>
     </w:p>
     <w:p>
@@ -505,7 +942,51 @@
           <w:szCs w:val="24"/>
           <w:lang w:eastAsia="en-AU"/>
         </w:rPr>
-        <w:t>  - Evans &amp; Poorter 2001, ref Niinemets and a few others, have directly determined Rubisco content and electron transport proteins in wild plants, but the species coverage remains limited and generally to glasshouse grown plants. </w:t>
+        <w:t xml:space="preserve">  - Evans &amp; </w:t>
+      </w:r>
+      <w:proofErr w:type="spellStart"/>
+      <w:r>
+        <w:rPr>
+          <w:rFonts w:ascii="Calibri" w:eastAsia="Times New Roman" w:hAnsi="Calibri" w:cs="Times New Roman"/>
+          <w:color w:val="000000"/>
+          <w:sz w:val="20"/>
+          <w:szCs w:val="24"/>
+          <w:lang w:eastAsia="en-AU"/>
+        </w:rPr>
+        <w:t>Poorter</w:t>
+      </w:r>
+      <w:proofErr w:type="spellEnd"/>
+      <w:r>
+        <w:rPr>
+          <w:rFonts w:ascii="Calibri" w:eastAsia="Times New Roman" w:hAnsi="Calibri" w:cs="Times New Roman"/>
+          <w:color w:val="000000"/>
+          <w:sz w:val="20"/>
+          <w:szCs w:val="24"/>
+          <w:lang w:eastAsia="en-AU"/>
+        </w:rPr>
+        <w:t xml:space="preserve"> 2001, ref </w:t>
+      </w:r>
+      <w:proofErr w:type="spellStart"/>
+      <w:r>
+        <w:rPr>
+          <w:rFonts w:ascii="Calibri" w:eastAsia="Times New Roman" w:hAnsi="Calibri" w:cs="Times New Roman"/>
+          <w:color w:val="000000"/>
+          <w:sz w:val="20"/>
+          <w:szCs w:val="24"/>
+          <w:lang w:eastAsia="en-AU"/>
+        </w:rPr>
+        <w:t>Niinemets</w:t>
+      </w:r>
+      <w:proofErr w:type="spellEnd"/>
+      <w:r>
+        <w:rPr>
+          <w:rFonts w:ascii="Calibri" w:eastAsia="Times New Roman" w:hAnsi="Calibri" w:cs="Times New Roman"/>
+          <w:color w:val="000000"/>
+          <w:sz w:val="20"/>
+          <w:szCs w:val="24"/>
+          <w:lang w:eastAsia="en-AU"/>
+        </w:rPr>
+        <w:t xml:space="preserve"> and a few others, have directly determined Rubisco content and electron transport proteins in wild plants, but the species coverage remains limited and generally to glasshouse grown plants. </w:t>
       </w:r>
     </w:p>
     <w:p>
@@ -553,13 +1034,55 @@
         <w:rPr>
           <w:sz w:val="20"/>
         </w:rPr>
-        <w:t xml:space="preserve">Make the point here that allocation / abundance in relation to env vars has been looked at in detail for limited sets of species, or estimated </w:t>
-      </w:r>
-      <w:r>
-        <w:rPr>
-          <w:sz w:val="20"/>
-        </w:rPr>
-        <w:t>for a wide range of species using a combination of gas exchange, functional trait and environmental data. Rubisco is often measured directly in the lab but other protein pools are estimated using proxies. ‘Pigment associated protein’ in particular (focusing on it here because it’s such a big pool) is almost always estimated from chlorophyll measurements using a stock ‘N per chlorophyll’ number derived from Evans work (Evans &amp; Seeman 1989?).</w:t>
+        <w:t xml:space="preserve">Make the point here that allocation / abundance in relation to </w:t>
+      </w:r>
+      <w:proofErr w:type="spellStart"/>
+      <w:r>
+        <w:rPr>
+          <w:sz w:val="20"/>
+        </w:rPr>
+        <w:t>env</w:t>
+      </w:r>
+      <w:proofErr w:type="spellEnd"/>
+      <w:r>
+        <w:rPr>
+          <w:sz w:val="20"/>
+        </w:rPr>
+        <w:t xml:space="preserve"> </w:t>
+      </w:r>
+      <w:proofErr w:type="spellStart"/>
+      <w:r>
+        <w:rPr>
+          <w:sz w:val="20"/>
+        </w:rPr>
+        <w:t>vars</w:t>
+      </w:r>
+      <w:proofErr w:type="spellEnd"/>
+      <w:r>
+        <w:rPr>
+          <w:sz w:val="20"/>
+        </w:rPr>
+        <w:t xml:space="preserve"> has been looked at in detail for limited sets of species, or estimated </w:t>
+      </w:r>
+      <w:r>
+        <w:rPr>
+          <w:sz w:val="20"/>
+        </w:rPr>
+        <w:t xml:space="preserve">for a wide range of species using a combination of gas exchange, functional trait and environmental data. Rubisco is often measured directly in the lab but other protein pools are estimated using proxies. ‘Pigment associated protein’ in particular (focusing on it here because it’s such a big pool) is almost always estimated from chlorophyll measurements using a stock ‘N per chlorophyll’ number derived from Evans work (Evans &amp; </w:t>
+      </w:r>
+      <w:proofErr w:type="spellStart"/>
+      <w:r>
+        <w:rPr>
+          <w:sz w:val="20"/>
+        </w:rPr>
+        <w:t>Seeman</w:t>
+      </w:r>
+      <w:proofErr w:type="spellEnd"/>
+      <w:r>
+        <w:rPr>
+          <w:sz w:val="20"/>
+        </w:rPr>
+        <w:t xml:space="preserve"> 1989?).</w:t>
       </w:r>
     </w:p>
     <w:p>
@@ -576,41 +1099,126 @@
       </w:pPr>
     </w:p>
     <w:p>
-      <w:r>
-        <w:t xml:space="preserve">Previously, leaf chlorophyll content expressed in nitrogen equivalents has been used as a proxy for investment in light capturing machinery (Niinemets &amp; Tenhunen 1997), while Rubisco abundance has typically been estimated using gas exchange methods to estimate rates of carboxylation (ref). Our leaf protein abundance dataset provides the opportunity to directly test hypotheses about molecular adaptation of the photosynthetic apparatus to environmental conditions. </w:t>
-      </w:r>
-    </w:p>
-    <w:p>
       <w:pPr>
         <w:shd w:val="clear" w:color="auto" w:fill="FFFFFF"/>
         <w:spacing w:after="0" w:line="240" w:lineRule="auto"/>
         <w:rPr>
           <w:rFonts w:ascii="Calibri" w:eastAsia="Times New Roman" w:hAnsi="Calibri" w:cs="Times New Roman"/>
           <w:color w:val="000000"/>
+          <w:sz w:val="20"/>
           <w:szCs w:val="24"/>
           <w:lang w:eastAsia="en-AU"/>
         </w:rPr>
       </w:pPr>
-      <w:r>
-        <w:rPr>
-          <w:sz w:val="20"/>
+    </w:p>
+    <w:p>
+      <w:pPr>
+        <w:shd w:val="clear" w:color="auto" w:fill="FFFFFF"/>
+        <w:spacing w:after="0" w:line="240" w:lineRule="auto"/>
+        <w:rPr>
+          <w:rFonts w:ascii="Calibri" w:eastAsia="Times New Roman" w:hAnsi="Calibri" w:cs="Times New Roman"/>
+          <w:color w:val="000000"/>
+          <w:sz w:val="20"/>
+          <w:szCs w:val="24"/>
+          <w:lang w:eastAsia="en-AU"/>
+        </w:rPr>
+      </w:pPr>
+    </w:p>
+    <w:p>
+      <w:r>
+        <w:t xml:space="preserve">Previously, leaf chlorophyll content expressed in nitrogen equivalents has been used as a proxy for </w:t>
+      </w:r>
+      <w:proofErr w:type="gramStart"/>
+      <w:r>
+        <w:t>investment</w:t>
+      </w:r>
+      <w:proofErr w:type="gramEnd"/>
+      <w:r>
+        <w:t xml:space="preserve"> in light capturing machinery (</w:t>
+      </w:r>
+      <w:proofErr w:type="spellStart"/>
+      <w:r>
+        <w:t>Niinemets</w:t>
+      </w:r>
+      <w:proofErr w:type="spellEnd"/>
+      <w:r>
+        <w:t xml:space="preserve"> &amp; </w:t>
+      </w:r>
+      <w:proofErr w:type="spellStart"/>
+      <w:r>
+        <w:t>Tenhunen</w:t>
+      </w:r>
+      <w:proofErr w:type="spellEnd"/>
+      <w:r>
+        <w:t xml:space="preserve"> 1997), while Rubisco abundance has typically been estimated using gas exchange methods to estimate rates of carboxylation (ref). Our leaf protein abundance dataset provides the opportunity to directly test hypotheses about molecular adaptation of the photosynthetic apparatus to environmental conditions. </w:t>
+      </w:r>
+    </w:p>
+    <w:p>
+      <w:pPr>
+        <w:shd w:val="clear" w:color="auto" w:fill="FFFFFF"/>
+        <w:spacing w:after="0" w:line="240" w:lineRule="auto"/>
+        <w:rPr>
+          <w:rFonts w:ascii="Calibri" w:eastAsia="Times New Roman" w:hAnsi="Calibri" w:cs="Times New Roman"/>
+          <w:color w:val="000000"/>
+          <w:szCs w:val="24"/>
+          <w:lang w:eastAsia="en-AU"/>
+        </w:rPr>
+      </w:pPr>
+      <w:r>
+        <w:rPr>
+          <w:sz w:val="20"/>
+        </w:rPr>
+        <w:br/>
+      </w:r>
+      <w:r>
+        <w:rPr>
+          <w:rFonts w:ascii="Calibri" w:eastAsia="Times New Roman" w:hAnsi="Calibri" w:cs="Times New Roman"/>
+          <w:color w:val="000000"/>
+          <w:szCs w:val="24"/>
+          <w:lang w:eastAsia="en-AU"/>
+        </w:rPr>
+        <w:t xml:space="preserve">- It is possible to test a vast range of environment-function relationships using this dataset. In this </w:t>
+      </w:r>
+      <w:r>
+        <w:rPr>
+          <w:rFonts w:ascii="Calibri" w:eastAsia="Times New Roman" w:hAnsi="Calibri" w:cs="Times New Roman"/>
+          <w:color w:val="000000"/>
+          <w:szCs w:val="24"/>
+          <w:lang w:eastAsia="en-AU"/>
         </w:rPr>
         <w:lastRenderedPageBreak/>
-        <w:br/>
-      </w:r>
-      <w:r>
-        <w:rPr>
-          <w:rFonts w:ascii="Calibri" w:eastAsia="Times New Roman" w:hAnsi="Calibri" w:cs="Times New Roman"/>
-          <w:color w:val="000000"/>
-          <w:szCs w:val="24"/>
-          <w:lang w:eastAsia="en-AU"/>
-        </w:rPr>
-        <w:t>- It is possible to test a vast range of environment-function relationships using this dataset. In this initial analysis, we have opted to address variation in the abundance of photosynthesis proteins across fundamental environmental gradients: MAT, MAP and canopy irradiance. These relationships are of longstanding interest across multiple disciplines in the plant sciences. </w:t>
+        <w:t>initial analysis, we have opted to address variation in the abundance of photosynthesis proteins across fundamental environmental gradients: MAT, MAP and canopy irradiance. These relationships are of longstanding interest across multiple disciplines in the plant sciences. </w:t>
       </w:r>
     </w:p>
     <w:p/>
     <w:p>
       <w:r>
+        <w:t xml:space="preserve">More recently, an increasing number of biosphere models have incorporated N allocation in an attempt to improve estimates of photosynthesis (see Steve’s refs in presentation, </w:t>
+      </w:r>
+      <w:proofErr w:type="spellStart"/>
+      <w:r>
+        <w:t>Ghimire</w:t>
+      </w:r>
+      <w:proofErr w:type="spellEnd"/>
+      <w:r>
+        <w:t xml:space="preserve"> 2016 refs, </w:t>
+      </w:r>
+      <w:proofErr w:type="gramStart"/>
+      <w:r>
+        <w:t>Dong</w:t>
+      </w:r>
+      <w:proofErr w:type="gramEnd"/>
+      <w:r>
+        <w:t xml:space="preserve"> Ning refs). </w:t>
+      </w:r>
+    </w:p>
+    <w:p>
+      <w:bookmarkStart w:id="0" w:name="_GoBack"/>
+      <w:bookmarkEnd w:id="0"/>
+    </w:p>
+    <w:p/>
+    <w:p>
+      <w:r>
         <w:t>Following co-ordination theory, we derived a set of predictions about differential investment in light capture and carbon assimilation along gradients of temperature, precipitation and light availability (see Fig. 1b):</w:t>
       </w:r>
     </w:p>
@@ -621,7 +1229,15 @@
       </w:r>
       <w:r>
         <w:tab/>
-        <w:t>Investment in both Calvin cycle enzymes and photosystems should increase towards colder environments, to make up for the associated thermodynamic reduction of biochemical reaction rates (Hikosaka et al. 2006).</w:t>
+        <w:t>Investment in both Calvin cycle enzymes and photosystems should increase towards colder environments, to make up for the associated thermodynamic reduction of biochemical reaction rates (</w:t>
+      </w:r>
+      <w:proofErr w:type="spellStart"/>
+      <w:r>
+        <w:t>Hikosaka</w:t>
+      </w:r>
+      <w:proofErr w:type="spellEnd"/>
+      <w:r>
+        <w:t xml:space="preserve"> et al. 2006).</w:t>
       </w:r>
       <w:commentRangeEnd w:id="1"/>
       <w:r>
@@ -637,7 +1253,15 @@
       </w:r>
       <w:r>
         <w:tab/>
-        <w:t xml:space="preserve">Investment in Calvin cycle enzymes should be greater at drier sites. By effecting greater internal CO2 drawdown, rate of CO2 uptake can be maintained at lower stomatal conductance, reducing the water cost of photosynthesis for dryland plants (Wright et al. 2005) (other more ecophys oriented refs?). No direct effect of precipitation on investment in photosystem proteins is expected, although cross-correlation between precipitation and vegetation canopy density could influence this relationship. </w:t>
+        <w:t xml:space="preserve">Investment in Calvin cycle enzymes should be greater at drier sites. By effecting greater internal CO2 drawdown, rate of CO2 uptake can be maintained at lower stomatal conductance, reducing the water cost of photosynthesis for dryland plants (Wright et al. 2005) (other more </w:t>
+      </w:r>
+      <w:proofErr w:type="spellStart"/>
+      <w:r>
+        <w:t>ecophys</w:t>
+      </w:r>
+      <w:proofErr w:type="spellEnd"/>
+      <w:r>
+        <w:t xml:space="preserve"> oriented refs?). No direct effect of precipitation on investment in photosystem proteins is expected, although cross-correlation between precipitation and vegetation canopy density could influence this relationship. </w:t>
       </w:r>
     </w:p>
     <w:p>
@@ -646,7 +1270,23 @@
       </w:r>
       <w:r>
         <w:tab/>
-        <w:t>Investment in photosystem complex proteins should be greatest where photosynthesis is light-limited (Niinemets 2007), and investment in Calvin cycle enzymes should increase with light availability, since capacity for carboxylation of RuBP determines the rate of light-saturated photosynthesis (Farquhar et al. 1980).</w:t>
+        <w:t>Investment in photosystem complex proteins should be greatest where photosynthesis is light-limited (</w:t>
+      </w:r>
+      <w:proofErr w:type="spellStart"/>
+      <w:r>
+        <w:t>Niinemets</w:t>
+      </w:r>
+      <w:proofErr w:type="spellEnd"/>
+      <w:r>
+        <w:t xml:space="preserve"> 2007), and investment in Calvin cycle enzymes should increase with light availability, since capacity for carboxylation of </w:t>
+      </w:r>
+      <w:proofErr w:type="spellStart"/>
+      <w:r>
+        <w:t>RuBP</w:t>
+      </w:r>
+      <w:proofErr w:type="spellEnd"/>
+      <w:r>
+        <w:t xml:space="preserve"> determines the rate of light-saturated photosynthesis (Farquhar et al. 1980).</w:t>
       </w:r>
     </w:p>
     <w:p/>
@@ -661,11 +1301,52 @@
     </w:p>
     <w:p>
       <w:r>
-        <w:t>Figure 1.) (left) Location of sampling sites across eastern Australia. Sites are marked by red triangles; 2.) (right) Hypotheses about differential investment in light capture and carbon assimilation proteins along gradients of temperature, precipitation and light availability (represented here as canopy density). Red up arrows indicate a predicted increase, blue down arrows indicate a predicted decrease, black ‘X’ indicates no predicted trend. The environmental gradients described here can be more or less overlaid across the map in Fig. 1. It is worth noting that although distinct mechanisms underlie hypotheses regarding canopy density and precipitation, the two variables are strongly related.  [this caption needs refining, also need to standardise display of units – ‘mean annual precip (mm)’ vs ‘mean annual temperature’]</w:t>
-      </w:r>
-    </w:p>
-    <w:p>
-      <w:r>
+        <w:t>Figure 1.) (</w:t>
+      </w:r>
+      <w:proofErr w:type="gramStart"/>
+      <w:r>
+        <w:t>left</w:t>
+      </w:r>
+      <w:proofErr w:type="gramEnd"/>
+      <w:r>
+        <w:t>) Location of sampling sites across eastern Australia. Sites are marked by red triangles; 2.) (</w:t>
+      </w:r>
+      <w:proofErr w:type="gramStart"/>
+      <w:r>
+        <w:t>right</w:t>
+      </w:r>
+      <w:proofErr w:type="gramEnd"/>
+      <w:r>
+        <w:t xml:space="preserve">) Hypotheses about differential investment in light capture and carbon assimilation proteins along gradients of temperature, precipitation and light availability (represented here as canopy density). Red up arrows indicate a predicted increase, blue down arrows indicate a predicted decrease, </w:t>
+      </w:r>
+      <w:proofErr w:type="gramStart"/>
+      <w:r>
+        <w:t>black</w:t>
+      </w:r>
+      <w:proofErr w:type="gramEnd"/>
+      <w:r>
+        <w:t xml:space="preserve"> ‘X’ indicates no predicted trend. The environmental gradients described here can be more or less overlaid across the map in Fig. 1. It is worth noting that although distinct mechanisms underlie hypotheses regarding canopy density and precipitation, the two variables are strongly related.  [</w:t>
+      </w:r>
+      <w:proofErr w:type="gramStart"/>
+      <w:r>
+        <w:t>this</w:t>
+      </w:r>
+      <w:proofErr w:type="gramEnd"/>
+      <w:r>
+        <w:t xml:space="preserve"> caption needs refining, also need to standardise display of units – ‘mean annual </w:t>
+      </w:r>
+      <w:proofErr w:type="spellStart"/>
+      <w:r>
+        <w:t>precip</w:t>
+      </w:r>
+      <w:proofErr w:type="spellEnd"/>
+      <w:r>
+        <w:t xml:space="preserve"> (mm)’ vs ‘mean annual temperature’]</w:t>
+      </w:r>
+    </w:p>
+    <w:p>
+      <w:r>
+        <w:lastRenderedPageBreak/>
         <w:t xml:space="preserve"> </w:t>
       </w:r>
     </w:p>
@@ -713,8 +1394,13 @@
         </w:rPr>
         <w:t>Higher amounts of photosynthetic proteins in low-temperature-grown leaves have also been reported in many studies (</w:t>
       </w:r>
-      <w:r>
-        <w:t>Holaday </w:t>
+      <w:proofErr w:type="spellStart"/>
+      <w:r>
+        <w:t>Holaday</w:t>
+      </w:r>
+      <w:proofErr w:type="spellEnd"/>
+      <w:r>
+        <w:t> </w:t>
       </w:r>
       <w:r>
         <w:rPr>
@@ -734,8 +1420,13 @@
         </w:rPr>
         <w:t>; </w:t>
       </w:r>
-      <w:r>
-        <w:t>Huner </w:t>
+      <w:proofErr w:type="spellStart"/>
+      <w:r>
+        <w:t>Huner</w:t>
+      </w:r>
+      <w:proofErr w:type="spellEnd"/>
+      <w:r>
+        <w:t> </w:t>
       </w:r>
       <w:r>
         <w:rPr>
@@ -807,8 +1498,13 @@
         </w:rPr>
         <w:t>; </w:t>
       </w:r>
-      <w:r>
-        <w:t>Hikosaka, 2005</w:t>
+      <w:proofErr w:type="spellStart"/>
+      <w:r>
+        <w:t>Hikosaka</w:t>
+      </w:r>
+      <w:proofErr w:type="spellEnd"/>
+      <w:r>
+        <w:t>, 2005</w:t>
       </w:r>
       <w:r>
         <w:rPr>
@@ -832,7 +1528,15 @@
         <w:pStyle w:val="CommentText"/>
       </w:pPr>
       <w:r>
-        <w:t xml:space="preserve">Lots of comments in Hikosaka 2006 about cytochrome b6f acclimation and cytb6f to rubisco ratios, I’m not going to go there. There’s just not that much cytb6f, so differences in cytb6f amount aren’t indicative of substantial differences in N allocation. That is, there’s really no trade off. </w:t>
+        <w:t xml:space="preserve">Lots of comments in </w:t>
+      </w:r>
+      <w:proofErr w:type="spellStart"/>
+      <w:r>
+        <w:t>Hikosaka</w:t>
+      </w:r>
+      <w:proofErr w:type="spellEnd"/>
+      <w:r>
+        <w:t xml:space="preserve"> 2006 about cytochrome b6f acclimation and cytb6f to rubisco ratios, I’m not going to go there. There’s just not that much cytb6f, so differences in cytb6f amount aren’t indicative of substantial differences in N allocation. That is, there’s really no trade off. </w:t>
       </w:r>
     </w:p>
   </w:comment>

</xml_diff>

<commit_message>
working on intro - wrote 'limitations of previous work' section'
</commit_message>
<xml_diff>
--- a/docs/manuscripts/euc manuscript/intro 4.docx
+++ b/docs/manuscripts/euc manuscript/intro 4.docx
@@ -1,6 +1,6 @@
 
 <file path=word/document.xml><?xml version="1.0" encoding="utf-8"?>
-<w:document xmlns:wpc="http://schemas.microsoft.com/office/word/2010/wordprocessingCanvas" xmlns:mc="http://schemas.openxmlformats.org/markup-compatibility/2006" xmlns:o="urn:schemas-microsoft-com:office:office" xmlns:r="http://schemas.openxmlformats.org/officeDocument/2006/relationships" xmlns:m="http://schemas.openxmlformats.org/officeDocument/2006/math" xmlns:v="urn:schemas-microsoft-com:vml" xmlns:wp14="http://schemas.microsoft.com/office/word/2010/wordprocessingDrawing" xmlns:wp="http://schemas.openxmlformats.org/drawingml/2006/wordprocessingDrawing" xmlns:w10="urn:schemas-microsoft-com:office:word" xmlns:w="http://schemas.openxmlformats.org/wordprocessingml/2006/main" xmlns:w14="http://schemas.microsoft.com/office/word/2010/wordml" xmlns:w15="http://schemas.microsoft.com/office/word/2012/wordml" xmlns:wpg="http://schemas.microsoft.com/office/word/2010/wordprocessingGroup" xmlns:wpi="http://schemas.microsoft.com/office/word/2010/wordprocessingInk" xmlns:wne="http://schemas.microsoft.com/office/word/2006/wordml" xmlns:wps="http://schemas.microsoft.com/office/word/2010/wordprocessingShape" mc:Ignorable="w14 w15 wp14">
+<w:document xmlns:wpc="http://schemas.microsoft.com/office/word/2010/wordprocessingCanvas" xmlns:cx="http://schemas.microsoft.com/office/drawing/2014/chartex" xmlns:cx1="http://schemas.microsoft.com/office/drawing/2015/9/8/chartex" xmlns:mc="http://schemas.openxmlformats.org/markup-compatibility/2006" xmlns:o="urn:schemas-microsoft-com:office:office" xmlns:r="http://schemas.openxmlformats.org/officeDocument/2006/relationships" xmlns:m="http://schemas.openxmlformats.org/officeDocument/2006/math" xmlns:v="urn:schemas-microsoft-com:vml" xmlns:wp14="http://schemas.microsoft.com/office/word/2010/wordprocessingDrawing" xmlns:wp="http://schemas.openxmlformats.org/drawingml/2006/wordprocessingDrawing" xmlns:w10="urn:schemas-microsoft-com:office:word" xmlns:w="http://schemas.openxmlformats.org/wordprocessingml/2006/main" xmlns:w14="http://schemas.microsoft.com/office/word/2010/wordml" xmlns:w15="http://schemas.microsoft.com/office/word/2012/wordml" xmlns:w16se="http://schemas.microsoft.com/office/word/2015/wordml/symex" xmlns:wpg="http://schemas.microsoft.com/office/word/2010/wordprocessingGroup" xmlns:wpi="http://schemas.microsoft.com/office/word/2010/wordprocessingInk" xmlns:wne="http://schemas.microsoft.com/office/word/2006/wordml" xmlns:wps="http://schemas.microsoft.com/office/word/2010/wordprocessingShape" mc:Ignorable="w14 w15 w16se wp14">
   <w:body>
     <w:p>
       <w:r>
@@ -45,7 +45,11 @@
       </w:r>
       <w:proofErr w:type="spellEnd"/>
       <w:r>
-        <w:t xml:space="preserve"> et al. 2014). Extent of protein expression determines an organism’s capacity to perform biochemical functions where the rate at which work is done is a function of the amount of protein doing the work (ref – </w:t>
+        <w:t xml:space="preserve"> et al. 2014). </w:t>
+      </w:r>
+      <w:commentRangeStart w:id="0"/>
+      <w:r>
+        <w:t xml:space="preserve">Extent of protein expression determines an organism’s capacity to perform biochemical functions where the rate at which work is done is a function of the amount of protein doing the work (ref – </w:t>
       </w:r>
       <w:proofErr w:type="spellStart"/>
       <w:r>
@@ -61,7 +65,17 @@
       </w:r>
       <w:proofErr w:type="spellEnd"/>
       <w:r>
-        <w:t>?). In photosynthesis, for example, light energy captured by light harvesting proteins is used to catalyse carbon uptake from the atmosphere by enzymatic carboxylation. The rate at which plants are able to perform this process is a function of the abundance of photosynthetic proteins in their leaves (Evans 1989?). As such, quantifying protein amounts using proteomics methods provides direct information about how organisms are adapted to their environment (</w:t>
+        <w:t xml:space="preserve">?). </w:t>
+      </w:r>
+      <w:commentRangeEnd w:id="0"/>
+      <w:r>
+        <w:rPr>
+          <w:rStyle w:val="CommentReference"/>
+        </w:rPr>
+        <w:commentReference w:id="0"/>
+      </w:r>
+      <w:r>
+        <w:t>In photosynthesis, for example, light energy captured by light harvesting proteins is used to catalyse carbon uptake from the atmosphere by enzymatic carboxylation. The rate at which plants are able to perform this process is a function of the abundance of photosynthetic proteins in their leaves (Evans 1989?). As such, quantifying protein amounts using proteomics methods provides direct information about how organisms are adapted to their environment (</w:t>
       </w:r>
       <w:proofErr w:type="spellStart"/>
       <w:r>
@@ -82,7 +96,21 @@
     </w:p>
     <w:p>
       <w:r>
-        <w:t>Proteomics is becoming a useful tool in ecological and evolutionary research because genomic resources are increasingly available for non-model organisms (</w:t>
+        <w:t xml:space="preserve">Proteomics is becoming a useful tool in ecological and evolutionary research because genomic resources are increasingly available for </w:t>
+      </w:r>
+      <w:commentRangeStart w:id="1"/>
+      <w:r>
+        <w:t xml:space="preserve">non-model organisms </w:t>
+      </w:r>
+      <w:commentRangeEnd w:id="1"/>
+      <w:r>
+        <w:rPr>
+          <w:rStyle w:val="CommentReference"/>
+        </w:rPr>
+        <w:commentReference w:id="1"/>
+      </w:r>
+      <w:r>
+        <w:t>(</w:t>
       </w:r>
       <w:proofErr w:type="spellStart"/>
       <w:r>
@@ -415,13 +443,31 @@
         <w:t xml:space="preserve">). </w:t>
       </w:r>
       <w:r>
-        <w:t>The relationship between leaf nitrogen and photosynthetic carbon assimilation varies substantially across species</w:t>
+        <w:t xml:space="preserve">The </w:t>
+      </w:r>
+      <w:r>
+        <w:t xml:space="preserve">actual </w:t>
+      </w:r>
+      <w:r>
+        <w:t xml:space="preserve">relationship between leaf nitrogen </w:t>
+      </w:r>
+      <w:r>
+        <w:t xml:space="preserve">content </w:t>
+      </w:r>
+      <w:r>
+        <w:t>and photosynthetic carbon assimilation varies substantially</w:t>
       </w:r>
       <w:r>
         <w:t>,</w:t>
       </w:r>
       <w:r>
-        <w:t xml:space="preserve"> and in relation to how nitrogen resources are allocated to different functions within photosynthesis (Evans &amp; </w:t>
+        <w:t xml:space="preserve"> </w:t>
+      </w:r>
+      <w:r>
+        <w:t>largely</w:t>
+      </w:r>
+      <w:r>
+        <w:t xml:space="preserve"> in relation to how nitrogen resources are allocated to different functions within photosynthesis (Evans &amp; </w:t>
       </w:r>
       <w:proofErr w:type="spellStart"/>
       <w:r>
@@ -435,45 +481,76 @@
         <w:t xml:space="preserve"> </w:t>
       </w:r>
       <w:r>
+        <w:rPr>
+          <w:strike/>
+        </w:rPr>
         <w:t xml:space="preserve">Quantifying </w:t>
       </w:r>
       <w:r>
         <w:rPr>
+          <w:strike/>
           <w:u w:val="single"/>
         </w:rPr>
         <w:t>these</w:t>
       </w:r>
       <w:r>
+        <w:rPr>
+          <w:strike/>
+        </w:rPr>
         <w:t xml:space="preserve"> sources of variation has been the focus of substantial research effort since the 1980’s</w:t>
       </w:r>
       <w:r>
+        <w:rPr>
+          <w:strike/>
+        </w:rPr>
         <w:t xml:space="preserve"> (</w:t>
       </w:r>
       <w:proofErr w:type="spellStart"/>
       <w:r>
+        <w:rPr>
+          <w:strike/>
+        </w:rPr>
         <w:t>Niinemets</w:t>
       </w:r>
       <w:proofErr w:type="spellEnd"/>
       <w:r>
+        <w:rPr>
+          <w:strike/>
+        </w:rPr>
         <w:t xml:space="preserve"> &amp; </w:t>
       </w:r>
       <w:proofErr w:type="spellStart"/>
       <w:r>
+        <w:rPr>
+          <w:strike/>
+        </w:rPr>
         <w:t>Tenhunen</w:t>
       </w:r>
       <w:proofErr w:type="spellEnd"/>
       <w:r>
+        <w:rPr>
+          <w:strike/>
+        </w:rPr>
         <w:t xml:space="preserve"> 1997, </w:t>
       </w:r>
       <w:proofErr w:type="spellStart"/>
       <w:r>
+        <w:rPr>
+          <w:strike/>
+        </w:rPr>
         <w:t>Niinemets</w:t>
       </w:r>
       <w:proofErr w:type="spellEnd"/>
       <w:r>
+        <w:rPr>
+          <w:strike/>
+        </w:rPr>
         <w:t xml:space="preserve"> 2007, lots of others)</w:t>
       </w:r>
       <w:r>
+        <w:rPr>
+          <w:strike/>
+        </w:rPr>
         <w:t>.</w:t>
       </w:r>
     </w:p>
@@ -531,7 +608,13 @@
         <w:t>rces to the light-</w:t>
       </w:r>
       <w:r>
-        <w:t xml:space="preserve">capturing photosystem complexes and carbon fixing Calvin cycle enzymes should be optimised such that carboxylation and regeneration of </w:t>
+        <w:t xml:space="preserve">capturing photosystem complexes and carbon fixing Calvin cycle enzymes </w:t>
+      </w:r>
+      <w:r>
+        <w:t>is thought to</w:t>
+      </w:r>
+      <w:r>
+        <w:t xml:space="preserve"> be optimised such that carboxylation and regeneration of </w:t>
       </w:r>
       <w:proofErr w:type="spellStart"/>
       <w:r>
@@ -550,15 +633,7 @@
         <w:t xml:space="preserve"> &amp; Prentice 1996; Chen et al.</w:t>
       </w:r>
       <w:r>
-        <w:t xml:space="preserve"> 2009; </w:t>
-      </w:r>
-      <w:proofErr w:type="spellStart"/>
-      <w:r>
-        <w:t>Maire</w:t>
-      </w:r>
-      <w:proofErr w:type="spellEnd"/>
-      <w:r>
-        <w:t xml:space="preserve"> et al. 2012</w:t>
+        <w:t xml:space="preserve"> 2009; Maire et al. 2012</w:t>
       </w:r>
       <w:r>
         <w:t xml:space="preserve">, </w:t>
@@ -603,22 +678,76 @@
         <w:t xml:space="preserve">should respond across gradients of temperature, light and water availability. </w:t>
       </w:r>
       <w:r>
-        <w:t xml:space="preserve">Investment in both Calvin cycle enzymes and photosystems should increase towards colder environments, to </w:t>
-      </w:r>
-      <w:r>
-        <w:t>compensate</w:t>
-      </w:r>
-      <w:r>
-        <w:t xml:space="preserve"> for </w:t>
+        <w:t>Abundance of</w:t>
+      </w:r>
+      <w:r>
+        <w:t xml:space="preserve"> both Calvin cycle enzymes and photosystems should increase towards colder environments, to compensate for </w:t>
       </w:r>
       <w:r>
         <w:t>lower enzyme activity at lower temperatures</w:t>
       </w:r>
       <w:r>
+        <w:t xml:space="preserve"> (Raven &amp; </w:t>
+      </w:r>
+      <w:proofErr w:type="spellStart"/>
+      <w:r>
+        <w:t>Geider</w:t>
+      </w:r>
+      <w:proofErr w:type="spellEnd"/>
+      <w:r>
+        <w:t xml:space="preserve"> 1988)</w:t>
+      </w:r>
+      <w:r>
+        <w:t xml:space="preserve">. This effect has been observed for </w:t>
+      </w:r>
+      <w:commentRangeStart w:id="2"/>
+      <w:r>
+        <w:t>Rubisco</w:t>
+      </w:r>
+      <w:r>
         <w:t xml:space="preserve"> </w:t>
       </w:r>
       <w:r>
-        <w:t xml:space="preserve">(Raven &amp; </w:t>
+        <w:t xml:space="preserve">in a number of </w:t>
+      </w:r>
+      <w:r>
+        <w:t>studies</w:t>
+      </w:r>
+      <w:r>
+        <w:t xml:space="preserve"> (summarised by </w:t>
+      </w:r>
+      <w:proofErr w:type="spellStart"/>
+      <w:r>
+        <w:t>Hikosaka</w:t>
+      </w:r>
+      <w:proofErr w:type="spellEnd"/>
+      <w:r>
+        <w:t xml:space="preserve"> et al 2006).</w:t>
+      </w:r>
+      <w:commentRangeEnd w:id="2"/>
+      <w:r>
+        <w:rPr>
+          <w:rStyle w:val="CommentReference"/>
+        </w:rPr>
+        <w:commentReference w:id="2"/>
+      </w:r>
+      <w:r>
+        <w:t xml:space="preserve"> Rates of primary photochemistry performed by the light harvesting apparatus may be less temperature sensitive</w:t>
+      </w:r>
+      <w:r>
+        <w:t>,</w:t>
+      </w:r>
+      <w:r>
+        <w:t xml:space="preserve"> </w:t>
+      </w:r>
+      <w:r>
+        <w:t xml:space="preserve">however </w:t>
+      </w:r>
+      <w:r>
+        <w:t>(</w:t>
+      </w:r>
+      <w:r>
+        <w:t xml:space="preserve">Raven &amp; </w:t>
       </w:r>
       <w:proofErr w:type="spellStart"/>
       <w:r>
@@ -626,81 +755,253 @@
       </w:r>
       <w:proofErr w:type="spellEnd"/>
       <w:r>
-        <w:t xml:space="preserve"> 1988)</w:t>
-      </w:r>
-      <w:r>
-        <w:t xml:space="preserve">. This effect has been observed for </w:t>
-      </w:r>
-      <w:commentRangeStart w:id="0"/>
-      <w:r>
-        <w:t>Rubisco</w:t>
+        <w:t xml:space="preserve"> 1988</w:t>
+      </w:r>
+      <w:r>
+        <w:t>).</w:t>
+      </w:r>
+      <w:r>
+        <w:rPr>
+          <w:rStyle w:val="CommentReference"/>
+        </w:rPr>
+        <w:commentReference w:id="3"/>
+      </w:r>
+    </w:p>
+    <w:p>
+      <w:r>
+        <w:t>Allocation to</w:t>
+      </w:r>
+      <w:r>
+        <w:t xml:space="preserve"> photosystem complex proteins should be greatest where photosynthesis is light-limited (</w:t>
+      </w:r>
+      <w:proofErr w:type="spellStart"/>
+      <w:r>
+        <w:t>Niinemets</w:t>
+      </w:r>
+      <w:proofErr w:type="spellEnd"/>
+      <w:r>
+        <w:t xml:space="preserve"> 2007), and investment in Calvin cycle enzymes should increase with light availability, since capacity for carboxylation of </w:t>
+      </w:r>
+      <w:proofErr w:type="spellStart"/>
+      <w:r>
+        <w:t>RuBP</w:t>
+      </w:r>
+      <w:proofErr w:type="spellEnd"/>
+      <w:r>
+        <w:t xml:space="preserve"> determines the rate of light-saturated photosynthesis (Farquhar et al. 1980).</w:t>
+      </w:r>
+    </w:p>
+    <w:p>
+      <w:r>
+        <w:t>Investment in Calvin cycle enzymes should be greater at drier sites. By effecting greater internal CO2 drawdown, rate of CO2 uptake can be maintained at lower stomatal conductance, reducing the water cost of photosynthesis for dryland plants (Wright et al. 2001a</w:t>
+      </w:r>
+      <w:proofErr w:type="gramStart"/>
+      <w:r>
+        <w:t>,b</w:t>
+      </w:r>
+      <w:proofErr w:type="gramEnd"/>
+      <w:r>
+        <w:t xml:space="preserve">, </w:t>
+      </w:r>
+      <w:proofErr w:type="spellStart"/>
+      <w:r>
+        <w:t>Scalon</w:t>
+      </w:r>
+      <w:proofErr w:type="spellEnd"/>
+      <w:r>
+        <w:t xml:space="preserve"> &amp; Wright 2017). No direct effect of precipitation on investment in photosystem proteins is expected, although cross-correlation between precipitation and vegetation canopy density could influence this relationship. </w:t>
+      </w:r>
+    </w:p>
+    <w:p>
+      <w:r>
+        <w:t xml:space="preserve">More recently, an increasing number of biosphere models have incorporated </w:t>
+      </w:r>
+      <w:r>
+        <w:t>a leaf nitrogen</w:t>
+      </w:r>
+      <w:r>
+        <w:t xml:space="preserve"> allocation</w:t>
+      </w:r>
+      <w:r>
+        <w:t xml:space="preserve"> component</w:t>
+      </w:r>
+      <w:r>
+        <w:t xml:space="preserve"> in an attempt to </w:t>
+      </w:r>
+      <w:commentRangeStart w:id="4"/>
+      <w:r>
+        <w:t xml:space="preserve">improve estimates of photosynthesis </w:t>
+      </w:r>
+      <w:commentRangeEnd w:id="4"/>
+      <w:r>
+        <w:rPr>
+          <w:rStyle w:val="CommentReference"/>
+        </w:rPr>
+        <w:commentReference w:id="4"/>
+      </w:r>
+      <w:r>
+        <w:t>(</w:t>
+      </w:r>
+      <w:proofErr w:type="spellStart"/>
+      <w:r>
+        <w:t>Ghimire</w:t>
+      </w:r>
+      <w:proofErr w:type="spellEnd"/>
+      <w:r>
+        <w:t xml:space="preserve"> 2016 refs, Dong Ning refs). </w:t>
+      </w:r>
+    </w:p>
+    <w:p>
+      <w:pPr>
+        <w:rPr>
+          <w:u w:val="single"/>
+        </w:rPr>
+      </w:pPr>
+    </w:p>
+    <w:p>
+      <w:r>
+        <w:t>While s</w:t>
+      </w:r>
+      <w:r>
+        <w:t xml:space="preserve">ubstantial progress has been made </w:t>
+      </w:r>
+      <w:r>
+        <w:t xml:space="preserve">in characterising allocation </w:t>
+      </w:r>
+      <w:r>
+        <w:t>o</w:t>
+      </w:r>
+      <w:r>
+        <w:t>f leaf protein to different functional pools</w:t>
+      </w:r>
+      <w:r>
+        <w:t xml:space="preserve">, there </w:t>
+      </w:r>
+      <w:r>
+        <w:t>some</w:t>
+      </w:r>
+      <w:r>
+        <w:t xml:space="preserve"> important limitations </w:t>
+      </w:r>
+      <w:r>
+        <w:t>of approa</w:t>
+      </w:r>
+      <w:r>
+        <w:t xml:space="preserve">ches taken so far. </w:t>
+      </w:r>
+      <w:r>
+        <w:t xml:space="preserve">Most crucially, protein quantification depends on </w:t>
+      </w:r>
+      <w:r>
+        <w:t>complete extraction from leaves. The difficulty of extracting</w:t>
+      </w:r>
+      <w:r>
+        <w:t xml:space="preserve"> protein</w:t>
+      </w:r>
+      <w:r>
+        <w:t xml:space="preserve"> varies</w:t>
+      </w:r>
+      <w:r>
+        <w:t xml:space="preserve"> according</w:t>
+      </w:r>
+      <w:r>
+        <w:t xml:space="preserve"> to protein</w:t>
+      </w:r>
+      <w:r>
+        <w:t xml:space="preserve"> solubility (e.g. soluble, membrane-associated or cell wall-associated fractions) and</w:t>
       </w:r>
       <w:r>
         <w:t xml:space="preserve"> </w:t>
       </w:r>
       <w:r>
-        <w:t xml:space="preserve">in a number of </w:t>
-      </w:r>
-      <w:r>
-        <w:t>studies</w:t>
-      </w:r>
-      <w:r>
-        <w:t xml:space="preserve"> (summarised by </w:t>
-      </w:r>
-      <w:proofErr w:type="spellStart"/>
-      <w:r>
-        <w:t>Hikosaka</w:t>
-      </w:r>
-      <w:proofErr w:type="spellEnd"/>
-      <w:r>
-        <w:t xml:space="preserve"> et al 2006).</w:t>
-      </w:r>
-      <w:commentRangeEnd w:id="0"/>
-      <w:r>
-        <w:rPr>
-          <w:rStyle w:val="CommentReference"/>
-        </w:rPr>
-        <w:commentReference w:id="0"/>
-      </w:r>
-      <w:r>
-        <w:t xml:space="preserve"> Rates of primary photochemistry performed by the light harvesting apparatus may be less temperature sensitive</w:t>
-      </w:r>
-      <w:r>
-        <w:t>,</w:t>
+        <w:t>between species</w:t>
+      </w:r>
+      <w:r>
+        <w:t xml:space="preserve"> (REF)</w:t>
+      </w:r>
+      <w:r>
+        <w:t>, and different extraction methods may also preferentially extract different protein fractions (Makino &amp; Osmond 1990)</w:t>
+      </w:r>
+      <w:r>
+        <w:t>.</w:t>
       </w:r>
       <w:r>
         <w:t xml:space="preserve"> </w:t>
       </w:r>
       <w:r>
-        <w:t xml:space="preserve">however </w:t>
-      </w:r>
-      <w:r>
-        <w:t>(</w:t>
-      </w:r>
-      <w:r>
-        <w:t xml:space="preserve">Raven &amp; </w:t>
-      </w:r>
-      <w:proofErr w:type="spellStart"/>
-      <w:r>
-        <w:t>Geider</w:t>
-      </w:r>
-      <w:proofErr w:type="spellEnd"/>
-      <w:r>
-        <w:t xml:space="preserve"> 1988</w:t>
-      </w:r>
-      <w:r>
-        <w:t>).</w:t>
-      </w:r>
-      <w:r>
-        <w:rPr>
-          <w:rStyle w:val="CommentReference"/>
-        </w:rPr>
-        <w:commentReference w:id="1"/>
-      </w:r>
-    </w:p>
-    <w:p>
-      <w:r>
-        <w:t>Investment in photosystem complex proteins should be greatest where photosynthesis is light-limited (</w:t>
+        <w:t>Extraction</w:t>
+      </w:r>
+      <w:r>
+        <w:t xml:space="preserve"> of protein from leaves with high phenol content (e.g. eucalypts)</w:t>
+      </w:r>
+      <w:r>
+        <w:t xml:space="preserve"> is </w:t>
+      </w:r>
+      <w:r>
+        <w:t>especially</w:t>
+      </w:r>
+      <w:r>
+        <w:t xml:space="preserve"> </w:t>
+      </w:r>
+      <w:r>
+        <w:t xml:space="preserve">challenging due to the chemistry </w:t>
+      </w:r>
+      <w:r>
+        <w:lastRenderedPageBreak/>
+        <w:t>involved (see Warren 2000 for ref). Furthermore, most studies do not quantify what fraction of total protein was actually extracted from leaves</w:t>
+      </w:r>
+      <w:r>
+        <w:t xml:space="preserve"> (Warren refs?). </w:t>
+      </w:r>
+      <w:r>
+        <w:t>T</w:t>
+      </w:r>
+      <w:r>
+        <w:t xml:space="preserve">hus </w:t>
+      </w:r>
+      <w:r>
+        <w:t xml:space="preserve">meaningful comparisons of </w:t>
+      </w:r>
+      <w:r>
+        <w:t xml:space="preserve">protein abundances </w:t>
+      </w:r>
+      <w:r>
+        <w:t>can be difficult to make</w:t>
+      </w:r>
+      <w:r>
+        <w:t xml:space="preserve"> </w:t>
+      </w:r>
+      <w:r>
+        <w:t xml:space="preserve">even </w:t>
+      </w:r>
+      <w:r>
+        <w:t>within a sample, still more difficult between species</w:t>
+      </w:r>
+      <w:r>
+        <w:t>, and may not be reliable across studies</w:t>
+      </w:r>
+      <w:r>
+        <w:t>.</w:t>
+      </w:r>
+      <w:r>
+        <w:t xml:space="preserve"> </w:t>
+      </w:r>
+    </w:p>
+    <w:p>
+      <w:r>
+        <w:t>Secondly, protein amounts are often estimated by measuring a proxy (e.g. chlorophyll for</w:t>
+      </w:r>
+      <w:r>
+        <w:t xml:space="preserve"> ‘pigment protein complexes’</w:t>
+      </w:r>
+      <w:r>
+        <w:t xml:space="preserve">), and then calculating the protein amount using a ‘stock’ ratio of </w:t>
+      </w:r>
+      <w:r>
+        <w:t>proxy amount to protein amount</w:t>
+      </w:r>
+      <w:r>
+        <w:t xml:space="preserve"> (</w:t>
       </w:r>
       <w:proofErr w:type="spellStart"/>
       <w:r>
@@ -708,855 +1009,245 @@
       </w:r>
       <w:proofErr w:type="spellEnd"/>
       <w:r>
-        <w:t xml:space="preserve"> 2007), and investment in Calvin cycle enzymes should increase with light availability, since capacity for carboxylation of </w:t>
-      </w:r>
-      <w:proofErr w:type="spellStart"/>
-      <w:r>
-        <w:t>RuBP</w:t>
-      </w:r>
-      <w:proofErr w:type="spellEnd"/>
-      <w:r>
-        <w:t xml:space="preserve"> determines the rate of light-saturated photosynthesis (Farquhar et al. 1980).</w:t>
-      </w:r>
-    </w:p>
-    <w:p>
-      <w:r>
-        <w:t>Investment in Calvin cycle enzymes should be greater at drier sites. By effecting greater internal CO2 drawdown, rate of CO2 uptake can be maintained at lower stomatal conductance, reducing the water cost of photosynthesis for dryland plants (Wright et al. 2001a</w:t>
-      </w:r>
+        <w:t xml:space="preserve"> &amp; </w:t>
+      </w:r>
+      <w:proofErr w:type="spellStart"/>
+      <w:r>
+        <w:t>Tenheunen</w:t>
+      </w:r>
+      <w:proofErr w:type="spellEnd"/>
+      <w:r>
+        <w:t xml:space="preserve"> 1997, </w:t>
+      </w:r>
+      <w:proofErr w:type="spellStart"/>
+      <w:r>
+        <w:t>Ghimire</w:t>
+      </w:r>
+      <w:proofErr w:type="spellEnd"/>
+      <w:r>
+        <w:t xml:space="preserve"> 2016)</w:t>
+      </w:r>
+      <w:r>
+        <w:t xml:space="preserve">. For example, Evans &amp; </w:t>
+      </w:r>
+      <w:proofErr w:type="spellStart"/>
+      <w:r>
+        <w:t>Poorter</w:t>
+      </w:r>
+      <w:proofErr w:type="spellEnd"/>
+      <w:r>
+        <w:t xml:space="preserve"> (2001)</w:t>
+      </w:r>
+      <w:r>
+        <w:t xml:space="preserve"> estimated amounts of ‘pigment protein complex’ by measuring chlorophyll and using</w:t>
+      </w:r>
+      <w:r>
+        <w:t xml:space="preserve"> values of 38·5 and 41 mol</w:t>
+      </w:r>
+      <w:r>
+        <w:t>es</w:t>
+      </w:r>
+      <w:r>
+        <w:t xml:space="preserve"> </w:t>
+      </w:r>
+      <w:r>
+        <w:t>of pigment protein nitrogen</w:t>
+      </w:r>
+      <w:r>
+        <w:t xml:space="preserve"> </w:t>
+      </w:r>
+      <w:r>
+        <w:t>per mol</w:t>
+      </w:r>
+      <w:r>
+        <w:t>e</w:t>
+      </w:r>
+      <w:r>
+        <w:t xml:space="preserve"> of chlorophyll,</w:t>
+      </w:r>
+      <w:r>
+        <w:t xml:space="preserve"> for low- and high-light-grown plants, respectively. These values were sourced from measurements made on model organisms in the 1970’s and 80’s.</w:t>
+      </w:r>
+      <w:r>
+        <w:t xml:space="preserve"> Amounts of rubisco and electron transport proteins </w:t>
+      </w:r>
+      <w:r>
+        <w:t>can</w:t>
+      </w:r>
+      <w:r>
+        <w:t xml:space="preserve"> similarly </w:t>
+      </w:r>
+      <w:r>
+        <w:t xml:space="preserve">be </w:t>
+      </w:r>
+      <w:r>
+        <w:t>estimated using equations that relate gas exchange parameters to protein amounts (</w:t>
+      </w:r>
+      <w:proofErr w:type="spellStart"/>
+      <w:r>
+        <w:t>Niinemets</w:t>
+      </w:r>
+      <w:proofErr w:type="spellEnd"/>
+      <w:r>
+        <w:t xml:space="preserve"> &amp; </w:t>
+      </w:r>
+      <w:proofErr w:type="spellStart"/>
+      <w:r>
+        <w:t>Tenheunen</w:t>
+      </w:r>
+      <w:proofErr w:type="spellEnd"/>
+      <w:r>
+        <w:t xml:space="preserve"> 1997</w:t>
+      </w:r>
+      <w:r>
+        <w:t xml:space="preserve">, </w:t>
+      </w:r>
+      <w:proofErr w:type="spellStart"/>
+      <w:r>
+        <w:t>Ghimire</w:t>
+      </w:r>
+      <w:proofErr w:type="spellEnd"/>
+      <w:r>
+        <w:t xml:space="preserve"> 2016</w:t>
+      </w:r>
+      <w:r>
+        <w:t xml:space="preserve">, Evans &amp; </w:t>
+      </w:r>
+      <w:proofErr w:type="spellStart"/>
+      <w:r>
+        <w:t>Poorter</w:t>
+      </w:r>
+      <w:proofErr w:type="spellEnd"/>
+      <w:r>
+        <w:t xml:space="preserve"> 2001</w:t>
+      </w:r>
+      <w:r>
+        <w:t>). This</w:t>
+      </w:r>
+      <w:r>
+        <w:t xml:space="preserve"> approach</w:t>
+      </w:r>
+      <w:r>
+        <w:t xml:space="preserve"> is problematic for rubisco, since it only quantifies rubisco in its active conformation (REF).</w:t>
+      </w:r>
+      <w:r>
+        <w:t xml:space="preserve"> </w:t>
+      </w:r>
+      <w:bookmarkStart w:id="5" w:name="OLE_LINK1"/>
+      <w:bookmarkStart w:id="6" w:name="OLE_LINK2"/>
+      <w:r>
+        <w:t xml:space="preserve">In a study of Australian species, the concentration of rubisco </w:t>
+      </w:r>
+      <w:r>
+        <w:t xml:space="preserve">measured by radioimmune assay </w:t>
+      </w:r>
+      <w:r>
+        <w:t xml:space="preserve">varied between 40% and 600% of that estimated from enzyme kinetics and gas exchange </w:t>
+      </w:r>
+      <w:r>
+        <w:t>measurements</w:t>
+      </w:r>
+      <w:r>
+        <w:t xml:space="preserve"> (Warren et al 2000).</w:t>
+      </w:r>
+      <w:bookmarkEnd w:id="5"/>
+      <w:bookmarkEnd w:id="6"/>
+    </w:p>
+    <w:p>
+      <w:r>
+        <w:t>Finally, work to date has</w:t>
+      </w:r>
+      <w:r>
+        <w:t xml:space="preserve"> either ma</w:t>
+      </w:r>
+      <w:r>
+        <w:t>de</w:t>
+      </w:r>
+      <w:r>
+        <w:t xml:space="preserve"> accurate measurements </w:t>
+      </w:r>
+      <w:r>
+        <w:t>of</w:t>
+      </w:r>
+      <w:r>
+        <w:t xml:space="preserve"> a small number of species grown in controlled conditions, use</w:t>
+      </w:r>
+      <w:r>
+        <w:t>d</w:t>
+      </w:r>
+      <w:r>
+        <w:t xml:space="preserve"> plant traits, gas exchange measurements </w:t>
+      </w:r>
+      <w:r>
+        <w:t>or</w:t>
+      </w:r>
+      <w:r>
+        <w:t xml:space="preserve"> environmental </w:t>
+      </w:r>
+      <w:r>
+        <w:t xml:space="preserve">variables to estimate nitrogen allocation to the different functions of photosynthesis (Ning Dong, </w:t>
+      </w:r>
+      <w:proofErr w:type="spellStart"/>
+      <w:r>
+        <w:t>Ghimire</w:t>
+      </w:r>
+      <w:proofErr w:type="spellEnd"/>
+      <w:r>
+        <w:t xml:space="preserve">, </w:t>
+      </w:r>
+      <w:proofErr w:type="spellStart"/>
       <w:proofErr w:type="gramStart"/>
       <w:r>
-        <w:t>,b</w:t>
-      </w:r>
+        <w:t>Dechant</w:t>
+      </w:r>
+      <w:proofErr w:type="spellEnd"/>
       <w:proofErr w:type="gramEnd"/>
       <w:r>
-        <w:t xml:space="preserve">, </w:t>
-      </w:r>
-      <w:proofErr w:type="spellStart"/>
-      <w:r>
-        <w:t>Scalon</w:t>
-      </w:r>
-      <w:proofErr w:type="spellEnd"/>
-      <w:r>
-        <w:t xml:space="preserve"> &amp; Wright 2017). No direct effect of precipitation on investment in photosystem proteins is expected, although cross-correlation between precipitation and vegetation canopy density could influence this relationship. </w:t>
-      </w:r>
-    </w:p>
-    <w:p>
-      <w:r>
-        <w:t xml:space="preserve">More recently, an increasing number of biosphere models have incorporated N allocation in an attempt to improve estimates of photosynthesis (see Steve’s refs in presentation, </w:t>
-      </w:r>
-      <w:proofErr w:type="spellStart"/>
-      <w:r>
-        <w:t>Ghimire</w:t>
-      </w:r>
-      <w:proofErr w:type="spellEnd"/>
-      <w:r>
-        <w:t xml:space="preserve"> 2016 refs, </w:t>
-      </w:r>
-      <w:proofErr w:type="gramStart"/>
-      <w:r>
-        <w:t>Dong</w:t>
-      </w:r>
-      <w:proofErr w:type="gramEnd"/>
-      <w:r>
-        <w:t xml:space="preserve"> Ning refs). </w:t>
-      </w:r>
-    </w:p>
-    <w:p/>
-    <w:p>
-      <w:r>
-        <w:t>The problem with all of the</w:t>
-      </w:r>
-      <w:r>
-        <w:t>se things is that where people have talked about</w:t>
-      </w:r>
-      <w:r>
-        <w:t xml:space="preserve"> protein amounts, we’ve either don</w:t>
-      </w:r>
-      <w:r>
-        <w:t xml:space="preserve">e it in the lab for a limited set of species, </w:t>
-      </w:r>
-      <w:r>
-        <w:t>estimation using equations</w:t>
-      </w:r>
-      <w:r>
-        <w:t xml:space="preserve"> or </w:t>
-      </w:r>
-      <w:r>
-        <w:t xml:space="preserve">inference </w:t>
-      </w:r>
-      <w:r>
-        <w:t>that Rubisco should be the protein of interest (CO2 drawdown stuff).</w:t>
-      </w:r>
-    </w:p>
-    <w:p>
-      <w:r>
-        <w:t xml:space="preserve">Lab measurements of rubisco rely on complete </w:t>
-      </w:r>
-      <w:commentRangeStart w:id="2"/>
-      <w:r>
-        <w:t>extraction</w:t>
-      </w:r>
-      <w:commentRangeEnd w:id="2"/>
-      <w:r>
-        <w:rPr>
-          <w:rStyle w:val="CommentReference"/>
-        </w:rPr>
-        <w:commentReference w:id="2"/>
-      </w:r>
-      <w:r>
-        <w:t xml:space="preserve"> from leaves. The difficulty of extracting rubisco varies across species, and most studies don’t quantify how much they actually extracted. Extraction is notably difficult from leaves with high phenol content (such as </w:t>
-      </w:r>
-      <w:proofErr w:type="spellStart"/>
-      <w:r>
-        <w:t>eucs</w:t>
-      </w:r>
-      <w:proofErr w:type="spellEnd"/>
-      <w:r>
-        <w:t xml:space="preserve">). </w:t>
-      </w:r>
-    </w:p>
-    <w:p>
-      <w:r>
-        <w:lastRenderedPageBreak/>
-        <w:t>Photosystems / ‘pigment associated proteins’ have never really been directly quantified anyway (using radioimmune assays or similar as for rubisco.)</w:t>
-      </w:r>
-    </w:p>
-    <w:p>
-      <w:r>
-        <w:t xml:space="preserve">Estimation from equations is dodgy as well. </w:t>
-      </w:r>
-      <w:bookmarkStart w:id="3" w:name="_GoBack"/>
-      <w:bookmarkEnd w:id="3"/>
-      <w:r>
-        <w:t>A study of protein composition in phenol-rich leaves Australian native plants showed Rubisco content to be present at between 60 – 600 % of the abundance predicted by models (Warren et al 2000).</w:t>
-      </w:r>
-    </w:p>
-    <w:p>
-      <w:pPr>
-        <w:shd w:val="clear" w:color="auto" w:fill="FFFFFF"/>
-        <w:spacing w:after="0" w:line="240" w:lineRule="auto"/>
-        <w:rPr>
-          <w:rFonts w:ascii="Calibri" w:eastAsia="Times New Roman" w:hAnsi="Calibri" w:cs="Times New Roman"/>
-          <w:color w:val="000000"/>
-          <w:sz w:val="20"/>
-          <w:szCs w:val="24"/>
-          <w:lang w:eastAsia="en-AU"/>
-        </w:rPr>
-      </w:pPr>
-      <w:r>
-        <w:rPr>
-          <w:rFonts w:ascii="Calibri" w:eastAsia="Times New Roman" w:hAnsi="Calibri" w:cs="Times New Roman"/>
-          <w:color w:val="000000"/>
-          <w:sz w:val="20"/>
-          <w:szCs w:val="24"/>
-          <w:lang w:eastAsia="en-AU"/>
-        </w:rPr>
-        <w:t xml:space="preserve">- </w:t>
-      </w:r>
-      <w:proofErr w:type="gramStart"/>
-      <w:r>
-        <w:rPr>
-          <w:rFonts w:ascii="Calibri" w:eastAsia="Times New Roman" w:hAnsi="Calibri" w:cs="Times New Roman"/>
-          <w:color w:val="000000"/>
-          <w:sz w:val="20"/>
-          <w:szCs w:val="24"/>
-          <w:lang w:eastAsia="en-AU"/>
-        </w:rPr>
-        <w:t>we</w:t>
-      </w:r>
-      <w:proofErr w:type="gramEnd"/>
-      <w:r>
-        <w:rPr>
-          <w:rFonts w:ascii="Calibri" w:eastAsia="Times New Roman" w:hAnsi="Calibri" w:cs="Times New Roman"/>
-          <w:color w:val="000000"/>
-          <w:sz w:val="20"/>
-          <w:szCs w:val="24"/>
-          <w:lang w:eastAsia="en-AU"/>
-        </w:rPr>
-        <w:t xml:space="preserve"> know there are some fundamental relationships between</w:t>
-      </w:r>
-      <w:r>
-        <w:rPr>
-          <w:rFonts w:ascii="Calibri" w:eastAsia="Times New Roman" w:hAnsi="Calibri" w:cs="Times New Roman"/>
-          <w:color w:val="000000"/>
-          <w:sz w:val="20"/>
-          <w:szCs w:val="24"/>
-          <w:lang w:eastAsia="en-AU"/>
-        </w:rPr>
+        <w:t xml:space="preserve"> 2017).</w:t>
+      </w:r>
+      <w:r>
         <w:t xml:space="preserve"> </w:t>
       </w:r>
       <w:r>
-        <w:rPr>
-          <w:rFonts w:ascii="Calibri" w:eastAsia="Times New Roman" w:hAnsi="Calibri" w:cs="Times New Roman"/>
-          <w:color w:val="000000"/>
-          <w:sz w:val="20"/>
-          <w:szCs w:val="24"/>
-          <w:lang w:eastAsia="en-AU"/>
-        </w:rPr>
-        <w:t>major environmental variables</w:t>
-      </w:r>
-      <w:r>
-        <w:rPr>
-          <w:rFonts w:ascii="Calibri" w:eastAsia="Times New Roman" w:hAnsi="Calibri" w:cs="Times New Roman"/>
-          <w:color w:val="000000"/>
-          <w:sz w:val="20"/>
-          <w:szCs w:val="24"/>
-          <w:lang w:eastAsia="en-AU"/>
-        </w:rPr>
-        <w:t xml:space="preserve"> and</w:t>
-      </w:r>
-      <w:r>
-        <w:rPr>
-          <w:rFonts w:ascii="Calibri" w:eastAsia="Times New Roman" w:hAnsi="Calibri" w:cs="Times New Roman"/>
-          <w:color w:val="000000"/>
-          <w:sz w:val="20"/>
-          <w:szCs w:val="24"/>
-          <w:lang w:eastAsia="en-AU"/>
-        </w:rPr>
-        <w:t xml:space="preserve"> </w:t>
-      </w:r>
-      <w:r>
-        <w:rPr>
-          <w:rFonts w:ascii="Calibri" w:eastAsia="Times New Roman" w:hAnsi="Calibri" w:cs="Times New Roman"/>
-          <w:color w:val="000000"/>
-          <w:sz w:val="20"/>
-          <w:szCs w:val="24"/>
-          <w:lang w:eastAsia="en-AU"/>
-        </w:rPr>
-        <w:t>the size of protein pools associated with carboxylation and light capturing</w:t>
-      </w:r>
-      <w:r>
-        <w:rPr>
-          <w:rFonts w:ascii="Calibri" w:eastAsia="Times New Roman" w:hAnsi="Calibri" w:cs="Times New Roman"/>
-          <w:color w:val="000000"/>
-          <w:sz w:val="20"/>
-          <w:szCs w:val="24"/>
-          <w:lang w:eastAsia="en-AU"/>
-        </w:rPr>
-        <w:t xml:space="preserve"> - temperature, water, light</w:t>
-      </w:r>
-    </w:p>
-    <w:p>
-      <w:pPr>
-        <w:shd w:val="clear" w:color="auto" w:fill="FFFFFF"/>
-        <w:spacing w:after="0" w:line="240" w:lineRule="auto"/>
-        <w:rPr>
-          <w:rFonts w:ascii="Calibri" w:eastAsia="Times New Roman" w:hAnsi="Calibri" w:cs="Times New Roman"/>
-          <w:color w:val="000000"/>
-          <w:sz w:val="20"/>
-          <w:szCs w:val="24"/>
-          <w:lang w:eastAsia="en-AU"/>
-        </w:rPr>
-      </w:pPr>
-      <w:r>
-        <w:rPr>
-          <w:rFonts w:ascii="Calibri" w:eastAsia="Times New Roman" w:hAnsi="Calibri" w:cs="Times New Roman"/>
-          <w:color w:val="000000"/>
-          <w:sz w:val="20"/>
-          <w:szCs w:val="24"/>
-          <w:lang w:eastAsia="en-AU"/>
-        </w:rPr>
-        <w:t xml:space="preserve">- Responses of major protein groups to these </w:t>
-      </w:r>
-      <w:proofErr w:type="spellStart"/>
-      <w:r>
-        <w:rPr>
-          <w:rFonts w:ascii="Calibri" w:eastAsia="Times New Roman" w:hAnsi="Calibri" w:cs="Times New Roman"/>
-          <w:color w:val="000000"/>
-          <w:sz w:val="20"/>
-          <w:szCs w:val="24"/>
-          <w:lang w:eastAsia="en-AU"/>
-        </w:rPr>
-        <w:t>env</w:t>
-      </w:r>
-      <w:proofErr w:type="spellEnd"/>
-      <w:r>
-        <w:rPr>
-          <w:rFonts w:ascii="Calibri" w:eastAsia="Times New Roman" w:hAnsi="Calibri" w:cs="Times New Roman"/>
-          <w:color w:val="000000"/>
-          <w:sz w:val="20"/>
-          <w:szCs w:val="24"/>
-          <w:lang w:eastAsia="en-AU"/>
-        </w:rPr>
-        <w:t xml:space="preserve"> </w:t>
-      </w:r>
-      <w:proofErr w:type="spellStart"/>
-      <w:r>
-        <w:rPr>
-          <w:rFonts w:ascii="Calibri" w:eastAsia="Times New Roman" w:hAnsi="Calibri" w:cs="Times New Roman"/>
-          <w:color w:val="000000"/>
-          <w:sz w:val="20"/>
-          <w:szCs w:val="24"/>
-          <w:lang w:eastAsia="en-AU"/>
-        </w:rPr>
-        <w:t>vars</w:t>
-      </w:r>
-      <w:proofErr w:type="spellEnd"/>
-      <w:r>
-        <w:rPr>
-          <w:rFonts w:ascii="Calibri" w:eastAsia="Times New Roman" w:hAnsi="Calibri" w:cs="Times New Roman"/>
-          <w:color w:val="000000"/>
-          <w:sz w:val="20"/>
-          <w:szCs w:val="24"/>
-          <w:lang w:eastAsia="en-AU"/>
-        </w:rPr>
-        <w:t xml:space="preserve"> have been investigated extensively as a means to understanding the fundamentals of how the photosynthetic apparatus is optimised to its environment – ‘coordination’ and ‘optimality theories’</w:t>
-      </w:r>
-    </w:p>
-    <w:p>
-      <w:pPr>
-        <w:shd w:val="clear" w:color="auto" w:fill="FFFFFF"/>
-        <w:spacing w:after="0" w:line="240" w:lineRule="auto"/>
-        <w:rPr>
-          <w:rFonts w:ascii="Calibri" w:eastAsia="Times New Roman" w:hAnsi="Calibri" w:cs="Times New Roman"/>
-          <w:color w:val="000000"/>
-          <w:sz w:val="20"/>
-          <w:szCs w:val="24"/>
-          <w:lang w:eastAsia="en-AU"/>
-        </w:rPr>
-      </w:pPr>
-      <w:r>
-        <w:rPr>
-          <w:rFonts w:ascii="Calibri" w:eastAsia="Times New Roman" w:hAnsi="Calibri" w:cs="Times New Roman"/>
-          <w:color w:val="000000"/>
-          <w:sz w:val="20"/>
-          <w:szCs w:val="24"/>
-          <w:lang w:eastAsia="en-AU"/>
-        </w:rPr>
-        <w:t xml:space="preserve">  - </w:t>
-      </w:r>
-      <w:proofErr w:type="gramStart"/>
-      <w:r>
-        <w:rPr>
-          <w:rFonts w:ascii="Calibri" w:eastAsia="Times New Roman" w:hAnsi="Calibri" w:cs="Times New Roman"/>
-          <w:color w:val="000000"/>
-          <w:sz w:val="20"/>
-          <w:szCs w:val="24"/>
-          <w:lang w:eastAsia="en-AU"/>
-        </w:rPr>
-        <w:t>light</w:t>
-      </w:r>
-      <w:proofErr w:type="gramEnd"/>
-      <w:r>
-        <w:rPr>
-          <w:rFonts w:ascii="Calibri" w:eastAsia="Times New Roman" w:hAnsi="Calibri" w:cs="Times New Roman"/>
-          <w:color w:val="000000"/>
-          <w:sz w:val="20"/>
-          <w:szCs w:val="24"/>
-          <w:lang w:eastAsia="en-AU"/>
-        </w:rPr>
-        <w:t xml:space="preserve"> response (Evans &amp; </w:t>
-      </w:r>
-      <w:proofErr w:type="spellStart"/>
-      <w:r>
-        <w:rPr>
-          <w:rFonts w:ascii="Calibri" w:eastAsia="Times New Roman" w:hAnsi="Calibri" w:cs="Times New Roman"/>
-          <w:color w:val="000000"/>
-          <w:sz w:val="20"/>
-          <w:szCs w:val="24"/>
-          <w:lang w:eastAsia="en-AU"/>
-        </w:rPr>
-        <w:t>Poorter</w:t>
-      </w:r>
-      <w:proofErr w:type="spellEnd"/>
-      <w:r>
-        <w:rPr>
-          <w:rFonts w:ascii="Calibri" w:eastAsia="Times New Roman" w:hAnsi="Calibri" w:cs="Times New Roman"/>
-          <w:color w:val="000000"/>
-          <w:sz w:val="20"/>
-          <w:szCs w:val="24"/>
-          <w:lang w:eastAsia="en-AU"/>
-        </w:rPr>
-        <w:t xml:space="preserve"> 2001 would do, </w:t>
-      </w:r>
-      <w:proofErr w:type="spellStart"/>
-      <w:r>
-        <w:rPr>
-          <w:rFonts w:ascii="Calibri" w:eastAsia="Times New Roman" w:hAnsi="Calibri" w:cs="Times New Roman"/>
-          <w:color w:val="000000"/>
-          <w:sz w:val="20"/>
-          <w:szCs w:val="24"/>
-          <w:lang w:eastAsia="en-AU"/>
-        </w:rPr>
-        <w:t>Niinemets</w:t>
-      </w:r>
-      <w:proofErr w:type="spellEnd"/>
-      <w:r>
-        <w:rPr>
-          <w:rFonts w:ascii="Calibri" w:eastAsia="Times New Roman" w:hAnsi="Calibri" w:cs="Times New Roman"/>
-          <w:color w:val="000000"/>
-          <w:sz w:val="20"/>
-          <w:szCs w:val="24"/>
-          <w:lang w:eastAsia="en-AU"/>
-        </w:rPr>
-        <w:t xml:space="preserve"> too)</w:t>
-      </w:r>
-    </w:p>
-    <w:p>
-      <w:pPr>
-        <w:shd w:val="clear" w:color="auto" w:fill="FFFFFF"/>
-        <w:spacing w:after="0" w:line="240" w:lineRule="auto"/>
-        <w:rPr>
-          <w:rFonts w:ascii="Calibri" w:eastAsia="Times New Roman" w:hAnsi="Calibri" w:cs="Times New Roman"/>
-          <w:color w:val="000000"/>
-          <w:sz w:val="20"/>
-          <w:szCs w:val="24"/>
-          <w:lang w:eastAsia="en-AU"/>
-        </w:rPr>
-      </w:pPr>
-      <w:r>
-        <w:rPr>
-          <w:rFonts w:ascii="Calibri" w:eastAsia="Times New Roman" w:hAnsi="Calibri" w:cs="Times New Roman"/>
-          <w:color w:val="000000"/>
-          <w:sz w:val="20"/>
-          <w:szCs w:val="24"/>
-          <w:lang w:eastAsia="en-AU"/>
-        </w:rPr>
-        <w:t xml:space="preserve">  - </w:t>
-      </w:r>
-      <w:proofErr w:type="gramStart"/>
-      <w:r>
-        <w:rPr>
-          <w:rFonts w:ascii="Calibri" w:eastAsia="Times New Roman" w:hAnsi="Calibri" w:cs="Times New Roman"/>
-          <w:color w:val="000000"/>
-          <w:sz w:val="20"/>
-          <w:szCs w:val="24"/>
-          <w:lang w:eastAsia="en-AU"/>
-        </w:rPr>
-        <w:t>temperature</w:t>
-      </w:r>
-      <w:proofErr w:type="gramEnd"/>
-      <w:r>
-        <w:rPr>
-          <w:rFonts w:ascii="Calibri" w:eastAsia="Times New Roman" w:hAnsi="Calibri" w:cs="Times New Roman"/>
-          <w:color w:val="000000"/>
-          <w:sz w:val="20"/>
-          <w:szCs w:val="24"/>
-          <w:lang w:eastAsia="en-AU"/>
-        </w:rPr>
-        <w:t xml:space="preserve"> response (see below, Berry and Bjorkman 1980)</w:t>
-      </w:r>
-    </w:p>
-    <w:p>
-      <w:pPr>
-        <w:shd w:val="clear" w:color="auto" w:fill="FFFFFF"/>
-        <w:spacing w:after="0" w:line="240" w:lineRule="auto"/>
-        <w:rPr>
-          <w:rFonts w:ascii="Calibri" w:eastAsia="Times New Roman" w:hAnsi="Calibri" w:cs="Times New Roman"/>
-          <w:color w:val="000000"/>
-          <w:sz w:val="20"/>
-          <w:szCs w:val="24"/>
-          <w:lang w:eastAsia="en-AU"/>
-        </w:rPr>
-      </w:pPr>
-      <w:r>
-        <w:rPr>
-          <w:rFonts w:ascii="Calibri" w:eastAsia="Times New Roman" w:hAnsi="Calibri" w:cs="Times New Roman"/>
-          <w:color w:val="000000"/>
-          <w:sz w:val="20"/>
-          <w:szCs w:val="24"/>
-          <w:lang w:eastAsia="en-AU"/>
-        </w:rPr>
-        <w:t xml:space="preserve">  - </w:t>
-      </w:r>
-      <w:proofErr w:type="spellStart"/>
-      <w:proofErr w:type="gramStart"/>
-      <w:r>
-        <w:rPr>
-          <w:rFonts w:ascii="Calibri" w:eastAsia="Times New Roman" w:hAnsi="Calibri" w:cs="Times New Roman"/>
-          <w:color w:val="000000"/>
-          <w:sz w:val="20"/>
-          <w:szCs w:val="24"/>
-          <w:lang w:eastAsia="en-AU"/>
-        </w:rPr>
-        <w:t>precip</w:t>
-      </w:r>
-      <w:proofErr w:type="spellEnd"/>
-      <w:proofErr w:type="gramEnd"/>
-      <w:r>
-        <w:rPr>
-          <w:rFonts w:ascii="Calibri" w:eastAsia="Times New Roman" w:hAnsi="Calibri" w:cs="Times New Roman"/>
-          <w:color w:val="000000"/>
-          <w:sz w:val="20"/>
-          <w:szCs w:val="24"/>
-          <w:lang w:eastAsia="en-AU"/>
-        </w:rPr>
-        <w:t xml:space="preserve"> response (Wright paper, forget which one</w:t>
-      </w:r>
-      <w:r>
-        <w:rPr>
-          <w:rFonts w:ascii="Calibri" w:eastAsia="Times New Roman" w:hAnsi="Calibri" w:cs="Times New Roman"/>
-          <w:color w:val="000000"/>
-          <w:sz w:val="20"/>
-          <w:szCs w:val="24"/>
-          <w:lang w:eastAsia="en-AU"/>
-        </w:rPr>
-        <w:t xml:space="preserve"> – 2005?</w:t>
-      </w:r>
-      <w:r>
-        <w:rPr>
-          <w:rFonts w:ascii="Calibri" w:eastAsia="Times New Roman" w:hAnsi="Calibri" w:cs="Times New Roman"/>
-          <w:color w:val="000000"/>
-          <w:sz w:val="20"/>
-          <w:szCs w:val="24"/>
-          <w:lang w:eastAsia="en-AU"/>
-        </w:rPr>
-        <w:t>)</w:t>
-      </w:r>
-    </w:p>
-    <w:p>
-      <w:pPr>
-        <w:shd w:val="clear" w:color="auto" w:fill="FFFFFF"/>
-        <w:spacing w:after="0" w:line="240" w:lineRule="auto"/>
-        <w:rPr>
-          <w:rFonts w:ascii="Calibri" w:eastAsia="Times New Roman" w:hAnsi="Calibri" w:cs="Times New Roman"/>
-          <w:color w:val="000000"/>
-          <w:sz w:val="20"/>
-          <w:szCs w:val="24"/>
-          <w:lang w:eastAsia="en-AU"/>
-        </w:rPr>
-      </w:pPr>
-      <w:r>
-        <w:rPr>
-          <w:rFonts w:ascii="Calibri" w:eastAsia="Times New Roman" w:hAnsi="Calibri" w:cs="Times New Roman"/>
-          <w:color w:val="000000"/>
-          <w:sz w:val="20"/>
-          <w:szCs w:val="24"/>
-          <w:lang w:eastAsia="en-AU"/>
-        </w:rPr>
-        <w:t xml:space="preserve">  - Evans &amp; </w:t>
-      </w:r>
-      <w:proofErr w:type="spellStart"/>
-      <w:r>
-        <w:rPr>
-          <w:rFonts w:ascii="Calibri" w:eastAsia="Times New Roman" w:hAnsi="Calibri" w:cs="Times New Roman"/>
-          <w:color w:val="000000"/>
-          <w:sz w:val="20"/>
-          <w:szCs w:val="24"/>
-          <w:lang w:eastAsia="en-AU"/>
-        </w:rPr>
-        <w:t>Poorter</w:t>
-      </w:r>
-      <w:proofErr w:type="spellEnd"/>
-      <w:r>
-        <w:rPr>
-          <w:rFonts w:ascii="Calibri" w:eastAsia="Times New Roman" w:hAnsi="Calibri" w:cs="Times New Roman"/>
-          <w:color w:val="000000"/>
-          <w:sz w:val="20"/>
-          <w:szCs w:val="24"/>
-          <w:lang w:eastAsia="en-AU"/>
-        </w:rPr>
-        <w:t xml:space="preserve"> 2001, ref </w:t>
-      </w:r>
-      <w:proofErr w:type="spellStart"/>
-      <w:r>
-        <w:rPr>
-          <w:rFonts w:ascii="Calibri" w:eastAsia="Times New Roman" w:hAnsi="Calibri" w:cs="Times New Roman"/>
-          <w:color w:val="000000"/>
-          <w:sz w:val="20"/>
-          <w:szCs w:val="24"/>
-          <w:lang w:eastAsia="en-AU"/>
-        </w:rPr>
-        <w:t>Niinemets</w:t>
-      </w:r>
-      <w:proofErr w:type="spellEnd"/>
-      <w:r>
-        <w:rPr>
-          <w:rFonts w:ascii="Calibri" w:eastAsia="Times New Roman" w:hAnsi="Calibri" w:cs="Times New Roman"/>
-          <w:color w:val="000000"/>
-          <w:sz w:val="20"/>
-          <w:szCs w:val="24"/>
-          <w:lang w:eastAsia="en-AU"/>
-        </w:rPr>
-        <w:t xml:space="preserve"> and a few others, have directly determined Rubisco content and electron transport proteins in wild plants, but the species coverage remains limited and generally to glasshouse grown plants. </w:t>
-      </w:r>
-    </w:p>
-    <w:p>
-      <w:pPr>
-        <w:shd w:val="clear" w:color="auto" w:fill="FFFFFF"/>
-        <w:spacing w:after="0" w:line="240" w:lineRule="auto"/>
-        <w:rPr>
-          <w:rFonts w:ascii="Calibri" w:eastAsia="Times New Roman" w:hAnsi="Calibri" w:cs="Times New Roman"/>
-          <w:color w:val="000000"/>
-          <w:sz w:val="20"/>
-          <w:szCs w:val="24"/>
-          <w:lang w:eastAsia="en-AU"/>
-        </w:rPr>
-      </w:pPr>
-      <w:r>
-        <w:rPr>
-          <w:rFonts w:ascii="Calibri" w:eastAsia="Times New Roman" w:hAnsi="Calibri" w:cs="Times New Roman"/>
-          <w:color w:val="000000"/>
-          <w:sz w:val="20"/>
-          <w:szCs w:val="24"/>
-          <w:lang w:eastAsia="en-AU"/>
-        </w:rPr>
-        <w:t>  - 'Pigment associated proteins' aren't usually quantified directly - measurements are made by measuring chlorophyll and then multiplying by a stock 'N per chlorophyll' number derived from Evans work (1989, paper with pie chart and tables?)</w:t>
-      </w:r>
-    </w:p>
-    <w:p>
-      <w:pPr>
-        <w:shd w:val="clear" w:color="auto" w:fill="FFFFFF"/>
-        <w:spacing w:after="0" w:line="240" w:lineRule="auto"/>
-        <w:rPr>
-          <w:sz w:val="20"/>
-        </w:rPr>
-      </w:pPr>
-      <w:r>
-        <w:rPr>
-          <w:rFonts w:ascii="Calibri" w:eastAsia="Times New Roman" w:hAnsi="Calibri" w:cs="Times New Roman"/>
-          <w:color w:val="000000"/>
-          <w:sz w:val="18"/>
-          <w:szCs w:val="24"/>
-          <w:lang w:eastAsia="en-AU"/>
-        </w:rPr>
-        <w:t>-</w:t>
-      </w:r>
-      <w:r>
-        <w:rPr>
-          <w:sz w:val="20"/>
-        </w:rPr>
-        <w:t xml:space="preserve">Make the point here that allocation / abundance in relation to </w:t>
-      </w:r>
-      <w:proofErr w:type="spellStart"/>
-      <w:r>
-        <w:rPr>
-          <w:sz w:val="20"/>
-        </w:rPr>
-        <w:t>env</w:t>
-      </w:r>
-      <w:proofErr w:type="spellEnd"/>
-      <w:r>
-        <w:rPr>
-          <w:sz w:val="20"/>
-        </w:rPr>
-        <w:t xml:space="preserve"> </w:t>
-      </w:r>
-      <w:proofErr w:type="spellStart"/>
-      <w:r>
-        <w:rPr>
-          <w:sz w:val="20"/>
-        </w:rPr>
-        <w:t>vars</w:t>
-      </w:r>
-      <w:proofErr w:type="spellEnd"/>
-      <w:r>
-        <w:rPr>
-          <w:sz w:val="20"/>
-        </w:rPr>
-        <w:t xml:space="preserve"> has been looked at in detail for limited sets of species, or estimated </w:t>
-      </w:r>
-      <w:r>
-        <w:rPr>
-          <w:sz w:val="20"/>
-        </w:rPr>
-        <w:t xml:space="preserve">for a wide range of species using a combination of gas exchange, functional trait and environmental data. Rubisco is often measured directly in the lab but other protein pools are estimated using proxies. ‘Pigment associated protein’ in particular (focusing on it here because it’s such a big pool) is almost always estimated from chlorophyll measurements using a stock ‘N per chlorophyll’ number derived from Evans work (Evans &amp; </w:t>
-      </w:r>
-      <w:proofErr w:type="spellStart"/>
-      <w:r>
-        <w:rPr>
-          <w:sz w:val="20"/>
-        </w:rPr>
-        <w:t>Seeman</w:t>
-      </w:r>
-      <w:proofErr w:type="spellEnd"/>
-      <w:r>
-        <w:rPr>
-          <w:sz w:val="20"/>
-        </w:rPr>
-        <w:t xml:space="preserve"> 1989?).</w:t>
-      </w:r>
-    </w:p>
-    <w:p>
-      <w:pPr>
-        <w:shd w:val="clear" w:color="auto" w:fill="FFFFFF"/>
-        <w:spacing w:after="0" w:line="240" w:lineRule="auto"/>
-        <w:rPr>
-          <w:rFonts w:ascii="Calibri" w:eastAsia="Times New Roman" w:hAnsi="Calibri" w:cs="Times New Roman"/>
-          <w:color w:val="000000"/>
-          <w:sz w:val="20"/>
-          <w:szCs w:val="24"/>
-          <w:lang w:eastAsia="en-AU"/>
-        </w:rPr>
-      </w:pPr>
-    </w:p>
-    <w:p>
-      <w:pPr>
-        <w:shd w:val="clear" w:color="auto" w:fill="FFFFFF"/>
-        <w:spacing w:after="0" w:line="240" w:lineRule="auto"/>
-        <w:rPr>
-          <w:rFonts w:ascii="Calibri" w:eastAsia="Times New Roman" w:hAnsi="Calibri" w:cs="Times New Roman"/>
-          <w:color w:val="000000"/>
-          <w:sz w:val="20"/>
-          <w:szCs w:val="24"/>
-          <w:lang w:eastAsia="en-AU"/>
-        </w:rPr>
-      </w:pPr>
-    </w:p>
-    <w:p>
-      <w:pPr>
-        <w:shd w:val="clear" w:color="auto" w:fill="FFFFFF"/>
-        <w:spacing w:after="0" w:line="240" w:lineRule="auto"/>
-        <w:rPr>
-          <w:rFonts w:ascii="Calibri" w:eastAsia="Times New Roman" w:hAnsi="Calibri" w:cs="Times New Roman"/>
-          <w:color w:val="000000"/>
-          <w:sz w:val="20"/>
-          <w:szCs w:val="24"/>
-          <w:lang w:eastAsia="en-AU"/>
-        </w:rPr>
-      </w:pPr>
-    </w:p>
-    <w:p>
-      <w:r>
-        <w:t xml:space="preserve">Previously, leaf chlorophyll content expressed in nitrogen equivalents has been used as a proxy for </w:t>
-      </w:r>
-      <w:proofErr w:type="gramStart"/>
-      <w:r>
-        <w:t>investment</w:t>
-      </w:r>
-      <w:proofErr w:type="gramEnd"/>
-      <w:r>
-        <w:t xml:space="preserve"> in light capturing machinery (</w:t>
-      </w:r>
-      <w:proofErr w:type="spellStart"/>
-      <w:r>
-        <w:t>Niinemets</w:t>
-      </w:r>
-      <w:proofErr w:type="spellEnd"/>
-      <w:r>
-        <w:t xml:space="preserve"> &amp; </w:t>
-      </w:r>
-      <w:proofErr w:type="spellStart"/>
-      <w:r>
-        <w:t>Tenhunen</w:t>
-      </w:r>
-      <w:proofErr w:type="spellEnd"/>
-      <w:r>
-        <w:t xml:space="preserve"> 1997), while Rubisco abundance has typically been estimated using gas exchange methods to estimate rates of carboxylation (ref). Our leaf protein abundance dataset provides the opportunity to directly test hypotheses about molecular adaptation of the photosynthetic apparatus to environmental conditions. </w:t>
-      </w:r>
-    </w:p>
-    <w:p>
-      <w:pPr>
-        <w:shd w:val="clear" w:color="auto" w:fill="FFFFFF"/>
-        <w:spacing w:after="0" w:line="240" w:lineRule="auto"/>
-        <w:rPr>
-          <w:rFonts w:ascii="Calibri" w:eastAsia="Times New Roman" w:hAnsi="Calibri" w:cs="Times New Roman"/>
-          <w:color w:val="000000"/>
-          <w:szCs w:val="24"/>
-          <w:lang w:eastAsia="en-AU"/>
-        </w:rPr>
-      </w:pPr>
-      <w:r>
-        <w:rPr>
-          <w:sz w:val="20"/>
-        </w:rPr>
-        <w:br/>
-      </w:r>
-      <w:r>
-        <w:rPr>
-          <w:rFonts w:ascii="Calibri" w:eastAsia="Times New Roman" w:hAnsi="Calibri" w:cs="Times New Roman"/>
-          <w:color w:val="000000"/>
-          <w:szCs w:val="24"/>
-          <w:lang w:eastAsia="en-AU"/>
-        </w:rPr>
-        <w:t>- It is possible to test a vast range of environment-function relationships using this dataset. In this initial analysis, we have opted to address variation in the abundance of photosynthesis proteins across fundamental environmental gradients: MAT, MAP and canopy irradiance. These relationships are of longstanding interest across multiple disciplines in the plant sciences. </w:t>
-      </w:r>
-    </w:p>
-    <w:p/>
-    <w:p>
-      <w:r>
-        <w:t xml:space="preserve">More recently, an increasing number of biosphere models have incorporated N allocation in an attempt to improve estimates of photosynthesis (see Steve’s refs in presentation, </w:t>
-      </w:r>
-      <w:proofErr w:type="spellStart"/>
-      <w:r>
-        <w:t>Ghimire</w:t>
-      </w:r>
-      <w:proofErr w:type="spellEnd"/>
-      <w:r>
-        <w:t xml:space="preserve"> 2016 refs, </w:t>
-      </w:r>
-      <w:proofErr w:type="gramStart"/>
-      <w:r>
-        <w:t>Dong</w:t>
-      </w:r>
-      <w:proofErr w:type="gramEnd"/>
-      <w:r>
-        <w:t xml:space="preserve"> Ning refs). </w:t>
-      </w:r>
-    </w:p>
-    <w:p/>
-    <w:p/>
-    <w:p>
-      <w:r>
-        <w:t>Following co-ordination theory, we derived a set of predictions about differential investment in light capture and carbon assimilation along gradients of temperature, precipitation and light availability (see Fig. 1b):</w:t>
-      </w:r>
-    </w:p>
-    <w:p>
-      <w:commentRangeStart w:id="4"/>
-      <w:r>
-        <w:lastRenderedPageBreak/>
-        <w:t>a.)</w:t>
-      </w:r>
-      <w:r>
-        <w:tab/>
-        <w:t>Investment in both Calvin cycle enzymes and photosystems should increase towards colder environments, to make up for the associated thermodynamic reduction of biochemical reaction rates (</w:t>
-      </w:r>
-      <w:proofErr w:type="spellStart"/>
-      <w:r>
-        <w:t>Hikosaka</w:t>
-      </w:r>
-      <w:proofErr w:type="spellEnd"/>
-      <w:r>
-        <w:t xml:space="preserve"> et al. 2006).</w:t>
-      </w:r>
-      <w:commentRangeEnd w:id="4"/>
-      <w:r>
-        <w:rPr>
-          <w:rStyle w:val="CommentReference"/>
-        </w:rPr>
-        <w:commentReference w:id="4"/>
-      </w:r>
-    </w:p>
-    <w:p>
-      <w:r>
-        <w:t>b.)</w:t>
-      </w:r>
-      <w:r>
-        <w:tab/>
-        <w:t xml:space="preserve">Investment in Calvin cycle enzymes should be greater at drier sites. By effecting greater internal CO2 drawdown, rate of CO2 uptake can be maintained at lower stomatal conductance, reducing the water cost of photosynthesis for dryland plants (Wright et al. 2005) (other more </w:t>
-      </w:r>
-      <w:proofErr w:type="spellStart"/>
-      <w:r>
-        <w:t>ecophys</w:t>
-      </w:r>
-      <w:proofErr w:type="spellEnd"/>
-      <w:r>
-        <w:t xml:space="preserve"> oriented refs?). No direct effect of precipitation on investment in photosystem proteins is expected, although cross-correlation between precipitation and vegetation canopy density could influence this relationship. </w:t>
-      </w:r>
-    </w:p>
-    <w:p>
-      <w:r>
-        <w:t>c.)</w:t>
-      </w:r>
-      <w:r>
-        <w:tab/>
-        <w:t>Investment in photosystem complex proteins should be greatest where photosynthesis is light-limited (</w:t>
-      </w:r>
-      <w:proofErr w:type="spellStart"/>
-      <w:r>
-        <w:t>Niinemets</w:t>
-      </w:r>
-      <w:proofErr w:type="spellEnd"/>
-      <w:r>
-        <w:t xml:space="preserve"> 2007), and investment in Calvin cycle enzymes should increase with light availability, since capacity for carboxylation of </w:t>
-      </w:r>
-      <w:proofErr w:type="spellStart"/>
-      <w:r>
-        <w:t>RuBP</w:t>
-      </w:r>
-      <w:proofErr w:type="spellEnd"/>
-      <w:r>
-        <w:t xml:space="preserve"> determines the rate of light-saturated photosynthesis (Farquhar et al. 1980).</w:t>
+        <w:t xml:space="preserve">These limitations prevent us from accurately parameterising regional scale models of vegetation function. </w:t>
+      </w:r>
+    </w:p>
+    <w:p>
+      <w:r>
+        <w:t>Because we are able to comprehensively extract leaf protein and rapidly quantify over 2000 individual</w:t>
+      </w:r>
+      <w:r>
+        <w:t xml:space="preserve"> leaf</w:t>
+      </w:r>
+      <w:r>
+        <w:t xml:space="preserve"> proteins, our approach represents a </w:t>
+      </w:r>
+      <w:r>
+        <w:t>substantial</w:t>
+      </w:r>
+      <w:r>
+        <w:t xml:space="preserve"> increase in accuracy </w:t>
+      </w:r>
+      <w:r>
+        <w:t xml:space="preserve">and specificity with which we can investigate allocation of protein to functions of interest, </w:t>
+      </w:r>
+      <w:r>
+        <w:t>and</w:t>
+      </w:r>
+      <w:r>
+        <w:t xml:space="preserve"> greatly expands the</w:t>
+      </w:r>
+      <w:r>
+        <w:t xml:space="preserve"> scope of what is possible</w:t>
+      </w:r>
+      <w:r>
+        <w:rPr>
+          <w:strike/>
+        </w:rPr>
+        <w:t xml:space="preserve"> in plant proteomics and related disciplines</w:t>
+      </w:r>
+      <w:r>
+        <w:t xml:space="preserve">. </w:t>
       </w:r>
     </w:p>
     <w:p/>
@@ -1564,6 +1255,976 @@
     <w:p/>
     <w:p/>
     <w:p/>
+    <w:p/>
+    <w:p/>
+    <w:p/>
+    <w:p/>
+    <w:p/>
+    <w:p/>
+    <w:p/>
+    <w:p>
+      <w:bookmarkStart w:id="7" w:name="_GoBack"/>
+      <w:bookmarkEnd w:id="7"/>
+    </w:p>
+    <w:p>
+      <w:r>
+        <w:lastRenderedPageBreak/>
+        <w:t xml:space="preserve">Finally, </w:t>
+      </w:r>
+      <w:r>
+        <w:t xml:space="preserve">accurate quantification </w:t>
+      </w:r>
+    </w:p>
+    <w:p>
+      <w:proofErr w:type="gramStart"/>
+      <w:r>
+        <w:t>using</w:t>
+      </w:r>
+      <w:proofErr w:type="gramEnd"/>
+      <w:r>
+        <w:t xml:space="preserve"> standard ratios of protein amount per amount of a measured proxy</w:t>
+      </w:r>
+    </w:p>
+    <w:p>
+      <w:proofErr w:type="gramStart"/>
+      <w:r>
+        <w:t>and</w:t>
+      </w:r>
+      <w:proofErr w:type="gramEnd"/>
+      <w:r>
+        <w:t xml:space="preserve"> most studies do</w:t>
+      </w:r>
+      <w:r>
+        <w:t xml:space="preserve"> not</w:t>
+      </w:r>
+      <w:r>
+        <w:t xml:space="preserve"> quantify how much they actually extracted. </w:t>
+      </w:r>
+    </w:p>
+    <w:p>
+      <w:pPr>
+        <w:pStyle w:val="ListParagraph"/>
+        <w:numPr>
+          <w:ilvl w:val="0"/>
+          <w:numId w:val="3"/>
+        </w:numPr>
+      </w:pPr>
+      <w:r>
+        <w:t>Incomplete extraction of leaf protein</w:t>
+      </w:r>
+    </w:p>
+    <w:p>
+      <w:pPr>
+        <w:pStyle w:val="ListParagraph"/>
+        <w:numPr>
+          <w:ilvl w:val="0"/>
+          <w:numId w:val="3"/>
+        </w:numPr>
+      </w:pPr>
+      <w:r>
+        <w:t>Lab-based estimations of protein pools which use ‘stock’ ratios of measured to estimated quantities</w:t>
+      </w:r>
+    </w:p>
+    <w:p>
+      <w:pPr>
+        <w:pStyle w:val="ListParagraph"/>
+        <w:numPr>
+          <w:ilvl w:val="0"/>
+          <w:numId w:val="3"/>
+        </w:numPr>
+      </w:pPr>
+      <w:r>
+        <w:t>Estimation of protein pools using gas exchange measurements (especially problematic for rubisco, as it only estimates active rubisco)</w:t>
+      </w:r>
+    </w:p>
+    <w:p>
+      <w:pPr>
+        <w:pStyle w:val="ListParagraph"/>
+        <w:numPr>
+          <w:ilvl w:val="0"/>
+          <w:numId w:val="3"/>
+        </w:numPr>
+      </w:pPr>
+      <w:r>
+        <w:t xml:space="preserve">Limited species coverage </w:t>
+      </w:r>
+      <w:r>
+        <w:t xml:space="preserve">/ glasshouse grown plants </w:t>
+      </w:r>
+      <w:r>
+        <w:t>(although we fall squarely into the category of ‘limited taxonomic coverage’)</w:t>
+      </w:r>
+    </w:p>
+    <w:p/>
+    <w:p/>
+    <w:p>
+      <w:pPr>
+        <w:rPr>
+          <w:u w:val="single"/>
+        </w:rPr>
+      </w:pPr>
+      <w:r>
+        <w:rPr>
+          <w:u w:val="single"/>
+        </w:rPr>
+        <w:t>The problem with all of the</w:t>
+      </w:r>
+      <w:r>
+        <w:rPr>
+          <w:u w:val="single"/>
+        </w:rPr>
+        <w:t>se things is that where people have talked about</w:t>
+      </w:r>
+      <w:r>
+        <w:rPr>
+          <w:u w:val="single"/>
+        </w:rPr>
+        <w:t xml:space="preserve"> protein amounts, we’ve either don</w:t>
+      </w:r>
+      <w:r>
+        <w:rPr>
+          <w:u w:val="single"/>
+        </w:rPr>
+        <w:t xml:space="preserve">e it in the lab for a limited set of species, </w:t>
+      </w:r>
+      <w:r>
+        <w:rPr>
+          <w:u w:val="single"/>
+        </w:rPr>
+        <w:t>estimation using equations</w:t>
+      </w:r>
+      <w:r>
+        <w:rPr>
+          <w:u w:val="single"/>
+        </w:rPr>
+        <w:t xml:space="preserve"> or </w:t>
+      </w:r>
+      <w:r>
+        <w:rPr>
+          <w:u w:val="single"/>
+        </w:rPr>
+        <w:t xml:space="preserve">inference </w:t>
+      </w:r>
+      <w:r>
+        <w:rPr>
+          <w:u w:val="single"/>
+        </w:rPr>
+        <w:t>that Rubisco should be the protein of interest (CO2 drawdown stuff).</w:t>
+      </w:r>
+    </w:p>
+    <w:p>
+      <w:pPr>
+        <w:rPr>
+          <w:u w:val="single"/>
+        </w:rPr>
+      </w:pPr>
+      <w:r>
+        <w:rPr>
+          <w:u w:val="single"/>
+        </w:rPr>
+        <w:t xml:space="preserve">Lab measurements of rubisco rely on complete </w:t>
+      </w:r>
+      <w:commentRangeStart w:id="8"/>
+      <w:r>
+        <w:rPr>
+          <w:u w:val="single"/>
+        </w:rPr>
+        <w:t>extraction</w:t>
+      </w:r>
+      <w:commentRangeEnd w:id="8"/>
+      <w:r>
+        <w:rPr>
+          <w:rStyle w:val="CommentReference"/>
+          <w:u w:val="single"/>
+        </w:rPr>
+        <w:commentReference w:id="8"/>
+      </w:r>
+      <w:r>
+        <w:rPr>
+          <w:u w:val="single"/>
+        </w:rPr>
+        <w:t xml:space="preserve"> from leaves. The difficulty of extracting rubisco varies across species, and most studies don’t quantify how much they actually extracted. Extraction is notably difficult from leaves with high phenol content (such as </w:t>
+      </w:r>
+      <w:proofErr w:type="spellStart"/>
+      <w:r>
+        <w:rPr>
+          <w:u w:val="single"/>
+        </w:rPr>
+        <w:t>eucs</w:t>
+      </w:r>
+      <w:proofErr w:type="spellEnd"/>
+      <w:r>
+        <w:rPr>
+          <w:u w:val="single"/>
+        </w:rPr>
+        <w:t xml:space="preserve">). </w:t>
+      </w:r>
+    </w:p>
+    <w:p>
+      <w:pPr>
+        <w:rPr>
+          <w:u w:val="single"/>
+        </w:rPr>
+      </w:pPr>
+      <w:r>
+        <w:rPr>
+          <w:u w:val="single"/>
+        </w:rPr>
+        <w:t>Photosystems / ‘pigment associated proteins’ have never really been directly quantified anyway (using radioimmune assays or similar as for rubisco.)</w:t>
+      </w:r>
+    </w:p>
+    <w:p>
+      <w:pPr>
+        <w:rPr>
+          <w:u w:val="single"/>
+        </w:rPr>
+      </w:pPr>
+      <w:r>
+        <w:rPr>
+          <w:u w:val="single"/>
+        </w:rPr>
+        <w:t xml:space="preserve">Estimation from equations is dodgy as well. </w:t>
+      </w:r>
+      <w:r>
+        <w:rPr>
+          <w:u w:val="single"/>
+        </w:rPr>
+        <w:t>A study of protein composition in phenol-rich leaves Australian native plants showed Rubisco content to be present at between 60 – 600 % of the abundance predicted by models (Warren et al 2000).</w:t>
+      </w:r>
+    </w:p>
+    <w:p>
+      <w:pPr>
+        <w:shd w:val="clear" w:color="auto" w:fill="FFFFFF"/>
+        <w:spacing w:after="0" w:line="240" w:lineRule="auto"/>
+        <w:rPr>
+          <w:rFonts w:ascii="Calibri" w:eastAsia="Times New Roman" w:hAnsi="Calibri" w:cs="Times New Roman"/>
+          <w:color w:val="000000"/>
+          <w:sz w:val="20"/>
+          <w:szCs w:val="24"/>
+          <w:lang w:eastAsia="en-AU"/>
+        </w:rPr>
+      </w:pPr>
+      <w:r>
+        <w:rPr>
+          <w:rFonts w:ascii="Calibri" w:eastAsia="Times New Roman" w:hAnsi="Calibri" w:cs="Times New Roman"/>
+          <w:color w:val="000000"/>
+          <w:sz w:val="20"/>
+          <w:szCs w:val="24"/>
+          <w:lang w:eastAsia="en-AU"/>
+        </w:rPr>
+        <w:t xml:space="preserve">- </w:t>
+      </w:r>
+      <w:proofErr w:type="gramStart"/>
+      <w:r>
+        <w:rPr>
+          <w:rFonts w:ascii="Calibri" w:eastAsia="Times New Roman" w:hAnsi="Calibri" w:cs="Times New Roman"/>
+          <w:color w:val="000000"/>
+          <w:sz w:val="20"/>
+          <w:szCs w:val="24"/>
+          <w:lang w:eastAsia="en-AU"/>
+        </w:rPr>
+        <w:t>we</w:t>
+      </w:r>
+      <w:proofErr w:type="gramEnd"/>
+      <w:r>
+        <w:rPr>
+          <w:rFonts w:ascii="Calibri" w:eastAsia="Times New Roman" w:hAnsi="Calibri" w:cs="Times New Roman"/>
+          <w:color w:val="000000"/>
+          <w:sz w:val="20"/>
+          <w:szCs w:val="24"/>
+          <w:lang w:eastAsia="en-AU"/>
+        </w:rPr>
+        <w:t xml:space="preserve"> know there are some fundamental relationships between</w:t>
+      </w:r>
+      <w:r>
+        <w:rPr>
+          <w:rFonts w:ascii="Calibri" w:eastAsia="Times New Roman" w:hAnsi="Calibri" w:cs="Times New Roman"/>
+          <w:color w:val="000000"/>
+          <w:sz w:val="20"/>
+          <w:szCs w:val="24"/>
+          <w:lang w:eastAsia="en-AU"/>
+        </w:rPr>
+        <w:t xml:space="preserve"> </w:t>
+      </w:r>
+      <w:r>
+        <w:rPr>
+          <w:rFonts w:ascii="Calibri" w:eastAsia="Times New Roman" w:hAnsi="Calibri" w:cs="Times New Roman"/>
+          <w:color w:val="000000"/>
+          <w:sz w:val="20"/>
+          <w:szCs w:val="24"/>
+          <w:lang w:eastAsia="en-AU"/>
+        </w:rPr>
+        <w:t>major environmental variables</w:t>
+      </w:r>
+      <w:r>
+        <w:rPr>
+          <w:rFonts w:ascii="Calibri" w:eastAsia="Times New Roman" w:hAnsi="Calibri" w:cs="Times New Roman"/>
+          <w:color w:val="000000"/>
+          <w:sz w:val="20"/>
+          <w:szCs w:val="24"/>
+          <w:lang w:eastAsia="en-AU"/>
+        </w:rPr>
+        <w:t xml:space="preserve"> and</w:t>
+      </w:r>
+      <w:r>
+        <w:rPr>
+          <w:rFonts w:ascii="Calibri" w:eastAsia="Times New Roman" w:hAnsi="Calibri" w:cs="Times New Roman"/>
+          <w:color w:val="000000"/>
+          <w:sz w:val="20"/>
+          <w:szCs w:val="24"/>
+          <w:lang w:eastAsia="en-AU"/>
+        </w:rPr>
+        <w:t xml:space="preserve"> </w:t>
+      </w:r>
+      <w:r>
+        <w:rPr>
+          <w:rFonts w:ascii="Calibri" w:eastAsia="Times New Roman" w:hAnsi="Calibri" w:cs="Times New Roman"/>
+          <w:color w:val="000000"/>
+          <w:sz w:val="20"/>
+          <w:szCs w:val="24"/>
+          <w:lang w:eastAsia="en-AU"/>
+        </w:rPr>
+        <w:t>the size of protein pools associated with carboxylation and light capturing</w:t>
+      </w:r>
+      <w:r>
+        <w:rPr>
+          <w:rFonts w:ascii="Calibri" w:eastAsia="Times New Roman" w:hAnsi="Calibri" w:cs="Times New Roman"/>
+          <w:color w:val="000000"/>
+          <w:sz w:val="20"/>
+          <w:szCs w:val="24"/>
+          <w:lang w:eastAsia="en-AU"/>
+        </w:rPr>
+        <w:t xml:space="preserve"> - temperature, water, light</w:t>
+      </w:r>
+    </w:p>
+    <w:p>
+      <w:pPr>
+        <w:shd w:val="clear" w:color="auto" w:fill="FFFFFF"/>
+        <w:spacing w:after="0" w:line="240" w:lineRule="auto"/>
+        <w:rPr>
+          <w:rFonts w:ascii="Calibri" w:eastAsia="Times New Roman" w:hAnsi="Calibri" w:cs="Times New Roman"/>
+          <w:color w:val="000000"/>
+          <w:sz w:val="20"/>
+          <w:szCs w:val="24"/>
+          <w:lang w:eastAsia="en-AU"/>
+        </w:rPr>
+      </w:pPr>
+      <w:r>
+        <w:rPr>
+          <w:rFonts w:ascii="Calibri" w:eastAsia="Times New Roman" w:hAnsi="Calibri" w:cs="Times New Roman"/>
+          <w:color w:val="000000"/>
+          <w:sz w:val="20"/>
+          <w:szCs w:val="24"/>
+          <w:lang w:eastAsia="en-AU"/>
+        </w:rPr>
+        <w:t xml:space="preserve">- Responses of major protein groups to these </w:t>
+      </w:r>
+      <w:proofErr w:type="spellStart"/>
+      <w:r>
+        <w:rPr>
+          <w:rFonts w:ascii="Calibri" w:eastAsia="Times New Roman" w:hAnsi="Calibri" w:cs="Times New Roman"/>
+          <w:color w:val="000000"/>
+          <w:sz w:val="20"/>
+          <w:szCs w:val="24"/>
+          <w:lang w:eastAsia="en-AU"/>
+        </w:rPr>
+        <w:t>env</w:t>
+      </w:r>
+      <w:proofErr w:type="spellEnd"/>
+      <w:r>
+        <w:rPr>
+          <w:rFonts w:ascii="Calibri" w:eastAsia="Times New Roman" w:hAnsi="Calibri" w:cs="Times New Roman"/>
+          <w:color w:val="000000"/>
+          <w:sz w:val="20"/>
+          <w:szCs w:val="24"/>
+          <w:lang w:eastAsia="en-AU"/>
+        </w:rPr>
+        <w:t xml:space="preserve"> </w:t>
+      </w:r>
+      <w:proofErr w:type="spellStart"/>
+      <w:r>
+        <w:rPr>
+          <w:rFonts w:ascii="Calibri" w:eastAsia="Times New Roman" w:hAnsi="Calibri" w:cs="Times New Roman"/>
+          <w:color w:val="000000"/>
+          <w:sz w:val="20"/>
+          <w:szCs w:val="24"/>
+          <w:lang w:eastAsia="en-AU"/>
+        </w:rPr>
+        <w:t>vars</w:t>
+      </w:r>
+      <w:proofErr w:type="spellEnd"/>
+      <w:r>
+        <w:rPr>
+          <w:rFonts w:ascii="Calibri" w:eastAsia="Times New Roman" w:hAnsi="Calibri" w:cs="Times New Roman"/>
+          <w:color w:val="000000"/>
+          <w:sz w:val="20"/>
+          <w:szCs w:val="24"/>
+          <w:lang w:eastAsia="en-AU"/>
+        </w:rPr>
+        <w:t xml:space="preserve"> have been investigated extensively as a means to understanding the fundamentals of how the photosynthetic apparatus is optimised to its environment – ‘coordination’ and ‘optimality theories’</w:t>
+      </w:r>
+    </w:p>
+    <w:p>
+      <w:pPr>
+        <w:shd w:val="clear" w:color="auto" w:fill="FFFFFF"/>
+        <w:spacing w:after="0" w:line="240" w:lineRule="auto"/>
+        <w:rPr>
+          <w:rFonts w:ascii="Calibri" w:eastAsia="Times New Roman" w:hAnsi="Calibri" w:cs="Times New Roman"/>
+          <w:color w:val="000000"/>
+          <w:sz w:val="20"/>
+          <w:szCs w:val="24"/>
+          <w:lang w:eastAsia="en-AU"/>
+        </w:rPr>
+      </w:pPr>
+      <w:r>
+        <w:rPr>
+          <w:rFonts w:ascii="Calibri" w:eastAsia="Times New Roman" w:hAnsi="Calibri" w:cs="Times New Roman"/>
+          <w:color w:val="000000"/>
+          <w:sz w:val="20"/>
+          <w:szCs w:val="24"/>
+          <w:lang w:eastAsia="en-AU"/>
+        </w:rPr>
+        <w:t xml:space="preserve">  - </w:t>
+      </w:r>
+      <w:proofErr w:type="gramStart"/>
+      <w:r>
+        <w:rPr>
+          <w:rFonts w:ascii="Calibri" w:eastAsia="Times New Roman" w:hAnsi="Calibri" w:cs="Times New Roman"/>
+          <w:color w:val="000000"/>
+          <w:sz w:val="20"/>
+          <w:szCs w:val="24"/>
+          <w:lang w:eastAsia="en-AU"/>
+        </w:rPr>
+        <w:t>light</w:t>
+      </w:r>
+      <w:proofErr w:type="gramEnd"/>
+      <w:r>
+        <w:rPr>
+          <w:rFonts w:ascii="Calibri" w:eastAsia="Times New Roman" w:hAnsi="Calibri" w:cs="Times New Roman"/>
+          <w:color w:val="000000"/>
+          <w:sz w:val="20"/>
+          <w:szCs w:val="24"/>
+          <w:lang w:eastAsia="en-AU"/>
+        </w:rPr>
+        <w:t xml:space="preserve"> response (Evans &amp; </w:t>
+      </w:r>
+      <w:proofErr w:type="spellStart"/>
+      <w:r>
+        <w:rPr>
+          <w:rFonts w:ascii="Calibri" w:eastAsia="Times New Roman" w:hAnsi="Calibri" w:cs="Times New Roman"/>
+          <w:color w:val="000000"/>
+          <w:sz w:val="20"/>
+          <w:szCs w:val="24"/>
+          <w:lang w:eastAsia="en-AU"/>
+        </w:rPr>
+        <w:t>Poorter</w:t>
+      </w:r>
+      <w:proofErr w:type="spellEnd"/>
+      <w:r>
+        <w:rPr>
+          <w:rFonts w:ascii="Calibri" w:eastAsia="Times New Roman" w:hAnsi="Calibri" w:cs="Times New Roman"/>
+          <w:color w:val="000000"/>
+          <w:sz w:val="20"/>
+          <w:szCs w:val="24"/>
+          <w:lang w:eastAsia="en-AU"/>
+        </w:rPr>
+        <w:t xml:space="preserve"> 2001 would do, </w:t>
+      </w:r>
+      <w:proofErr w:type="spellStart"/>
+      <w:r>
+        <w:rPr>
+          <w:rFonts w:ascii="Calibri" w:eastAsia="Times New Roman" w:hAnsi="Calibri" w:cs="Times New Roman"/>
+          <w:color w:val="000000"/>
+          <w:sz w:val="20"/>
+          <w:szCs w:val="24"/>
+          <w:lang w:eastAsia="en-AU"/>
+        </w:rPr>
+        <w:t>Niinemets</w:t>
+      </w:r>
+      <w:proofErr w:type="spellEnd"/>
+      <w:r>
+        <w:rPr>
+          <w:rFonts w:ascii="Calibri" w:eastAsia="Times New Roman" w:hAnsi="Calibri" w:cs="Times New Roman"/>
+          <w:color w:val="000000"/>
+          <w:sz w:val="20"/>
+          <w:szCs w:val="24"/>
+          <w:lang w:eastAsia="en-AU"/>
+        </w:rPr>
+        <w:t xml:space="preserve"> too)</w:t>
+      </w:r>
+    </w:p>
+    <w:p>
+      <w:pPr>
+        <w:shd w:val="clear" w:color="auto" w:fill="FFFFFF"/>
+        <w:spacing w:after="0" w:line="240" w:lineRule="auto"/>
+        <w:rPr>
+          <w:rFonts w:ascii="Calibri" w:eastAsia="Times New Roman" w:hAnsi="Calibri" w:cs="Times New Roman"/>
+          <w:color w:val="000000"/>
+          <w:sz w:val="20"/>
+          <w:szCs w:val="24"/>
+          <w:lang w:eastAsia="en-AU"/>
+        </w:rPr>
+      </w:pPr>
+      <w:r>
+        <w:rPr>
+          <w:rFonts w:ascii="Calibri" w:eastAsia="Times New Roman" w:hAnsi="Calibri" w:cs="Times New Roman"/>
+          <w:color w:val="000000"/>
+          <w:sz w:val="20"/>
+          <w:szCs w:val="24"/>
+          <w:lang w:eastAsia="en-AU"/>
+        </w:rPr>
+        <w:t xml:space="preserve">  - </w:t>
+      </w:r>
+      <w:proofErr w:type="gramStart"/>
+      <w:r>
+        <w:rPr>
+          <w:rFonts w:ascii="Calibri" w:eastAsia="Times New Roman" w:hAnsi="Calibri" w:cs="Times New Roman"/>
+          <w:color w:val="000000"/>
+          <w:sz w:val="20"/>
+          <w:szCs w:val="24"/>
+          <w:lang w:eastAsia="en-AU"/>
+        </w:rPr>
+        <w:t>temperature</w:t>
+      </w:r>
+      <w:proofErr w:type="gramEnd"/>
+      <w:r>
+        <w:rPr>
+          <w:rFonts w:ascii="Calibri" w:eastAsia="Times New Roman" w:hAnsi="Calibri" w:cs="Times New Roman"/>
+          <w:color w:val="000000"/>
+          <w:sz w:val="20"/>
+          <w:szCs w:val="24"/>
+          <w:lang w:eastAsia="en-AU"/>
+        </w:rPr>
+        <w:t xml:space="preserve"> response (see below, Berry and Bjorkman 1980)</w:t>
+      </w:r>
+    </w:p>
+    <w:p>
+      <w:pPr>
+        <w:shd w:val="clear" w:color="auto" w:fill="FFFFFF"/>
+        <w:spacing w:after="0" w:line="240" w:lineRule="auto"/>
+        <w:rPr>
+          <w:rFonts w:ascii="Calibri" w:eastAsia="Times New Roman" w:hAnsi="Calibri" w:cs="Times New Roman"/>
+          <w:color w:val="000000"/>
+          <w:sz w:val="20"/>
+          <w:szCs w:val="24"/>
+          <w:lang w:eastAsia="en-AU"/>
+        </w:rPr>
+      </w:pPr>
+      <w:r>
+        <w:rPr>
+          <w:rFonts w:ascii="Calibri" w:eastAsia="Times New Roman" w:hAnsi="Calibri" w:cs="Times New Roman"/>
+          <w:color w:val="000000"/>
+          <w:sz w:val="20"/>
+          <w:szCs w:val="24"/>
+          <w:lang w:eastAsia="en-AU"/>
+        </w:rPr>
+        <w:t xml:space="preserve">  - </w:t>
+      </w:r>
+      <w:proofErr w:type="spellStart"/>
+      <w:proofErr w:type="gramStart"/>
+      <w:r>
+        <w:rPr>
+          <w:rFonts w:ascii="Calibri" w:eastAsia="Times New Roman" w:hAnsi="Calibri" w:cs="Times New Roman"/>
+          <w:color w:val="000000"/>
+          <w:sz w:val="20"/>
+          <w:szCs w:val="24"/>
+          <w:lang w:eastAsia="en-AU"/>
+        </w:rPr>
+        <w:t>precip</w:t>
+      </w:r>
+      <w:proofErr w:type="spellEnd"/>
+      <w:proofErr w:type="gramEnd"/>
+      <w:r>
+        <w:rPr>
+          <w:rFonts w:ascii="Calibri" w:eastAsia="Times New Roman" w:hAnsi="Calibri" w:cs="Times New Roman"/>
+          <w:color w:val="000000"/>
+          <w:sz w:val="20"/>
+          <w:szCs w:val="24"/>
+          <w:lang w:eastAsia="en-AU"/>
+        </w:rPr>
+        <w:t xml:space="preserve"> response (Wright paper, forget which one</w:t>
+      </w:r>
+      <w:r>
+        <w:rPr>
+          <w:rFonts w:ascii="Calibri" w:eastAsia="Times New Roman" w:hAnsi="Calibri" w:cs="Times New Roman"/>
+          <w:color w:val="000000"/>
+          <w:sz w:val="20"/>
+          <w:szCs w:val="24"/>
+          <w:lang w:eastAsia="en-AU"/>
+        </w:rPr>
+        <w:t xml:space="preserve"> – 2005?</w:t>
+      </w:r>
+      <w:r>
+        <w:rPr>
+          <w:rFonts w:ascii="Calibri" w:eastAsia="Times New Roman" w:hAnsi="Calibri" w:cs="Times New Roman"/>
+          <w:color w:val="000000"/>
+          <w:sz w:val="20"/>
+          <w:szCs w:val="24"/>
+          <w:lang w:eastAsia="en-AU"/>
+        </w:rPr>
+        <w:t>)</w:t>
+      </w:r>
+    </w:p>
+    <w:p>
+      <w:pPr>
+        <w:shd w:val="clear" w:color="auto" w:fill="FFFFFF"/>
+        <w:spacing w:after="0" w:line="240" w:lineRule="auto"/>
+        <w:rPr>
+          <w:rFonts w:ascii="Calibri" w:eastAsia="Times New Roman" w:hAnsi="Calibri" w:cs="Times New Roman"/>
+          <w:color w:val="000000"/>
+          <w:sz w:val="20"/>
+          <w:szCs w:val="24"/>
+          <w:lang w:eastAsia="en-AU"/>
+        </w:rPr>
+      </w:pPr>
+      <w:r>
+        <w:rPr>
+          <w:rFonts w:ascii="Calibri" w:eastAsia="Times New Roman" w:hAnsi="Calibri" w:cs="Times New Roman"/>
+          <w:color w:val="000000"/>
+          <w:sz w:val="20"/>
+          <w:szCs w:val="24"/>
+          <w:lang w:eastAsia="en-AU"/>
+        </w:rPr>
+        <w:t xml:space="preserve">  - Evans &amp; </w:t>
+      </w:r>
+      <w:proofErr w:type="spellStart"/>
+      <w:r>
+        <w:rPr>
+          <w:rFonts w:ascii="Calibri" w:eastAsia="Times New Roman" w:hAnsi="Calibri" w:cs="Times New Roman"/>
+          <w:color w:val="000000"/>
+          <w:sz w:val="20"/>
+          <w:szCs w:val="24"/>
+          <w:lang w:eastAsia="en-AU"/>
+        </w:rPr>
+        <w:t>Poorter</w:t>
+      </w:r>
+      <w:proofErr w:type="spellEnd"/>
+      <w:r>
+        <w:rPr>
+          <w:rFonts w:ascii="Calibri" w:eastAsia="Times New Roman" w:hAnsi="Calibri" w:cs="Times New Roman"/>
+          <w:color w:val="000000"/>
+          <w:sz w:val="20"/>
+          <w:szCs w:val="24"/>
+          <w:lang w:eastAsia="en-AU"/>
+        </w:rPr>
+        <w:t xml:space="preserve"> 2001, ref </w:t>
+      </w:r>
+      <w:proofErr w:type="spellStart"/>
+      <w:r>
+        <w:rPr>
+          <w:rFonts w:ascii="Calibri" w:eastAsia="Times New Roman" w:hAnsi="Calibri" w:cs="Times New Roman"/>
+          <w:color w:val="000000"/>
+          <w:sz w:val="20"/>
+          <w:szCs w:val="24"/>
+          <w:lang w:eastAsia="en-AU"/>
+        </w:rPr>
+        <w:t>Niinemets</w:t>
+      </w:r>
+      <w:proofErr w:type="spellEnd"/>
+      <w:r>
+        <w:rPr>
+          <w:rFonts w:ascii="Calibri" w:eastAsia="Times New Roman" w:hAnsi="Calibri" w:cs="Times New Roman"/>
+          <w:color w:val="000000"/>
+          <w:sz w:val="20"/>
+          <w:szCs w:val="24"/>
+          <w:lang w:eastAsia="en-AU"/>
+        </w:rPr>
+        <w:t xml:space="preserve"> and a few others, have directly determined Rubisco content and electron transport proteins in wild plants, but the species coverage remains limited and generally to glasshouse grown plants. </w:t>
+      </w:r>
+    </w:p>
+    <w:p>
+      <w:pPr>
+        <w:shd w:val="clear" w:color="auto" w:fill="FFFFFF"/>
+        <w:spacing w:after="0" w:line="240" w:lineRule="auto"/>
+        <w:rPr>
+          <w:rFonts w:ascii="Calibri" w:eastAsia="Times New Roman" w:hAnsi="Calibri" w:cs="Times New Roman"/>
+          <w:color w:val="000000"/>
+          <w:sz w:val="20"/>
+          <w:szCs w:val="24"/>
+          <w:lang w:eastAsia="en-AU"/>
+        </w:rPr>
+      </w:pPr>
+      <w:r>
+        <w:rPr>
+          <w:rFonts w:ascii="Calibri" w:eastAsia="Times New Roman" w:hAnsi="Calibri" w:cs="Times New Roman"/>
+          <w:color w:val="000000"/>
+          <w:sz w:val="20"/>
+          <w:szCs w:val="24"/>
+          <w:lang w:eastAsia="en-AU"/>
+        </w:rPr>
+        <w:t>  - 'Pigment associated proteins' aren't usually quantified directly - measurements are made by measuring chlorophyll and then multiplying by a stock 'N per chlorophyll' number derived from Evans work (1989, paper with pie chart and tables?)</w:t>
+      </w:r>
+    </w:p>
+    <w:p>
+      <w:pPr>
+        <w:shd w:val="clear" w:color="auto" w:fill="FFFFFF"/>
+        <w:spacing w:after="0" w:line="240" w:lineRule="auto"/>
+        <w:rPr>
+          <w:sz w:val="20"/>
+        </w:rPr>
+      </w:pPr>
+      <w:r>
+        <w:rPr>
+          <w:rFonts w:ascii="Calibri" w:eastAsia="Times New Roman" w:hAnsi="Calibri" w:cs="Times New Roman"/>
+          <w:color w:val="000000"/>
+          <w:sz w:val="18"/>
+          <w:szCs w:val="24"/>
+          <w:lang w:eastAsia="en-AU"/>
+        </w:rPr>
+        <w:t>-</w:t>
+      </w:r>
+      <w:r>
+        <w:rPr>
+          <w:sz w:val="20"/>
+        </w:rPr>
+        <w:t xml:space="preserve">Make the point here that allocation / abundance in relation to </w:t>
+      </w:r>
+      <w:proofErr w:type="spellStart"/>
+      <w:r>
+        <w:rPr>
+          <w:sz w:val="20"/>
+        </w:rPr>
+        <w:t>env</w:t>
+      </w:r>
+      <w:proofErr w:type="spellEnd"/>
+      <w:r>
+        <w:rPr>
+          <w:sz w:val="20"/>
+        </w:rPr>
+        <w:t xml:space="preserve"> </w:t>
+      </w:r>
+      <w:proofErr w:type="spellStart"/>
+      <w:r>
+        <w:rPr>
+          <w:sz w:val="20"/>
+        </w:rPr>
+        <w:t>vars</w:t>
+      </w:r>
+      <w:proofErr w:type="spellEnd"/>
+      <w:r>
+        <w:rPr>
+          <w:sz w:val="20"/>
+        </w:rPr>
+        <w:t xml:space="preserve"> has been looked at in detail for limited sets of species, or estimated </w:t>
+      </w:r>
+      <w:r>
+        <w:rPr>
+          <w:sz w:val="20"/>
+        </w:rPr>
+        <w:t xml:space="preserve">for a wide range of species using a combination of gas exchange, functional trait and environmental data. Rubisco is often measured directly in the lab but other protein pools are estimated using proxies. ‘Pigment associated protein’ in particular (focusing on it here because it’s such a big pool) is almost always estimated from chlorophyll measurements using a stock ‘N per chlorophyll’ number derived from Evans work (Evans &amp; </w:t>
+      </w:r>
+      <w:proofErr w:type="spellStart"/>
+      <w:r>
+        <w:rPr>
+          <w:sz w:val="20"/>
+        </w:rPr>
+        <w:t>Seeman</w:t>
+      </w:r>
+      <w:proofErr w:type="spellEnd"/>
+      <w:r>
+        <w:rPr>
+          <w:sz w:val="20"/>
+        </w:rPr>
+        <w:t xml:space="preserve"> 1989?).</w:t>
+      </w:r>
+    </w:p>
+    <w:p>
+      <w:pPr>
+        <w:shd w:val="clear" w:color="auto" w:fill="FFFFFF"/>
+        <w:spacing w:after="0" w:line="240" w:lineRule="auto"/>
+        <w:rPr>
+          <w:rFonts w:ascii="Calibri" w:eastAsia="Times New Roman" w:hAnsi="Calibri" w:cs="Times New Roman"/>
+          <w:color w:val="000000"/>
+          <w:sz w:val="20"/>
+          <w:szCs w:val="24"/>
+          <w:lang w:eastAsia="en-AU"/>
+        </w:rPr>
+      </w:pPr>
+    </w:p>
+    <w:p>
+      <w:pPr>
+        <w:shd w:val="clear" w:color="auto" w:fill="FFFFFF"/>
+        <w:spacing w:after="0" w:line="240" w:lineRule="auto"/>
+        <w:rPr>
+          <w:rFonts w:ascii="Calibri" w:eastAsia="Times New Roman" w:hAnsi="Calibri" w:cs="Times New Roman"/>
+          <w:color w:val="000000"/>
+          <w:sz w:val="20"/>
+          <w:szCs w:val="24"/>
+          <w:lang w:eastAsia="en-AU"/>
+        </w:rPr>
+      </w:pPr>
+    </w:p>
+    <w:p>
+      <w:pPr>
+        <w:shd w:val="clear" w:color="auto" w:fill="FFFFFF"/>
+        <w:spacing w:after="0" w:line="240" w:lineRule="auto"/>
+        <w:rPr>
+          <w:rFonts w:ascii="Calibri" w:eastAsia="Times New Roman" w:hAnsi="Calibri" w:cs="Times New Roman"/>
+          <w:color w:val="000000"/>
+          <w:sz w:val="20"/>
+          <w:szCs w:val="24"/>
+          <w:lang w:eastAsia="en-AU"/>
+        </w:rPr>
+      </w:pPr>
+    </w:p>
+    <w:p>
+      <w:r>
+        <w:lastRenderedPageBreak/>
+        <w:t>Previously, leaf chlorophyll content expressed in nitrogen equivalents has been used as a proxy for investment in light capturing machinery (</w:t>
+      </w:r>
+      <w:proofErr w:type="spellStart"/>
+      <w:r>
+        <w:t>Niinemets</w:t>
+      </w:r>
+      <w:proofErr w:type="spellEnd"/>
+      <w:r>
+        <w:t xml:space="preserve"> &amp; </w:t>
+      </w:r>
+      <w:proofErr w:type="spellStart"/>
+      <w:r>
+        <w:t>Tenhunen</w:t>
+      </w:r>
+      <w:proofErr w:type="spellEnd"/>
+      <w:r>
+        <w:t xml:space="preserve"> 1997), while Rubisco abundance </w:t>
+      </w:r>
+      <w:proofErr w:type="gramStart"/>
+      <w:r>
+        <w:t>has</w:t>
+      </w:r>
+      <w:proofErr w:type="gramEnd"/>
+      <w:r>
+        <w:t xml:space="preserve"> typically been estimated using gas exchange methods to estimate rates of carboxylation (ref). Our leaf protein abundance dataset provides the opportunity to directly test hypotheses about molecular adaptation of the photosynthetic apparatus to environmental conditions. </w:t>
+      </w:r>
+    </w:p>
+    <w:p>
+      <w:pPr>
+        <w:shd w:val="clear" w:color="auto" w:fill="FFFFFF"/>
+        <w:spacing w:after="0" w:line="240" w:lineRule="auto"/>
+        <w:rPr>
+          <w:rFonts w:ascii="Calibri" w:eastAsia="Times New Roman" w:hAnsi="Calibri" w:cs="Times New Roman"/>
+          <w:color w:val="000000"/>
+          <w:szCs w:val="24"/>
+          <w:lang w:eastAsia="en-AU"/>
+        </w:rPr>
+      </w:pPr>
+      <w:r>
+        <w:rPr>
+          <w:sz w:val="20"/>
+        </w:rPr>
+        <w:br/>
+      </w:r>
+      <w:r>
+        <w:rPr>
+          <w:rFonts w:ascii="Calibri" w:eastAsia="Times New Roman" w:hAnsi="Calibri" w:cs="Times New Roman"/>
+          <w:color w:val="000000"/>
+          <w:szCs w:val="24"/>
+          <w:lang w:eastAsia="en-AU"/>
+        </w:rPr>
+        <w:t>- It is possible to test a vast range of environment-function relationships using this dataset. In this initial analysis, we have opted to address variation in the abundance of photosynthesis proteins across fundamental environmental gradients: MAT, MAP and canopy irradiance. These relationships are of longstanding interest across multiple disciplines in the plant sciences. </w:t>
+      </w:r>
+    </w:p>
+    <w:p/>
+    <w:p>
+      <w:r>
+        <w:t xml:space="preserve">More recently, an increasing number of biosphere models have incorporated N allocation in an attempt to improve estimates of photosynthesis (see Steve’s refs in presentation, </w:t>
+      </w:r>
+      <w:proofErr w:type="spellStart"/>
+      <w:r>
+        <w:t>Ghimire</w:t>
+      </w:r>
+      <w:proofErr w:type="spellEnd"/>
+      <w:r>
+        <w:t xml:space="preserve"> 2016 refs, </w:t>
+      </w:r>
+      <w:proofErr w:type="gramStart"/>
+      <w:r>
+        <w:t>Dong</w:t>
+      </w:r>
+      <w:proofErr w:type="gramEnd"/>
+      <w:r>
+        <w:t xml:space="preserve"> Ning refs). </w:t>
+      </w:r>
+    </w:p>
+    <w:p/>
+    <w:p/>
+    <w:p>
+      <w:r>
+        <w:t>Following co-ordination theory, we derived a set of predictions about differential investment in light capture and carbon assimilation along gradients of temperature, precipitation and light availability (see Fig. 1b):</w:t>
+      </w:r>
+    </w:p>
+    <w:p>
+      <w:commentRangeStart w:id="9"/>
+      <w:r>
+        <w:t>a.)</w:t>
+      </w:r>
+      <w:r>
+        <w:tab/>
+        <w:t>Investment in both Calvin cycle enzymes and photosystems should increase towards colder environments, to make up for the associated thermodynamic reduction of biochemical reaction rates (</w:t>
+      </w:r>
+      <w:proofErr w:type="spellStart"/>
+      <w:r>
+        <w:t>Hikosaka</w:t>
+      </w:r>
+      <w:proofErr w:type="spellEnd"/>
+      <w:r>
+        <w:t xml:space="preserve"> et al. 2006).</w:t>
+      </w:r>
+      <w:commentRangeEnd w:id="9"/>
+      <w:r>
+        <w:rPr>
+          <w:rStyle w:val="CommentReference"/>
+        </w:rPr>
+        <w:commentReference w:id="9"/>
+      </w:r>
+    </w:p>
+    <w:p>
+      <w:r>
+        <w:t>b.)</w:t>
+      </w:r>
+      <w:r>
+        <w:tab/>
+        <w:t xml:space="preserve">Investment in Calvin cycle enzymes should be greater at drier sites. By effecting greater internal CO2 drawdown, rate of CO2 uptake can be maintained at lower stomatal conductance, reducing the water cost of photosynthesis for dryland plants (Wright et al. 2005) (other more </w:t>
+      </w:r>
+      <w:proofErr w:type="spellStart"/>
+      <w:r>
+        <w:t>ecophys</w:t>
+      </w:r>
+      <w:proofErr w:type="spellEnd"/>
+      <w:r>
+        <w:t xml:space="preserve"> oriented refs?). No direct effect of precipitation on investment in photosystem proteins is expected, although cross-correlation between precipitation and vegetation canopy density could influence this relationship. </w:t>
+      </w:r>
+    </w:p>
+    <w:p>
+      <w:r>
+        <w:t>c.)</w:t>
+      </w:r>
+      <w:r>
+        <w:tab/>
+        <w:t>Investment in photosystem complex proteins should be greatest where photosynthesis is light-limited (</w:t>
+      </w:r>
+      <w:proofErr w:type="spellStart"/>
+      <w:r>
+        <w:t>Niinemets</w:t>
+      </w:r>
+      <w:proofErr w:type="spellEnd"/>
+      <w:r>
+        <w:t xml:space="preserve"> 2007), and investment in Calvin cycle enzymes should increase with light availability, since capacity for carboxylation of </w:t>
+      </w:r>
+      <w:proofErr w:type="spellStart"/>
+      <w:r>
+        <w:t>RuBP</w:t>
+      </w:r>
+      <w:proofErr w:type="spellEnd"/>
+      <w:r>
+        <w:t xml:space="preserve"> determines the rate of light-saturated photosynthesis (Farquhar et al. 1980).</w:t>
+      </w:r>
+    </w:p>
+    <w:p/>
+    <w:p/>
+    <w:p/>
+    <w:p/>
+    <w:p/>
     <w:p>
       <w:r>
         <w:t xml:space="preserve">  </w:t>
@@ -1587,7 +2248,11 @@
       </w:r>
       <w:proofErr w:type="gramEnd"/>
       <w:r>
-        <w:t xml:space="preserve">) Hypotheses about differential investment in light capture and carbon assimilation proteins along gradients of temperature, precipitation and light availability (represented here as canopy density). Red up arrows indicate a predicted increase, blue down arrows indicate a predicted decrease, </w:t>
+        <w:t xml:space="preserve">) Hypotheses about differential investment in light capture and carbon assimilation proteins </w:t>
+      </w:r>
+      <w:r>
+        <w:lastRenderedPageBreak/>
+        <w:t xml:space="preserve">along gradients of temperature, precipitation and light availability (represented here as canopy density). Red up arrows indicate a predicted increase, blue down arrows indicate a predicted decrease, </w:t>
       </w:r>
       <w:proofErr w:type="gramStart"/>
       <w:r>
@@ -1640,8 +2305,8 @@
 </file>
 
 <file path=word/comments.xml><?xml version="1.0" encoding="utf-8"?>
-<w:comments xmlns:wpc="http://schemas.microsoft.com/office/word/2010/wordprocessingCanvas" xmlns:mc="http://schemas.openxmlformats.org/markup-compatibility/2006" xmlns:o="urn:schemas-microsoft-com:office:office" xmlns:r="http://schemas.openxmlformats.org/officeDocument/2006/relationships" xmlns:m="http://schemas.openxmlformats.org/officeDocument/2006/math" xmlns:v="urn:schemas-microsoft-com:vml" xmlns:wp14="http://schemas.microsoft.com/office/word/2010/wordprocessingDrawing" xmlns:wp="http://schemas.openxmlformats.org/drawingml/2006/wordprocessingDrawing" xmlns:w10="urn:schemas-microsoft-com:office:word" xmlns:w="http://schemas.openxmlformats.org/wordprocessingml/2006/main" xmlns:w14="http://schemas.microsoft.com/office/word/2010/wordml" xmlns:w15="http://schemas.microsoft.com/office/word/2012/wordml" xmlns:wpg="http://schemas.microsoft.com/office/word/2010/wordprocessingGroup" xmlns:wpi="http://schemas.microsoft.com/office/word/2010/wordprocessingInk" xmlns:wne="http://schemas.microsoft.com/office/word/2006/wordml" xmlns:wps="http://schemas.microsoft.com/office/word/2010/wordprocessingShape" mc:Ignorable="w14 w15 wp14">
-  <w:comment w:id="0" w:author="James Lawson" w:date="2017-07-28T15:43:00Z" w:initials="JL">
+<w:comments xmlns:wpc="http://schemas.microsoft.com/office/word/2010/wordprocessingCanvas" xmlns:cx="http://schemas.microsoft.com/office/drawing/2014/chartex" xmlns:cx1="http://schemas.microsoft.com/office/drawing/2015/9/8/chartex" xmlns:mc="http://schemas.openxmlformats.org/markup-compatibility/2006" xmlns:o="urn:schemas-microsoft-com:office:office" xmlns:r="http://schemas.openxmlformats.org/officeDocument/2006/relationships" xmlns:m="http://schemas.openxmlformats.org/officeDocument/2006/math" xmlns:v="urn:schemas-microsoft-com:vml" xmlns:wp14="http://schemas.microsoft.com/office/word/2010/wordprocessingDrawing" xmlns:wp="http://schemas.openxmlformats.org/drawingml/2006/wordprocessingDrawing" xmlns:w10="urn:schemas-microsoft-com:office:word" xmlns:w="http://schemas.openxmlformats.org/wordprocessingml/2006/main" xmlns:w14="http://schemas.microsoft.com/office/word/2010/wordml" xmlns:w15="http://schemas.microsoft.com/office/word/2012/wordml" xmlns:w16se="http://schemas.microsoft.com/office/word/2015/wordml/symex" xmlns:wpg="http://schemas.microsoft.com/office/word/2010/wordprocessingGroup" xmlns:wpi="http://schemas.microsoft.com/office/word/2010/wordprocessingInk" xmlns:wne="http://schemas.microsoft.com/office/word/2006/wordml" xmlns:wps="http://schemas.microsoft.com/office/word/2010/wordprocessingShape" mc:Ignorable="w14 w15 w16se wp14">
+  <w:comment w:id="0" w:author="James Lawson" w:date="2017-08-10T13:36:00Z" w:initials="JL">
     <w:p>
       <w:pPr>
         <w:pStyle w:val="CommentText"/>
@@ -1653,6 +2318,47 @@
         <w:annotationRef/>
       </w:r>
       <w:r>
+        <w:t>Repeated info in 2</w:t>
+      </w:r>
+      <w:r>
+        <w:rPr>
+          <w:vertAlign w:val="superscript"/>
+        </w:rPr>
+        <w:t>nd</w:t>
+      </w:r>
+      <w:r>
+        <w:t xml:space="preserve"> to last sentence of para</w:t>
+      </w:r>
+    </w:p>
+  </w:comment>
+  <w:comment w:id="1" w:author="James Lawson" w:date="2017-08-10T13:37:00Z" w:initials="JL">
+    <w:p>
+      <w:pPr>
+        <w:pStyle w:val="CommentText"/>
+      </w:pPr>
+      <w:r>
+        <w:rPr>
+          <w:rStyle w:val="CommentReference"/>
+        </w:rPr>
+        <w:annotationRef/>
+      </w:r>
+      <w:r>
+        <w:t>Repeated… could merge these two paras</w:t>
+      </w:r>
+    </w:p>
+  </w:comment>
+  <w:comment w:id="2" w:author="James Lawson" w:date="2017-07-28T15:43:00Z" w:initials="JL">
+    <w:p>
+      <w:pPr>
+        <w:pStyle w:val="CommentText"/>
+      </w:pPr>
+      <w:r>
+        <w:rPr>
+          <w:rStyle w:val="CommentReference"/>
+        </w:rPr>
+        <w:annotationRef/>
+      </w:r>
+      <w:r>
         <w:t>E</w:t>
       </w:r>
       <w:r>
@@ -1666,7 +2372,7 @@
       </w:r>
     </w:p>
   </w:comment>
-  <w:comment w:id="1" w:author="James Lawson" w:date="2017-07-24T19:01:00Z" w:initials="JL">
+  <w:comment w:id="3" w:author="James Lawson" w:date="2017-07-24T19:01:00Z" w:initials="JL">
     <w:p>
       <w:pPr>
         <w:pStyle w:val="CommentText"/>
@@ -1834,8 +2540,11 @@
       </w:r>
     </w:p>
   </w:comment>
-  <w:comment w:id="2" w:author="James Lawson" w:date="2017-07-28T16:41:00Z" w:initials="JL">
-    <w:p>
+  <w:comment w:id="4" w:author="James Lawson" w:date="2017-08-02T11:37:00Z" w:initials="JL">
+    <w:p>
+      <w:pPr>
+        <w:pStyle w:val="CommentText"/>
+      </w:pPr>
       <w:r>
         <w:rPr>
           <w:rStyle w:val="CommentReference"/>
@@ -1843,6 +2552,131 @@
         <w:annotationRef/>
       </w:r>
       <w:r>
+        <w:t xml:space="preserve">Steve’s refs in presentation mostly talk about better estimations of </w:t>
+      </w:r>
+      <w:proofErr w:type="spellStart"/>
+      <w:r>
+        <w:t>Jmax</w:t>
+      </w:r>
+      <w:proofErr w:type="spellEnd"/>
+      <w:r>
+        <w:t xml:space="preserve"> and </w:t>
+      </w:r>
+      <w:proofErr w:type="spellStart"/>
+      <w:r>
+        <w:t>Vcmax</w:t>
+      </w:r>
+      <w:proofErr w:type="spellEnd"/>
+      <w:r>
+        <w:t xml:space="preserve"> using environmental variables. This is what this stuff is actually about – improved estimates of </w:t>
+      </w:r>
+      <w:proofErr w:type="spellStart"/>
+      <w:r>
+        <w:t>Jmax</w:t>
+      </w:r>
+      <w:proofErr w:type="spellEnd"/>
+      <w:r>
+        <w:t xml:space="preserve"> and </w:t>
+      </w:r>
+      <w:proofErr w:type="spellStart"/>
+      <w:r>
+        <w:t>Vcmax</w:t>
+      </w:r>
+      <w:proofErr w:type="spellEnd"/>
+    </w:p>
+    <w:p>
+      <w:pPr>
+        <w:pStyle w:val="CommentText"/>
+      </w:pPr>
+    </w:p>
+    <w:p>
+      <w:pPr>
+        <w:pStyle w:val="CommentText"/>
+        <w:rPr>
+          <w:lang w:val="en-US"/>
+        </w:rPr>
+      </w:pPr>
+      <w:r>
+        <w:t xml:space="preserve">Dong </w:t>
+      </w:r>
+      <w:proofErr w:type="spellStart"/>
+      <w:r>
+        <w:t>ning</w:t>
+      </w:r>
+      <w:proofErr w:type="spellEnd"/>
+      <w:r>
+        <w:t xml:space="preserve"> says “</w:t>
+      </w:r>
+      <w:r>
+        <w:rPr>
+          <w:lang w:val="en-US"/>
+        </w:rPr>
+        <w:t>All models that attempt to represent the coupling between C and N cycles… require a method to calculate leaf N content</w:t>
+      </w:r>
+      <w:r>
+        <w:rPr>
+          <w:lang w:val="en-US"/>
+        </w:rPr>
+        <w:t>”</w:t>
+      </w:r>
+    </w:p>
+    <w:p>
+      <w:pPr>
+        <w:pStyle w:val="CommentText"/>
+        <w:rPr>
+          <w:lang w:val="en-US"/>
+        </w:rPr>
+      </w:pPr>
+    </w:p>
+    <w:p>
+      <w:pPr>
+        <w:pStyle w:val="CommentText"/>
+      </w:pPr>
+      <w:r>
+        <w:rPr>
+          <w:lang w:val="en-US"/>
+        </w:rPr>
+        <w:t xml:space="preserve">Also that paper about predicting </w:t>
+      </w:r>
+      <w:proofErr w:type="spellStart"/>
+      <w:r>
+        <w:rPr>
+          <w:lang w:val="en-US"/>
+        </w:rPr>
+        <w:t>Jmax</w:t>
+      </w:r>
+      <w:proofErr w:type="spellEnd"/>
+      <w:r>
+        <w:rPr>
+          <w:lang w:val="en-US"/>
+        </w:rPr>
+        <w:t xml:space="preserve"> and </w:t>
+      </w:r>
+      <w:proofErr w:type="spellStart"/>
+      <w:r>
+        <w:rPr>
+          <w:lang w:val="en-US"/>
+        </w:rPr>
+        <w:t>Vcmax</w:t>
+      </w:r>
+      <w:proofErr w:type="spellEnd"/>
+      <w:r>
+        <w:rPr>
+          <w:lang w:val="en-US"/>
+        </w:rPr>
+        <w:t xml:space="preserve"> using remote sensing. </w:t>
+      </w:r>
+    </w:p>
+  </w:comment>
+  <w:comment w:id="8" w:author="James Lawson" w:date="2017-07-28T16:41:00Z" w:initials="JL">
+    <w:p>
+      <w:r>
+        <w:rPr>
+          <w:rStyle w:val="CommentReference"/>
+        </w:rPr>
+        <w:annotationRef/>
+      </w:r>
+      <w:r>
         <w:t>Warren et al 2000</w:t>
       </w:r>
     </w:p>
@@ -1906,7 +2740,7 @@
       </w:pPr>
     </w:p>
   </w:comment>
-  <w:comment w:id="4" w:author="James Lawson" w:date="2017-07-24T19:01:00Z" w:initials="JL">
+  <w:comment w:id="9" w:author="James Lawson" w:date="2017-07-24T19:01:00Z" w:initials="JL">
     <w:p>
       <w:pPr>
         <w:pStyle w:val="CommentText"/>
@@ -2078,16 +2912,19 @@
 </file>
 
 <file path=word/commentsExtended.xml><?xml version="1.0" encoding="utf-8"?>
-<w15:commentsEx xmlns:wpc="http://schemas.microsoft.com/office/word/2010/wordprocessingCanvas" xmlns:mc="http://schemas.openxmlformats.org/markup-compatibility/2006" xmlns:o="urn:schemas-microsoft-com:office:office" xmlns:r="http://schemas.openxmlformats.org/officeDocument/2006/relationships" xmlns:m="http://schemas.openxmlformats.org/officeDocument/2006/math" xmlns:v="urn:schemas-microsoft-com:vml" xmlns:wp14="http://schemas.microsoft.com/office/word/2010/wordprocessingDrawing" xmlns:wp="http://schemas.openxmlformats.org/drawingml/2006/wordprocessingDrawing" xmlns:w10="urn:schemas-microsoft-com:office:word" xmlns:w="http://schemas.openxmlformats.org/wordprocessingml/2006/main" xmlns:w14="http://schemas.microsoft.com/office/word/2010/wordml" xmlns:w15="http://schemas.microsoft.com/office/word/2012/wordml" xmlns:wpg="http://schemas.microsoft.com/office/word/2010/wordprocessingGroup" xmlns:wpi="http://schemas.microsoft.com/office/word/2010/wordprocessingInk" xmlns:wne="http://schemas.microsoft.com/office/word/2006/wordml" xmlns:wps="http://schemas.microsoft.com/office/word/2010/wordprocessingShape" mc:Ignorable="w14 w15 wp14">
+<w15:commentsEx xmlns:wpc="http://schemas.microsoft.com/office/word/2010/wordprocessingCanvas" xmlns:cx="http://schemas.microsoft.com/office/drawing/2014/chartex" xmlns:cx1="http://schemas.microsoft.com/office/drawing/2015/9/8/chartex" xmlns:mc="http://schemas.openxmlformats.org/markup-compatibility/2006" xmlns:o="urn:schemas-microsoft-com:office:office" xmlns:r="http://schemas.openxmlformats.org/officeDocument/2006/relationships" xmlns:m="http://schemas.openxmlformats.org/officeDocument/2006/math" xmlns:v="urn:schemas-microsoft-com:vml" xmlns:wp14="http://schemas.microsoft.com/office/word/2010/wordprocessingDrawing" xmlns:wp="http://schemas.openxmlformats.org/drawingml/2006/wordprocessingDrawing" xmlns:w10="urn:schemas-microsoft-com:office:word" xmlns:w="http://schemas.openxmlformats.org/wordprocessingml/2006/main" xmlns:w14="http://schemas.microsoft.com/office/word/2010/wordml" xmlns:w15="http://schemas.microsoft.com/office/word/2012/wordml" xmlns:w16se="http://schemas.microsoft.com/office/word/2015/wordml/symex" xmlns:wpg="http://schemas.microsoft.com/office/word/2010/wordprocessingGroup" xmlns:wpi="http://schemas.microsoft.com/office/word/2010/wordprocessingInk" xmlns:wne="http://schemas.microsoft.com/office/word/2006/wordml" xmlns:wps="http://schemas.microsoft.com/office/word/2010/wordprocessingShape" mc:Ignorable="w14 w15 w16se wp14">
+  <w15:commentEx w15:paraId="18DE58FD" w15:done="0"/>
+  <w15:commentEx w15:paraId="5B05F796" w15:done="0"/>
   <w15:commentEx w15:paraId="3ECEBAFC" w15:done="0"/>
   <w15:commentEx w15:paraId="7413E321" w15:done="0"/>
+  <w15:commentEx w15:paraId="58637109" w15:done="0"/>
   <w15:commentEx w15:paraId="61A3B24B" w15:done="0"/>
   <w15:commentEx w15:paraId="0CC1AD9A" w15:done="0"/>
 </w15:commentsEx>
 </file>
 
 <file path=word/numbering.xml><?xml version="1.0" encoding="utf-8"?>
-<w:numbering xmlns:wpc="http://schemas.microsoft.com/office/word/2010/wordprocessingCanvas" xmlns:mc="http://schemas.openxmlformats.org/markup-compatibility/2006" xmlns:o="urn:schemas-microsoft-com:office:office" xmlns:r="http://schemas.openxmlformats.org/officeDocument/2006/relationships" xmlns:m="http://schemas.openxmlformats.org/officeDocument/2006/math" xmlns:v="urn:schemas-microsoft-com:vml" xmlns:wp14="http://schemas.microsoft.com/office/word/2010/wordprocessingDrawing" xmlns:wp="http://schemas.openxmlformats.org/drawingml/2006/wordprocessingDrawing" xmlns:w10="urn:schemas-microsoft-com:office:word" xmlns:w="http://schemas.openxmlformats.org/wordprocessingml/2006/main" xmlns:w14="http://schemas.microsoft.com/office/word/2010/wordml" xmlns:w15="http://schemas.microsoft.com/office/word/2012/wordml" xmlns:wpg="http://schemas.microsoft.com/office/word/2010/wordprocessingGroup" xmlns:wpi="http://schemas.microsoft.com/office/word/2010/wordprocessingInk" xmlns:wne="http://schemas.microsoft.com/office/word/2006/wordml" xmlns:wps="http://schemas.microsoft.com/office/word/2010/wordprocessingShape" mc:Ignorable="w14 w15 wp14">
+<w:numbering xmlns:wpc="http://schemas.microsoft.com/office/word/2010/wordprocessingCanvas" xmlns:cx="http://schemas.microsoft.com/office/drawing/2014/chartex" xmlns:cx1="http://schemas.microsoft.com/office/drawing/2015/9/8/chartex" xmlns:mc="http://schemas.openxmlformats.org/markup-compatibility/2006" xmlns:o="urn:schemas-microsoft-com:office:office" xmlns:r="http://schemas.openxmlformats.org/officeDocument/2006/relationships" xmlns:m="http://schemas.openxmlformats.org/officeDocument/2006/math" xmlns:v="urn:schemas-microsoft-com:vml" xmlns:wp14="http://schemas.microsoft.com/office/word/2010/wordprocessingDrawing" xmlns:wp="http://schemas.openxmlformats.org/drawingml/2006/wordprocessingDrawing" xmlns:w10="urn:schemas-microsoft-com:office:word" xmlns:w="http://schemas.openxmlformats.org/wordprocessingml/2006/main" xmlns:w14="http://schemas.microsoft.com/office/word/2010/wordml" xmlns:w15="http://schemas.microsoft.com/office/word/2012/wordml" xmlns:w16se="http://schemas.microsoft.com/office/word/2015/wordml/symex" xmlns:wpg="http://schemas.microsoft.com/office/word/2010/wordprocessingGroup" xmlns:wpi="http://schemas.microsoft.com/office/word/2010/wordprocessingInk" xmlns:wne="http://schemas.microsoft.com/office/word/2006/wordml" xmlns:wps="http://schemas.microsoft.com/office/word/2010/wordprocessingShape" mc:Ignorable="w14 w15 w16se wp14">
   <w:abstractNum w:abstractNumId="0" w15:restartNumberingAfterBreak="0">
     <w:nsid w:val="0DD72F16"/>
     <w:multiLevelType w:val="hybridMultilevel"/>
@@ -2312,17 +3149,132 @@
       </w:rPr>
     </w:lvl>
   </w:abstractNum>
+  <w:abstractNum w:abstractNumId="2" w15:restartNumberingAfterBreak="0">
+    <w:nsid w:val="53B878C5"/>
+    <w:multiLevelType w:val="hybridMultilevel"/>
+    <w:tmpl w:val="A09CFEE6"/>
+    <w:lvl w:ilvl="0" w:tplc="4216CA4E">
+      <w:numFmt w:val="bullet"/>
+      <w:lvlText w:val="-"/>
+      <w:lvlJc w:val="left"/>
+      <w:pPr>
+        <w:ind w:left="720" w:hanging="360"/>
+      </w:pPr>
+      <w:rPr>
+        <w:rFonts w:ascii="Calibri" w:eastAsiaTheme="minorHAnsi" w:hAnsi="Calibri" w:cs="Calibri" w:hint="default"/>
+      </w:rPr>
+    </w:lvl>
+    <w:lvl w:ilvl="1" w:tplc="0C090003" w:tentative="1">
+      <w:start w:val="1"/>
+      <w:numFmt w:val="bullet"/>
+      <w:lvlText w:val="o"/>
+      <w:lvlJc w:val="left"/>
+      <w:pPr>
+        <w:ind w:left="1440" w:hanging="360"/>
+      </w:pPr>
+      <w:rPr>
+        <w:rFonts w:ascii="Courier New" w:hAnsi="Courier New" w:cs="Courier New" w:hint="default"/>
+      </w:rPr>
+    </w:lvl>
+    <w:lvl w:ilvl="2" w:tplc="0C090005" w:tentative="1">
+      <w:start w:val="1"/>
+      <w:numFmt w:val="bullet"/>
+      <w:lvlText w:val=""/>
+      <w:lvlJc w:val="left"/>
+      <w:pPr>
+        <w:ind w:left="2160" w:hanging="360"/>
+      </w:pPr>
+      <w:rPr>
+        <w:rFonts w:ascii="Wingdings" w:hAnsi="Wingdings" w:hint="default"/>
+      </w:rPr>
+    </w:lvl>
+    <w:lvl w:ilvl="3" w:tplc="0C090001" w:tentative="1">
+      <w:start w:val="1"/>
+      <w:numFmt w:val="bullet"/>
+      <w:lvlText w:val=""/>
+      <w:lvlJc w:val="left"/>
+      <w:pPr>
+        <w:ind w:left="2880" w:hanging="360"/>
+      </w:pPr>
+      <w:rPr>
+        <w:rFonts w:ascii="Symbol" w:hAnsi="Symbol" w:hint="default"/>
+      </w:rPr>
+    </w:lvl>
+    <w:lvl w:ilvl="4" w:tplc="0C090003" w:tentative="1">
+      <w:start w:val="1"/>
+      <w:numFmt w:val="bullet"/>
+      <w:lvlText w:val="o"/>
+      <w:lvlJc w:val="left"/>
+      <w:pPr>
+        <w:ind w:left="3600" w:hanging="360"/>
+      </w:pPr>
+      <w:rPr>
+        <w:rFonts w:ascii="Courier New" w:hAnsi="Courier New" w:cs="Courier New" w:hint="default"/>
+      </w:rPr>
+    </w:lvl>
+    <w:lvl w:ilvl="5" w:tplc="0C090005" w:tentative="1">
+      <w:start w:val="1"/>
+      <w:numFmt w:val="bullet"/>
+      <w:lvlText w:val=""/>
+      <w:lvlJc w:val="left"/>
+      <w:pPr>
+        <w:ind w:left="4320" w:hanging="360"/>
+      </w:pPr>
+      <w:rPr>
+        <w:rFonts w:ascii="Wingdings" w:hAnsi="Wingdings" w:hint="default"/>
+      </w:rPr>
+    </w:lvl>
+    <w:lvl w:ilvl="6" w:tplc="0C090001" w:tentative="1">
+      <w:start w:val="1"/>
+      <w:numFmt w:val="bullet"/>
+      <w:lvlText w:val=""/>
+      <w:lvlJc w:val="left"/>
+      <w:pPr>
+        <w:ind w:left="5040" w:hanging="360"/>
+      </w:pPr>
+      <w:rPr>
+        <w:rFonts w:ascii="Symbol" w:hAnsi="Symbol" w:hint="default"/>
+      </w:rPr>
+    </w:lvl>
+    <w:lvl w:ilvl="7" w:tplc="0C090003" w:tentative="1">
+      <w:start w:val="1"/>
+      <w:numFmt w:val="bullet"/>
+      <w:lvlText w:val="o"/>
+      <w:lvlJc w:val="left"/>
+      <w:pPr>
+        <w:ind w:left="5760" w:hanging="360"/>
+      </w:pPr>
+      <w:rPr>
+        <w:rFonts w:ascii="Courier New" w:hAnsi="Courier New" w:cs="Courier New" w:hint="default"/>
+      </w:rPr>
+    </w:lvl>
+    <w:lvl w:ilvl="8" w:tplc="0C090005" w:tentative="1">
+      <w:start w:val="1"/>
+      <w:numFmt w:val="bullet"/>
+      <w:lvlText w:val=""/>
+      <w:lvlJc w:val="left"/>
+      <w:pPr>
+        <w:ind w:left="6480" w:hanging="360"/>
+      </w:pPr>
+      <w:rPr>
+        <w:rFonts w:ascii="Wingdings" w:hAnsi="Wingdings" w:hint="default"/>
+      </w:rPr>
+    </w:lvl>
+  </w:abstractNum>
   <w:num w:numId="1">
     <w:abstractNumId w:val="1"/>
   </w:num>
   <w:num w:numId="2">
     <w:abstractNumId w:val="0"/>
   </w:num>
+  <w:num w:numId="3">
+    <w:abstractNumId w:val="2"/>
+  </w:num>
 </w:numbering>
 </file>
 
 <file path=word/people.xml><?xml version="1.0" encoding="utf-8"?>
-<w15:people xmlns:wpc="http://schemas.microsoft.com/office/word/2010/wordprocessingCanvas" xmlns:mc="http://schemas.openxmlformats.org/markup-compatibility/2006" xmlns:o="urn:schemas-microsoft-com:office:office" xmlns:r="http://schemas.openxmlformats.org/officeDocument/2006/relationships" xmlns:m="http://schemas.openxmlformats.org/officeDocument/2006/math" xmlns:v="urn:schemas-microsoft-com:vml" xmlns:wp14="http://schemas.microsoft.com/office/word/2010/wordprocessingDrawing" xmlns:wp="http://schemas.openxmlformats.org/drawingml/2006/wordprocessingDrawing" xmlns:w10="urn:schemas-microsoft-com:office:word" xmlns:w="http://schemas.openxmlformats.org/wordprocessingml/2006/main" xmlns:w14="http://schemas.microsoft.com/office/word/2010/wordml" xmlns:w15="http://schemas.microsoft.com/office/word/2012/wordml" xmlns:wpg="http://schemas.microsoft.com/office/word/2010/wordprocessingGroup" xmlns:wpi="http://schemas.microsoft.com/office/word/2010/wordprocessingInk" xmlns:wne="http://schemas.microsoft.com/office/word/2006/wordml" xmlns:wps="http://schemas.microsoft.com/office/word/2010/wordprocessingShape" mc:Ignorable="w14 w15 wp14">
+<w15:people xmlns:wpc="http://schemas.microsoft.com/office/word/2010/wordprocessingCanvas" xmlns:cx="http://schemas.microsoft.com/office/drawing/2014/chartex" xmlns:cx1="http://schemas.microsoft.com/office/drawing/2015/9/8/chartex" xmlns:mc="http://schemas.openxmlformats.org/markup-compatibility/2006" xmlns:o="urn:schemas-microsoft-com:office:office" xmlns:r="http://schemas.openxmlformats.org/officeDocument/2006/relationships" xmlns:m="http://schemas.openxmlformats.org/officeDocument/2006/math" xmlns:v="urn:schemas-microsoft-com:vml" xmlns:wp14="http://schemas.microsoft.com/office/word/2010/wordprocessingDrawing" xmlns:wp="http://schemas.openxmlformats.org/drawingml/2006/wordprocessingDrawing" xmlns:w10="urn:schemas-microsoft-com:office:word" xmlns:w="http://schemas.openxmlformats.org/wordprocessingml/2006/main" xmlns:w14="http://schemas.microsoft.com/office/word/2010/wordml" xmlns:w15="http://schemas.microsoft.com/office/word/2012/wordml" xmlns:w16se="http://schemas.microsoft.com/office/word/2015/wordml/symex" xmlns:wpg="http://schemas.microsoft.com/office/word/2010/wordprocessingGroup" xmlns:wpi="http://schemas.microsoft.com/office/word/2010/wordprocessingInk" xmlns:wne="http://schemas.microsoft.com/office/word/2006/wordml" xmlns:wps="http://schemas.microsoft.com/office/word/2010/wordprocessingShape" mc:Ignorable="w14 w15 w16se wp14">
   <w15:person w15:author="James Lawson">
     <w15:presenceInfo w15:providerId="None" w15:userId="James Lawson"/>
   </w15:person>
@@ -2330,7 +3282,7 @@
 </file>
 
 <file path=word/styles.xml><?xml version="1.0" encoding="utf-8"?>
-<w:styles xmlns:mc="http://schemas.openxmlformats.org/markup-compatibility/2006" xmlns:r="http://schemas.openxmlformats.org/officeDocument/2006/relationships" xmlns:w="http://schemas.openxmlformats.org/wordprocessingml/2006/main" xmlns:w14="http://schemas.microsoft.com/office/word/2010/wordml" xmlns:w15="http://schemas.microsoft.com/office/word/2012/wordml" mc:Ignorable="w14 w15">
+<w:styles xmlns:mc="http://schemas.openxmlformats.org/markup-compatibility/2006" xmlns:r="http://schemas.openxmlformats.org/officeDocument/2006/relationships" xmlns:w="http://schemas.openxmlformats.org/wordprocessingml/2006/main" xmlns:w14="http://schemas.microsoft.com/office/word/2010/wordml" xmlns:w15="http://schemas.microsoft.com/office/word/2012/wordml" xmlns:w16se="http://schemas.microsoft.com/office/word/2015/wordml/symex" mc:Ignorable="w14 w15 w16se">
   <w:docDefaults>
     <w:rPrDefault>
       <w:rPr>
@@ -3131,4 +4083,16 @@
     </a:ext>
   </a:extLst>
 </a:theme>
+</file>
+
+<file path=customXml/item1.xml><?xml version="1.0" encoding="utf-8"?>
+<b:Sources xmlns:b="http://schemas.openxmlformats.org/officeDocument/2006/bibliography" xmlns="http://schemas.openxmlformats.org/officeDocument/2006/bibliography" SelectedStyle="\APASixthEditionOfficeOnline.xsl" StyleName="APA" Version="6"/>
+</file>
+
+<file path=customXml/itemProps1.xml><?xml version="1.0" encoding="utf-8"?>
+<ds:datastoreItem xmlns:ds="http://schemas.openxmlformats.org/officeDocument/2006/customXml" ds:itemID="{707897A5-02FB-488D-996B-A1E2070E259F}">
+  <ds:schemaRefs>
+    <ds:schemaRef ds:uri="http://schemas.openxmlformats.org/officeDocument/2006/bibliography"/>
+  </ds:schemaRefs>
+</ds:datastoreItem>
 </file>
</xml_diff>

<commit_message>
root dir file cleanup and and some adds to manuscript docs
</commit_message>
<xml_diff>
--- a/docs/manuscripts/euc manuscript/intro 4.docx
+++ b/docs/manuscripts/euc manuscript/intro 4.docx
@@ -75,7 +75,37 @@
         <w:commentReference w:id="0"/>
       </w:r>
       <w:r>
-        <w:t>In photosynthesis, for example, light energy captured by light harvesting proteins is used to catalyse carbon uptake from the atmosphere by enzymatic carboxylation. The rate at which plants are able to perform this process is a function of the abundance of photosynthetic proteins in their leaves (Evans 1989?). As such, quantifying protein amounts using proteomics methods provides direct information about how organisms are adapted to their environment (</w:t>
+        <w:rPr>
+          <w:strike/>
+        </w:rPr>
+        <w:t>In photosynthesis, for example, light energy captured by light harvesting proteins is used to catalyse carbon uptake from the atmosphere by enzymatic carboxylation</w:t>
+      </w:r>
+      <w:r>
+        <w:rPr>
+          <w:strike/>
+        </w:rPr>
+        <w:t>;</w:t>
+      </w:r>
+      <w:r>
+        <w:rPr>
+          <w:strike/>
+        </w:rPr>
+        <w:t xml:space="preserve"> </w:t>
+      </w:r>
+      <w:r>
+        <w:rPr>
+          <w:strike/>
+        </w:rPr>
+        <w:t>leaves with more photosynthetic protein have a greater photosynthetic capacity</w:t>
+      </w:r>
+      <w:r>
+        <w:rPr>
+          <w:strike/>
+        </w:rPr>
+        <w:t xml:space="preserve">. </w:t>
+      </w:r>
+      <w:r>
+        <w:t>As such, quantifying protein amounts using proteomics methods provides direct information about how organisms are adapted to their environment (</w:t>
       </w:r>
       <w:proofErr w:type="spellStart"/>
       <w:r>
@@ -93,76 +123,232 @@
       <w:r>
         <w:t xml:space="preserve"> 2016). </w:t>
       </w:r>
-    </w:p>
-    <w:p>
-      <w:r>
-        <w:t xml:space="preserve">Proteomics is becoming a useful tool in ecological and evolutionary research because genomic resources are increasingly available for </w:t>
-      </w:r>
-      <w:commentRangeStart w:id="1"/>
-      <w:r>
-        <w:t xml:space="preserve">non-model organisms </w:t>
-      </w:r>
-      <w:commentRangeEnd w:id="1"/>
-      <w:r>
-        <w:rPr>
-          <w:rStyle w:val="CommentReference"/>
-        </w:rPr>
-        <w:commentReference w:id="1"/>
-      </w:r>
-      <w:r>
-        <w:t>(</w:t>
-      </w:r>
-      <w:proofErr w:type="spellStart"/>
-      <w:r>
-        <w:t>Armengaud</w:t>
-      </w:r>
-      <w:proofErr w:type="spellEnd"/>
-      <w:r>
-        <w:t xml:space="preserve"> et al. 2014; Baer &amp; Millar 2016; </w:t>
-      </w:r>
-      <w:proofErr w:type="spellStart"/>
-      <w:r>
-        <w:t>Diz</w:t>
-      </w:r>
-      <w:proofErr w:type="spellEnd"/>
-      <w:r>
-        <w:t xml:space="preserve"> &amp; </w:t>
-      </w:r>
-      <w:proofErr w:type="spellStart"/>
-      <w:r>
-        <w:t>Calvete</w:t>
-      </w:r>
-      <w:proofErr w:type="spellEnd"/>
-      <w:r>
-        <w:t xml:space="preserve"> 2016). </w:t>
+      <w:r>
+        <w:t>Comparative ecological proteomics requires rapid, scalable methods for absolute quantification of protein abundances in wild organisms. To date however, absolute quantification of plant proteins has proved to be challenging: proteins are difficult to extract from plant tissues and the required data-dependent mass spectrometric methods remain novel (refs from Steve).</w:t>
+      </w:r>
+    </w:p>
+    <w:p>
+      <w:r>
+        <w:t>We have developed proteomics methods which allow comprehensive extraction and absolute quantification of the top 2000-3000 most abundant proteins</w:t>
+      </w:r>
+      <w:r>
+        <w:t xml:space="preserve"> in leaves</w:t>
+      </w:r>
+      <w:r>
+        <w:t xml:space="preserve">. This allows us to compare protein abundances between samples, which has been demonstrated in model organisms under controlled environments (need refs from Steve) but not in a large-scale study of wild plants. </w:t>
+      </w:r>
+    </w:p>
+    <w:p>
+      <w:r>
+        <w:t>Using this new technology, we have conducted (a/the first) continent</w:t>
+      </w:r>
+      <w:r>
+        <w:t>al</w:t>
+      </w:r>
+      <w:r>
+        <w:t xml:space="preserve">-scale ecological proteomics experiment to characterise the influence of </w:t>
       </w:r>
       <w:r>
         <w:rPr>
           <w:strike/>
         </w:rPr>
-        <w:t>Comparative data on the abundances of proteins or groups of proteins which perform key biochemical functions measured under different environmental conditions could provide mechanistically explicit insight into organism-environment relationships</w:t>
-      </w:r>
-      <w:r>
-        <w:t>. Comparative ecological proteomics requires rapid, scalable methods for absolute quantification of protein abundances in wild organisms. To date however, absolute quantification of plant proteins has proved to be challenging: proteins are difficult to extract from plant tissues and the required data-dependent mass spectrometric methods remain novel (refs from Steve).</w:t>
-      </w:r>
-    </w:p>
-    <w:p>
-      <w:r>
-        <w:t xml:space="preserve">We have developed proteomics methods which allow comprehensive extraction of leaf proteins and absolute quantification of the top 2000-3000 most abundant proteins. This allows us to compare protein abundances between samples, which has been demonstrated in model organisms under controlled environments (need refs from Steve) but not in a large-scale study of wild plants. </w:t>
-      </w:r>
-    </w:p>
-    <w:p>
-      <w:r>
-        <w:t xml:space="preserve">Using this new technology, we have conducted (a/the first) continent-scale ecological proteomics experiment to characterise the influence of </w:t>
-      </w:r>
-      <w:r>
-        <w:rPr>
-          <w:strike/>
-        </w:rPr>
         <w:t>biogeographic and</w:t>
       </w:r>
       <w:r>
         <w:t xml:space="preserve"> environmental controls on leaf protein expression. We analysed 320 eucalypt leaves across 32 species sampled from Tasmania, New South Wales, and Queensland, spanning large gradients of mean annual precipitation and temperature (200-3200 mm, 5-27 °C, respectively) (Fig. 1).</w:t>
+      </w:r>
+      <w:r>
+        <w:t xml:space="preserve"> </w:t>
+      </w:r>
+      <w:r>
+        <w:rPr>
+          <w:rFonts w:ascii="Calibri" w:eastAsia="Times New Roman" w:hAnsi="Calibri" w:cs="Times New Roman"/>
+          <w:color w:val="000000"/>
+          <w:sz w:val="20"/>
+          <w:szCs w:val="24"/>
+          <w:lang w:eastAsia="en-AU"/>
+        </w:rPr>
+        <w:t>The resulting dataset</w:t>
+      </w:r>
+      <w:r>
+        <w:rPr>
+          <w:rFonts w:ascii="Calibri" w:eastAsia="Times New Roman" w:hAnsi="Calibri" w:cs="Times New Roman"/>
+          <w:color w:val="000000"/>
+          <w:sz w:val="20"/>
+          <w:szCs w:val="24"/>
+          <w:lang w:eastAsia="en-AU"/>
+        </w:rPr>
+        <w:t xml:space="preserve"> </w:t>
+      </w:r>
+      <w:r>
+        <w:rPr>
+          <w:rFonts w:ascii="Calibri" w:eastAsia="Times New Roman" w:hAnsi="Calibri" w:cs="Times New Roman"/>
+          <w:color w:val="000000"/>
+          <w:sz w:val="20"/>
+          <w:szCs w:val="24"/>
+          <w:lang w:eastAsia="en-AU"/>
+        </w:rPr>
+        <w:t>describes protein abundances at all levels</w:t>
+      </w:r>
+      <w:r>
+        <w:rPr>
+          <w:rFonts w:ascii="Calibri" w:eastAsia="Times New Roman" w:hAnsi="Calibri" w:cs="Times New Roman"/>
+          <w:color w:val="000000"/>
+          <w:sz w:val="20"/>
+          <w:szCs w:val="24"/>
+          <w:lang w:eastAsia="en-AU"/>
+        </w:rPr>
+        <w:t xml:space="preserve"> of </w:t>
+      </w:r>
+      <w:r>
+        <w:rPr>
+          <w:rFonts w:ascii="Calibri" w:eastAsia="Times New Roman" w:hAnsi="Calibri" w:cs="Times New Roman"/>
+          <w:color w:val="000000"/>
+          <w:sz w:val="20"/>
+          <w:szCs w:val="24"/>
+          <w:lang w:eastAsia="en-AU"/>
+        </w:rPr>
+        <w:t xml:space="preserve">functional </w:t>
+      </w:r>
+      <w:r>
+        <w:rPr>
+          <w:rFonts w:ascii="Calibri" w:eastAsia="Times New Roman" w:hAnsi="Calibri" w:cs="Times New Roman"/>
+          <w:color w:val="000000"/>
+          <w:sz w:val="20"/>
+          <w:szCs w:val="24"/>
+          <w:lang w:eastAsia="en-AU"/>
+        </w:rPr>
+        <w:t xml:space="preserve">organisation, from </w:t>
+      </w:r>
+      <w:r>
+        <w:rPr>
+          <w:rFonts w:ascii="Calibri" w:eastAsia="Times New Roman" w:hAnsi="Calibri" w:cs="Times New Roman"/>
+          <w:color w:val="000000"/>
+          <w:sz w:val="20"/>
+          <w:szCs w:val="24"/>
+          <w:lang w:eastAsia="en-AU"/>
+        </w:rPr>
+        <w:t>broad groupings</w:t>
+      </w:r>
+      <w:r>
+        <w:rPr>
+          <w:rFonts w:ascii="Calibri" w:eastAsia="Times New Roman" w:hAnsi="Calibri" w:cs="Times New Roman"/>
+          <w:color w:val="000000"/>
+          <w:sz w:val="20"/>
+          <w:szCs w:val="24"/>
+          <w:lang w:eastAsia="en-AU"/>
+        </w:rPr>
+        <w:t xml:space="preserve"> down to individual protein subunits. We provide </w:t>
+      </w:r>
+      <w:r>
+        <w:rPr>
+          <w:rFonts w:ascii="Calibri" w:eastAsia="Times New Roman" w:hAnsi="Calibri" w:cs="Times New Roman"/>
+          <w:color w:val="000000"/>
+          <w:sz w:val="20"/>
+          <w:szCs w:val="24"/>
+          <w:lang w:eastAsia="en-AU"/>
+        </w:rPr>
+        <w:t>the most complete</w:t>
+      </w:r>
+      <w:r>
+        <w:rPr>
+          <w:rFonts w:ascii="Calibri" w:eastAsia="Times New Roman" w:hAnsi="Calibri" w:cs="Times New Roman"/>
+          <w:color w:val="000000"/>
+          <w:sz w:val="20"/>
+          <w:szCs w:val="24"/>
+          <w:lang w:eastAsia="en-AU"/>
+        </w:rPr>
+        <w:t xml:space="preserve"> description</w:t>
+      </w:r>
+      <w:r>
+        <w:rPr>
+          <w:rFonts w:ascii="Calibri" w:eastAsia="Times New Roman" w:hAnsi="Calibri" w:cs="Times New Roman"/>
+          <w:color w:val="000000"/>
+          <w:sz w:val="20"/>
+          <w:szCs w:val="24"/>
+          <w:lang w:eastAsia="en-AU"/>
+        </w:rPr>
+        <w:t xml:space="preserve"> </w:t>
+      </w:r>
+      <w:r>
+        <w:rPr>
+          <w:rFonts w:ascii="Calibri" w:eastAsia="Times New Roman" w:hAnsi="Calibri" w:cs="Times New Roman"/>
+          <w:color w:val="000000"/>
+          <w:sz w:val="20"/>
+          <w:szCs w:val="24"/>
+          <w:lang w:eastAsia="en-AU"/>
+        </w:rPr>
+        <w:t>to date</w:t>
+      </w:r>
+      <w:r>
+        <w:rPr>
+          <w:rFonts w:ascii="Calibri" w:eastAsia="Times New Roman" w:hAnsi="Calibri" w:cs="Times New Roman"/>
+          <w:color w:val="000000"/>
+          <w:sz w:val="20"/>
+          <w:szCs w:val="24"/>
+          <w:lang w:eastAsia="en-AU"/>
+        </w:rPr>
+        <w:t xml:space="preserve"> of</w:t>
+      </w:r>
+      <w:r>
+        <w:rPr>
+          <w:rFonts w:ascii="Calibri" w:eastAsia="Times New Roman" w:hAnsi="Calibri" w:cs="Times New Roman"/>
+          <w:color w:val="000000"/>
+          <w:sz w:val="20"/>
+          <w:szCs w:val="24"/>
+          <w:lang w:eastAsia="en-AU"/>
+        </w:rPr>
+        <w:t xml:space="preserve"> </w:t>
+      </w:r>
+      <w:r>
+        <w:rPr>
+          <w:rFonts w:ascii="Calibri" w:eastAsia="Times New Roman" w:hAnsi="Calibri" w:cs="Times New Roman"/>
+          <w:color w:val="000000"/>
+          <w:sz w:val="20"/>
+          <w:szCs w:val="24"/>
+          <w:lang w:eastAsia="en-AU"/>
+        </w:rPr>
+        <w:t>leaf protein</w:t>
+      </w:r>
+      <w:r>
+        <w:rPr>
+          <w:rFonts w:ascii="Calibri" w:eastAsia="Times New Roman" w:hAnsi="Calibri" w:cs="Times New Roman"/>
+          <w:color w:val="000000"/>
+          <w:sz w:val="20"/>
+          <w:szCs w:val="24"/>
+          <w:lang w:eastAsia="en-AU"/>
+        </w:rPr>
+        <w:t xml:space="preserve"> allocation </w:t>
+      </w:r>
+      <w:r>
+        <w:rPr>
+          <w:rFonts w:ascii="Calibri" w:eastAsia="Times New Roman" w:hAnsi="Calibri" w:cs="Times New Roman"/>
+          <w:color w:val="000000"/>
+          <w:sz w:val="20"/>
+          <w:szCs w:val="24"/>
+          <w:lang w:eastAsia="en-AU"/>
+        </w:rPr>
+        <w:t>for</w:t>
+      </w:r>
+      <w:r>
+        <w:rPr>
+          <w:rFonts w:ascii="Calibri" w:eastAsia="Times New Roman" w:hAnsi="Calibri" w:cs="Times New Roman"/>
+          <w:color w:val="000000"/>
+          <w:sz w:val="20"/>
+          <w:szCs w:val="24"/>
+          <w:lang w:eastAsia="en-AU"/>
+        </w:rPr>
+        <w:t xml:space="preserve"> all major</w:t>
+      </w:r>
+      <w:r>
+        <w:rPr>
+          <w:rFonts w:ascii="Calibri" w:eastAsia="Times New Roman" w:hAnsi="Calibri" w:cs="Times New Roman"/>
+          <w:color w:val="000000"/>
+          <w:sz w:val="20"/>
+          <w:szCs w:val="24"/>
+          <w:lang w:eastAsia="en-AU"/>
+        </w:rPr>
+        <w:t xml:space="preserve"> protein functional categories.</w:t>
       </w:r>
     </w:p>
     <w:p>
@@ -177,215 +363,7 @@
           <w:lang w:eastAsia="en-AU"/>
         </w:rPr>
       </w:pPr>
-      <w:r>
-        <w:rPr>
-          <w:rFonts w:ascii="Calibri" w:eastAsia="Times New Roman" w:hAnsi="Calibri" w:cs="Times New Roman"/>
-          <w:color w:val="000000"/>
-          <w:sz w:val="20"/>
-          <w:szCs w:val="24"/>
-          <w:lang w:eastAsia="en-AU"/>
-        </w:rPr>
-        <w:t>The resulting dataset</w:t>
-      </w:r>
-      <w:r>
-        <w:rPr>
-          <w:rFonts w:ascii="Calibri" w:eastAsia="Times New Roman" w:hAnsi="Calibri" w:cs="Times New Roman"/>
-          <w:color w:val="000000"/>
-          <w:sz w:val="20"/>
-          <w:szCs w:val="24"/>
-          <w:lang w:eastAsia="en-AU"/>
-        </w:rPr>
-        <w:t xml:space="preserve"> </w:t>
-      </w:r>
-      <w:r>
-        <w:rPr>
-          <w:rFonts w:ascii="Calibri" w:eastAsia="Times New Roman" w:hAnsi="Calibri" w:cs="Times New Roman"/>
-          <w:color w:val="000000"/>
-          <w:sz w:val="20"/>
-          <w:szCs w:val="24"/>
-          <w:lang w:eastAsia="en-AU"/>
-        </w:rPr>
-        <w:t>describes protein abundances at all levels</w:t>
-      </w:r>
-      <w:r>
-        <w:rPr>
-          <w:rFonts w:ascii="Calibri" w:eastAsia="Times New Roman" w:hAnsi="Calibri" w:cs="Times New Roman"/>
-          <w:color w:val="000000"/>
-          <w:sz w:val="20"/>
-          <w:szCs w:val="24"/>
-          <w:lang w:eastAsia="en-AU"/>
-        </w:rPr>
-        <w:t xml:space="preserve"> of </w:t>
-      </w:r>
-      <w:r>
-        <w:rPr>
-          <w:rFonts w:ascii="Calibri" w:eastAsia="Times New Roman" w:hAnsi="Calibri" w:cs="Times New Roman"/>
-          <w:color w:val="000000"/>
-          <w:sz w:val="20"/>
-          <w:szCs w:val="24"/>
-          <w:lang w:eastAsia="en-AU"/>
-        </w:rPr>
-        <w:t xml:space="preserve">functional </w:t>
-      </w:r>
-      <w:r>
-        <w:rPr>
-          <w:rFonts w:ascii="Calibri" w:eastAsia="Times New Roman" w:hAnsi="Calibri" w:cs="Times New Roman"/>
-          <w:color w:val="000000"/>
-          <w:sz w:val="20"/>
-          <w:szCs w:val="24"/>
-          <w:lang w:eastAsia="en-AU"/>
-        </w:rPr>
-        <w:t xml:space="preserve">organisation, from </w:t>
-      </w:r>
-      <w:r>
-        <w:rPr>
-          <w:rFonts w:ascii="Calibri" w:eastAsia="Times New Roman" w:hAnsi="Calibri" w:cs="Times New Roman"/>
-          <w:color w:val="000000"/>
-          <w:sz w:val="20"/>
-          <w:szCs w:val="24"/>
-          <w:lang w:eastAsia="en-AU"/>
-        </w:rPr>
-        <w:t>broad groupings</w:t>
-      </w:r>
-      <w:r>
-        <w:rPr>
-          <w:rFonts w:ascii="Calibri" w:eastAsia="Times New Roman" w:hAnsi="Calibri" w:cs="Times New Roman"/>
-          <w:color w:val="000000"/>
-          <w:sz w:val="20"/>
-          <w:szCs w:val="24"/>
-          <w:lang w:eastAsia="en-AU"/>
-        </w:rPr>
-        <w:t xml:space="preserve"> down to individual protein subunits. We provide </w:t>
-      </w:r>
-      <w:r>
-        <w:rPr>
-          <w:rFonts w:ascii="Calibri" w:eastAsia="Times New Roman" w:hAnsi="Calibri" w:cs="Times New Roman"/>
-          <w:color w:val="000000"/>
-          <w:sz w:val="20"/>
-          <w:szCs w:val="24"/>
-          <w:lang w:eastAsia="en-AU"/>
-        </w:rPr>
-        <w:t>the most complete</w:t>
-      </w:r>
-      <w:r>
-        <w:rPr>
-          <w:rFonts w:ascii="Calibri" w:eastAsia="Times New Roman" w:hAnsi="Calibri" w:cs="Times New Roman"/>
-          <w:color w:val="000000"/>
-          <w:sz w:val="20"/>
-          <w:szCs w:val="24"/>
-          <w:lang w:eastAsia="en-AU"/>
-        </w:rPr>
-        <w:t xml:space="preserve"> description</w:t>
-      </w:r>
-      <w:r>
-        <w:rPr>
-          <w:rFonts w:ascii="Calibri" w:eastAsia="Times New Roman" w:hAnsi="Calibri" w:cs="Times New Roman"/>
-          <w:color w:val="000000"/>
-          <w:sz w:val="20"/>
-          <w:szCs w:val="24"/>
-          <w:lang w:eastAsia="en-AU"/>
-        </w:rPr>
-        <w:t xml:space="preserve"> </w:t>
-      </w:r>
-      <w:r>
-        <w:rPr>
-          <w:rFonts w:ascii="Calibri" w:eastAsia="Times New Roman" w:hAnsi="Calibri" w:cs="Times New Roman"/>
-          <w:color w:val="000000"/>
-          <w:sz w:val="20"/>
-          <w:szCs w:val="24"/>
-          <w:lang w:eastAsia="en-AU"/>
-        </w:rPr>
-        <w:t>to date</w:t>
-      </w:r>
-      <w:r>
-        <w:rPr>
-          <w:rFonts w:ascii="Calibri" w:eastAsia="Times New Roman" w:hAnsi="Calibri" w:cs="Times New Roman"/>
-          <w:color w:val="000000"/>
-          <w:sz w:val="20"/>
-          <w:szCs w:val="24"/>
-          <w:lang w:eastAsia="en-AU"/>
-        </w:rPr>
-        <w:t xml:space="preserve"> of</w:t>
-      </w:r>
-      <w:r>
-        <w:rPr>
-          <w:rFonts w:ascii="Calibri" w:eastAsia="Times New Roman" w:hAnsi="Calibri" w:cs="Times New Roman"/>
-          <w:color w:val="000000"/>
-          <w:sz w:val="20"/>
-          <w:szCs w:val="24"/>
-          <w:lang w:eastAsia="en-AU"/>
-        </w:rPr>
-        <w:t xml:space="preserve"> </w:t>
-      </w:r>
-      <w:r>
-        <w:rPr>
-          <w:rFonts w:ascii="Calibri" w:eastAsia="Times New Roman" w:hAnsi="Calibri" w:cs="Times New Roman"/>
-          <w:color w:val="000000"/>
-          <w:sz w:val="20"/>
-          <w:szCs w:val="24"/>
-          <w:lang w:eastAsia="en-AU"/>
-        </w:rPr>
-        <w:t>leaf protein</w:t>
-      </w:r>
-      <w:r>
-        <w:rPr>
-          <w:rFonts w:ascii="Calibri" w:eastAsia="Times New Roman" w:hAnsi="Calibri" w:cs="Times New Roman"/>
-          <w:color w:val="000000"/>
-          <w:sz w:val="20"/>
-          <w:szCs w:val="24"/>
-          <w:lang w:eastAsia="en-AU"/>
-        </w:rPr>
-        <w:t xml:space="preserve"> allocation </w:t>
-      </w:r>
-      <w:r>
-        <w:rPr>
-          <w:rFonts w:ascii="Calibri" w:eastAsia="Times New Roman" w:hAnsi="Calibri" w:cs="Times New Roman"/>
-          <w:color w:val="000000"/>
-          <w:sz w:val="20"/>
-          <w:szCs w:val="24"/>
-          <w:lang w:eastAsia="en-AU"/>
-        </w:rPr>
-        <w:t>for</w:t>
-      </w:r>
-      <w:r>
-        <w:rPr>
-          <w:rFonts w:ascii="Calibri" w:eastAsia="Times New Roman" w:hAnsi="Calibri" w:cs="Times New Roman"/>
-          <w:color w:val="000000"/>
-          <w:sz w:val="20"/>
-          <w:szCs w:val="24"/>
-          <w:lang w:eastAsia="en-AU"/>
-        </w:rPr>
-        <w:t xml:space="preserve"> all major</w:t>
-      </w:r>
-      <w:r>
-        <w:rPr>
-          <w:rFonts w:ascii="Calibri" w:eastAsia="Times New Roman" w:hAnsi="Calibri" w:cs="Times New Roman"/>
-          <w:color w:val="000000"/>
-          <w:sz w:val="20"/>
-          <w:szCs w:val="24"/>
-          <w:lang w:eastAsia="en-AU"/>
-        </w:rPr>
-        <w:t xml:space="preserve"> protein functional categories.</w:t>
-      </w:r>
-    </w:p>
-    <w:p/>
-    <w:p>
-      <w:pPr>
-        <w:rPr>
-          <w:strike/>
-        </w:rPr>
-      </w:pPr>
-      <w:r>
-        <w:t xml:space="preserve">We have concentrated the initial analysis of this dataset on photosynthesis, as it represents one of the most important and abundant set of biochemical reactions in the biosphere (Blankenship &amp; Hartman 1998; Raven 2013). </w:t>
-      </w:r>
-      <w:r>
-        <w:rPr>
-          <w:strike/>
-        </w:rPr>
-        <w:t>The 500 most abundant proteins account for &gt;90% total leaf protein by weight and the majority of these are involved in photosynthesis and photorespiration (see Fig. X in Methods).</w:t>
-      </w:r>
-    </w:p>
-    <w:p/>
+    </w:p>
     <w:p>
       <w:pPr>
         <w:shd w:val="clear" w:color="auto" w:fill="FFFFFF"/>
@@ -399,10 +377,50 @@
         </w:rPr>
       </w:pPr>
     </w:p>
-    <w:p/>
-    <w:p>
-      <w:r>
-        <w:lastRenderedPageBreak/>
+    <w:p>
+      <w:pPr>
+        <w:rPr>
+          <w:strike/>
+        </w:rPr>
+      </w:pPr>
+      <w:r>
+        <w:t>We have concentrated the initial analysis of this dataset on photosynthesis, as it represents one of the most important and abundant set</w:t>
+      </w:r>
+      <w:r>
+        <w:t>s</w:t>
+      </w:r>
+      <w:r>
+        <w:t xml:space="preserve"> of biochemical reactions </w:t>
+      </w:r>
+      <w:r>
+        <w:t xml:space="preserve">within leaves as well as </w:t>
+      </w:r>
+      <w:r>
+        <w:t>in the biosphere</w:t>
+      </w:r>
+      <w:r>
+        <w:t xml:space="preserve"> as a whole</w:t>
+      </w:r>
+      <w:r>
+        <w:t xml:space="preserve"> (Blankenship &amp; Hartman 1998; Raven 2013</w:t>
+      </w:r>
+      <w:r>
+        <w:t xml:space="preserve">, Evans &amp; </w:t>
+      </w:r>
+      <w:proofErr w:type="spellStart"/>
+      <w:r>
+        <w:t>Seeman</w:t>
+      </w:r>
+      <w:proofErr w:type="spellEnd"/>
+      <w:r>
+        <w:t xml:space="preserve"> 1989</w:t>
+      </w:r>
+      <w:r>
+        <w:t xml:space="preserve">). </w:t>
+      </w:r>
+    </w:p>
+    <w:p>
+      <w:r>
         <w:t>Much of what is known about variation in photosynthetic capacity in wild plants is derived from measurements of leaf nitrogen</w:t>
       </w:r>
       <w:r>
@@ -596,7 +614,11 @@
       </w:r>
       <w:proofErr w:type="spellEnd"/>
       <w:r>
-        <w:t xml:space="preserve"> S &amp; Berry 2001). Theoretically, either of these processes can limit the rate of photosynthesis, depending on whether leaves are light or CO2 limited (REF). </w:t>
+        <w:t xml:space="preserve"> S &amp; Berry 2001). Theoretically, </w:t>
+      </w:r>
+      <w:r>
+        <w:lastRenderedPageBreak/>
+        <w:t xml:space="preserve">either of these processes can limit the rate of photosynthesis, depending on whether leaves are light or CO2 limited (REF). </w:t>
       </w:r>
       <w:r>
         <w:t>P</w:t>
@@ -663,7 +685,22 @@
     </w:p>
     <w:p>
       <w:r>
-        <w:t>This expectation gives rise to several predictions of how</w:t>
+        <w:t>This idea</w:t>
+      </w:r>
+      <w:r>
+        <w:t xml:space="preserve"> gives rise to several </w:t>
+      </w:r>
+      <w:r>
+        <w:t>expectations</w:t>
+      </w:r>
+      <w:r>
+        <w:t xml:space="preserve"> </w:t>
+      </w:r>
+      <w:r>
+        <w:t>about</w:t>
+      </w:r>
+      <w:r>
+        <w:t xml:space="preserve"> how</w:t>
       </w:r>
       <w:r>
         <w:t xml:space="preserve"> abundances of the different pools of</w:t>
@@ -700,7 +737,7 @@
       <w:r>
         <w:t xml:space="preserve">. This effect has been observed for </w:t>
       </w:r>
-      <w:commentRangeStart w:id="2"/>
+      <w:commentRangeStart w:id="1"/>
       <w:r>
         <w:t>Rubisco</w:t>
       </w:r>
@@ -724,55 +761,278 @@
       <w:r>
         <w:t xml:space="preserve"> et al 2006).</w:t>
       </w:r>
-      <w:commentRangeEnd w:id="2"/>
+      <w:commentRangeEnd w:id="1"/>
       <w:r>
         <w:rPr>
           <w:rStyle w:val="CommentReference"/>
         </w:rPr>
+        <w:commentReference w:id="1"/>
+      </w:r>
+      <w:r>
+        <w:t xml:space="preserve"> Rates of primary photochemistry performed by the light harvesting apparatus may be less temperature sensitive</w:t>
+      </w:r>
+      <w:r>
+        <w:t>,</w:t>
+      </w:r>
+      <w:r>
+        <w:t xml:space="preserve"> </w:t>
+      </w:r>
+      <w:r>
+        <w:t xml:space="preserve">however </w:t>
+      </w:r>
+      <w:r>
+        <w:t>(</w:t>
+      </w:r>
+      <w:r>
+        <w:t xml:space="preserve">Raven &amp; </w:t>
+      </w:r>
+      <w:proofErr w:type="spellStart"/>
+      <w:r>
+        <w:t>Geider</w:t>
+      </w:r>
+      <w:proofErr w:type="spellEnd"/>
+      <w:r>
+        <w:t xml:space="preserve"> 1988</w:t>
+      </w:r>
+      <w:r>
+        <w:t>).</w:t>
+      </w:r>
+      <w:r>
+        <w:rPr>
+          <w:rStyle w:val="CommentReference"/>
+        </w:rPr>
         <w:commentReference w:id="2"/>
       </w:r>
-      <w:r>
-        <w:t xml:space="preserve"> Rates of primary photochemistry performed by the light harvesting apparatus may be less temperature sensitive</w:t>
-      </w:r>
-      <w:r>
-        <w:t>,</w:t>
+    </w:p>
+    <w:p>
+      <w:r>
+        <w:t>Allocation to</w:t>
+      </w:r>
+      <w:r>
+        <w:t xml:space="preserve"> photosystem complex proteins should be greatest where photosynthesis is light-limited (</w:t>
+      </w:r>
+      <w:proofErr w:type="spellStart"/>
+      <w:r>
+        <w:t>Niinemets</w:t>
+      </w:r>
+      <w:proofErr w:type="spellEnd"/>
+      <w:r>
+        <w:t xml:space="preserve"> 2007), and investment in Calvin cycle enzymes should increase with light availability, since capacity for carboxylation of </w:t>
+      </w:r>
+      <w:proofErr w:type="spellStart"/>
+      <w:r>
+        <w:t>RuBP</w:t>
+      </w:r>
+      <w:proofErr w:type="spellEnd"/>
+      <w:r>
+        <w:t xml:space="preserve"> determines the rate of light-saturated photosynthesis (Farquhar et al. 1980).</w:t>
+      </w:r>
+    </w:p>
+    <w:p>
+      <w:r>
+        <w:t>Finally, i</w:t>
+      </w:r>
+      <w:r>
+        <w:t>nvestment in Calvin cycle enzymes should be greater at drier sites. By effecting greater internal CO2 drawdown, rate of CO2 uptake can be maintained at lower stomatal conductance, reducing the water cost of photosynthesis for dryland plants (Wright et al. 2001a</w:t>
+      </w:r>
+      <w:proofErr w:type="gramStart"/>
+      <w:r>
+        <w:t>,b</w:t>
+      </w:r>
+      <w:proofErr w:type="gramEnd"/>
+      <w:r>
+        <w:t xml:space="preserve">, </w:t>
+      </w:r>
+      <w:proofErr w:type="spellStart"/>
+      <w:r>
+        <w:t>Scalon</w:t>
+      </w:r>
+      <w:proofErr w:type="spellEnd"/>
+      <w:r>
+        <w:t xml:space="preserve"> &amp; Wright 2017). No direct effect of precipitation on investment in photosystem proteins is expected, although cross-correlation between precipitation and vegetation canopy density could influence this relationship. </w:t>
+      </w:r>
+    </w:p>
+    <w:p>
+      <w:r>
+        <w:t>In line with these expectations, an</w:t>
+      </w:r>
+      <w:r>
+        <w:t xml:space="preserve"> increasing number of </w:t>
+      </w:r>
+      <w:r>
+        <w:t xml:space="preserve">terrestrial </w:t>
+      </w:r>
+      <w:r>
+        <w:t xml:space="preserve">biosphere models have incorporated </w:t>
+      </w:r>
+      <w:r>
+        <w:t>a leaf nitrogen</w:t>
+      </w:r>
+      <w:r>
+        <w:t xml:space="preserve"> allocation</w:t>
+      </w:r>
+      <w:r>
+        <w:t xml:space="preserve"> component</w:t>
+      </w:r>
+      <w:r>
+        <w:t xml:space="preserve"> in an attempt to </w:t>
+      </w:r>
+      <w:commentRangeStart w:id="3"/>
+      <w:r>
+        <w:t xml:space="preserve">improve estimates of photosynthesis </w:t>
+      </w:r>
+      <w:commentRangeEnd w:id="3"/>
+      <w:r>
+        <w:rPr>
+          <w:rStyle w:val="CommentReference"/>
+        </w:rPr>
+        <w:commentReference w:id="3"/>
+      </w:r>
+      <w:r>
+        <w:t>(</w:t>
+      </w:r>
+      <w:proofErr w:type="spellStart"/>
+      <w:r>
+        <w:t>Ghimire</w:t>
+      </w:r>
+      <w:proofErr w:type="spellEnd"/>
+      <w:r>
+        <w:t xml:space="preserve"> 2016 refs, Dong Ning refs). </w:t>
+      </w:r>
+    </w:p>
+    <w:p>
+      <w:r>
+        <w:t>While s</w:t>
+      </w:r>
+      <w:r>
+        <w:t xml:space="preserve">ubstantial progress has been made </w:t>
+      </w:r>
+      <w:r>
+        <w:t xml:space="preserve">in characterising allocation </w:t>
+      </w:r>
+      <w:r>
+        <w:t>o</w:t>
+      </w:r>
+      <w:r>
+        <w:t>f leaf protein to different functional pools</w:t>
+      </w:r>
+      <w:r>
+        <w:t xml:space="preserve">, there </w:t>
+      </w:r>
+      <w:r>
+        <w:t>some</w:t>
+      </w:r>
+      <w:r>
+        <w:t xml:space="preserve"> important limitations </w:t>
+      </w:r>
+      <w:r>
+        <w:t>of approa</w:t>
+      </w:r>
+      <w:r>
+        <w:t xml:space="preserve">ches taken so far. </w:t>
+      </w:r>
+      <w:r>
+        <w:t xml:space="preserve">Most crucially, protein quantification depends on </w:t>
+      </w:r>
+      <w:r>
+        <w:t>complete extraction from leaves. The difficulty of extracting</w:t>
+      </w:r>
+      <w:r>
+        <w:t xml:space="preserve"> protein</w:t>
+      </w:r>
+      <w:r>
+        <w:t xml:space="preserve"> varies</w:t>
+      </w:r>
+      <w:r>
+        <w:t xml:space="preserve"> according</w:t>
+      </w:r>
+      <w:r>
+        <w:t xml:space="preserve"> to protein</w:t>
+      </w:r>
+      <w:r>
+        <w:t xml:space="preserve"> solubility (e.g. soluble, membrane-associated or cell wall-associated fractions) and</w:t>
       </w:r>
       <w:r>
         <w:t xml:space="preserve"> </w:t>
       </w:r>
       <w:r>
-        <w:t xml:space="preserve">however </w:t>
-      </w:r>
-      <w:r>
-        <w:t>(</w:t>
-      </w:r>
-      <w:r>
-        <w:t xml:space="preserve">Raven &amp; </w:t>
-      </w:r>
-      <w:proofErr w:type="spellStart"/>
-      <w:r>
-        <w:t>Geider</w:t>
-      </w:r>
-      <w:proofErr w:type="spellEnd"/>
-      <w:r>
-        <w:t xml:space="preserve"> 1988</w:t>
-      </w:r>
-      <w:r>
-        <w:t>).</w:t>
-      </w:r>
-      <w:r>
-        <w:rPr>
-          <w:rStyle w:val="CommentReference"/>
-        </w:rPr>
-        <w:commentReference w:id="3"/>
-      </w:r>
-    </w:p>
-    <w:p>
-      <w:r>
-        <w:t>Allocation to</w:t>
-      </w:r>
-      <w:r>
-        <w:t xml:space="preserve"> photosystem complex proteins should be greatest where photosynthesis is light-limited (</w:t>
+        <w:t>between species</w:t>
+      </w:r>
+      <w:r>
+        <w:t xml:space="preserve"> (REF)</w:t>
+      </w:r>
+      <w:r>
+        <w:t>, and different extraction methods may also preferentially extract different protein fractions (Makino &amp; Osmond 1990)</w:t>
+      </w:r>
+      <w:r>
+        <w:t>.</w:t>
+      </w:r>
+      <w:r>
+        <w:t xml:space="preserve"> </w:t>
+      </w:r>
+      <w:r>
+        <w:t>Extraction</w:t>
+      </w:r>
+      <w:r>
+        <w:t xml:space="preserve"> of protein from leaves with high phenol content (e.g. eucalypts)</w:t>
+      </w:r>
+      <w:r>
+        <w:t xml:space="preserve"> is </w:t>
+      </w:r>
+      <w:r>
+        <w:t>especially</w:t>
+      </w:r>
+      <w:r>
+        <w:t xml:space="preserve"> </w:t>
+      </w:r>
+      <w:r>
+        <w:t xml:space="preserve">challenging due to the chemistry involved (see Warren 2000 for ref). Furthermore, most studies do not quantify what fraction of total protein was actually extracted from leaves (Warren refs?). </w:t>
+      </w:r>
+      <w:r>
+        <w:t>T</w:t>
+      </w:r>
+      <w:r>
+        <w:t xml:space="preserve">hus </w:t>
+      </w:r>
+      <w:r>
+        <w:t xml:space="preserve">meaningful comparisons of </w:t>
+      </w:r>
+      <w:r>
+        <w:t xml:space="preserve">protein abundances </w:t>
+      </w:r>
+      <w:r>
+        <w:t>can be difficult to make</w:t>
+      </w:r>
+      <w:r>
+        <w:t xml:space="preserve"> even within a sample, still more difficult between species</w:t>
+      </w:r>
+      <w:r>
+        <w:t>, and may not be reliable across studies</w:t>
+      </w:r>
+      <w:r>
+        <w:t>.</w:t>
+      </w:r>
+      <w:r>
+        <w:t xml:space="preserve"> </w:t>
+      </w:r>
+    </w:p>
+    <w:p>
+      <w:bookmarkStart w:id="4" w:name="_GoBack"/>
+      <w:bookmarkEnd w:id="4"/>
+      <w:r>
+        <w:t>Secondly, protein amounts are often estimated by measuring a proxy (e.g. chlorophyll for</w:t>
+      </w:r>
+      <w:r>
+        <w:t xml:space="preserve"> ‘pigment protein complexes’</w:t>
+      </w:r>
+      <w:r>
+        <w:t xml:space="preserve">), and then calculating the protein amount using a ‘stock’ ratio of </w:t>
+      </w:r>
+      <w:r>
+        <w:t>proxy amount to protein amount</w:t>
+      </w:r>
+      <w:r>
+        <w:t xml:space="preserve"> (</w:t>
       </w:r>
       <w:proofErr w:type="spellStart"/>
       <w:r>
@@ -780,338 +1040,107 @@
       </w:r>
       <w:proofErr w:type="spellEnd"/>
       <w:r>
-        <w:t xml:space="preserve"> 2007), and investment in Calvin cycle enzymes should increase with light availability, since capacity for carboxylation of </w:t>
-      </w:r>
-      <w:proofErr w:type="spellStart"/>
-      <w:r>
-        <w:t>RuBP</w:t>
-      </w:r>
-      <w:proofErr w:type="spellEnd"/>
-      <w:r>
-        <w:t xml:space="preserve"> determines the rate of light-saturated photosynthesis (Farquhar et al. 1980).</w:t>
-      </w:r>
-    </w:p>
-    <w:p>
-      <w:r>
-        <w:t>Investment in Calvin cycle enzymes should be greater at drier sites. By effecting greater internal CO2 drawdown, rate of CO2 uptake can be maintained at lower stomatal conductance, reducing the water cost of photosynthesis for dryland plants (Wright et al. 2001a</w:t>
-      </w:r>
-      <w:proofErr w:type="gramStart"/>
-      <w:r>
-        <w:t>,b</w:t>
-      </w:r>
-      <w:proofErr w:type="gramEnd"/>
+        <w:t xml:space="preserve"> &amp; </w:t>
+      </w:r>
+      <w:proofErr w:type="spellStart"/>
+      <w:r>
+        <w:t>Tenheunen</w:t>
+      </w:r>
+      <w:proofErr w:type="spellEnd"/>
+      <w:r>
+        <w:t xml:space="preserve"> 1997, </w:t>
+      </w:r>
+      <w:proofErr w:type="spellStart"/>
+      <w:r>
+        <w:t>Ghimire</w:t>
+      </w:r>
+      <w:proofErr w:type="spellEnd"/>
+      <w:r>
+        <w:t xml:space="preserve"> 2016)</w:t>
+      </w:r>
+      <w:r>
+        <w:t xml:space="preserve">. For example, Evans &amp; </w:t>
+      </w:r>
+      <w:proofErr w:type="spellStart"/>
+      <w:r>
+        <w:t>Poorter</w:t>
+      </w:r>
+      <w:proofErr w:type="spellEnd"/>
+      <w:r>
+        <w:t xml:space="preserve"> (2001)</w:t>
+      </w:r>
+      <w:r>
+        <w:t xml:space="preserve"> estimated amounts of ‘pigment protein complex’ by measuring chlorophyll and using</w:t>
+      </w:r>
+      <w:r>
+        <w:t xml:space="preserve"> values of 38·5 and 41 mol</w:t>
+      </w:r>
+      <w:r>
+        <w:t>es</w:t>
+      </w:r>
+      <w:r>
+        <w:t xml:space="preserve"> </w:t>
+      </w:r>
+      <w:r>
+        <w:t>of pigment protein nitrogen</w:t>
+      </w:r>
+      <w:r>
+        <w:t xml:space="preserve"> </w:t>
+      </w:r>
+      <w:r>
+        <w:t>per mol</w:t>
+      </w:r>
+      <w:r>
+        <w:t>e</w:t>
+      </w:r>
+      <w:r>
+        <w:t xml:space="preserve"> of chlorophyll,</w:t>
+      </w:r>
+      <w:r>
+        <w:t xml:space="preserve"> for low- and high-light-grown plants, respectively. These values were sourced from measurements made on model organisms in the 1970’s and 80’s.</w:t>
+      </w:r>
+      <w:r>
+        <w:t xml:space="preserve"> Amounts of rubisco and electron transport proteins </w:t>
+      </w:r>
+      <w:r>
+        <w:t>can</w:t>
+      </w:r>
+      <w:r>
+        <w:t xml:space="preserve"> similarly </w:t>
+      </w:r>
+      <w:r>
+        <w:t xml:space="preserve">be </w:t>
+      </w:r>
+      <w:r>
+        <w:t>estimated using equations that relate gas exchange parameters to protein amounts (</w:t>
+      </w:r>
+      <w:proofErr w:type="spellStart"/>
+      <w:r>
+        <w:t>Niinemets</w:t>
+      </w:r>
+      <w:proofErr w:type="spellEnd"/>
+      <w:r>
+        <w:t xml:space="preserve"> &amp; </w:t>
+      </w:r>
+      <w:proofErr w:type="spellStart"/>
+      <w:r>
+        <w:lastRenderedPageBreak/>
+        <w:t>Tenheunen</w:t>
+      </w:r>
+      <w:proofErr w:type="spellEnd"/>
+      <w:r>
+        <w:t xml:space="preserve"> 1997</w:t>
+      </w:r>
       <w:r>
         <w:t xml:space="preserve">, </w:t>
       </w:r>
       <w:proofErr w:type="spellStart"/>
       <w:r>
-        <w:t>Scalon</w:t>
-      </w:r>
-      <w:proofErr w:type="spellEnd"/>
-      <w:r>
-        <w:t xml:space="preserve"> &amp; Wright 2017). No direct effect of precipitation on investment in photosystem proteins is expected, although cross-correlation between precipitation and vegetation canopy density could influence this relationship. </w:t>
-      </w:r>
-    </w:p>
-    <w:p>
-      <w:r>
-        <w:t xml:space="preserve">More recently, an increasing number of biosphere models have incorporated </w:t>
-      </w:r>
-      <w:r>
-        <w:t>a leaf nitrogen</w:t>
-      </w:r>
-      <w:r>
-        <w:t xml:space="preserve"> allocation</w:t>
-      </w:r>
-      <w:r>
-        <w:t xml:space="preserve"> component</w:t>
-      </w:r>
-      <w:r>
-        <w:t xml:space="preserve"> in an attempt to </w:t>
-      </w:r>
-      <w:commentRangeStart w:id="4"/>
-      <w:r>
-        <w:t xml:space="preserve">improve estimates of photosynthesis </w:t>
-      </w:r>
-      <w:commentRangeEnd w:id="4"/>
-      <w:r>
-        <w:rPr>
-          <w:rStyle w:val="CommentReference"/>
-        </w:rPr>
-        <w:commentReference w:id="4"/>
-      </w:r>
-      <w:r>
-        <w:t>(</w:t>
-      </w:r>
-      <w:proofErr w:type="spellStart"/>
-      <w:r>
         <w:t>Ghimire</w:t>
       </w:r>
       <w:proofErr w:type="spellEnd"/>
       <w:r>
-        <w:t xml:space="preserve"> 2016 refs, Dong Ning refs). </w:t>
-      </w:r>
-    </w:p>
-    <w:p>
-      <w:pPr>
-        <w:rPr>
-          <w:u w:val="single"/>
-        </w:rPr>
-      </w:pPr>
-    </w:p>
-    <w:p>
-      <w:r>
-        <w:t>While s</w:t>
-      </w:r>
-      <w:r>
-        <w:t xml:space="preserve">ubstantial progress has been made </w:t>
-      </w:r>
-      <w:r>
-        <w:t xml:space="preserve">in characterising allocation </w:t>
-      </w:r>
-      <w:r>
-        <w:t>o</w:t>
-      </w:r>
-      <w:r>
-        <w:t>f leaf protein to different functional pools</w:t>
-      </w:r>
-      <w:r>
-        <w:t xml:space="preserve">, there </w:t>
-      </w:r>
-      <w:r>
-        <w:t>some</w:t>
-      </w:r>
-      <w:r>
-        <w:t xml:space="preserve"> important limitations </w:t>
-      </w:r>
-      <w:r>
-        <w:t>of approa</w:t>
-      </w:r>
-      <w:r>
-        <w:t xml:space="preserve">ches taken so far. </w:t>
-      </w:r>
-      <w:r>
-        <w:t xml:space="preserve">Most crucially, protein quantification depends on </w:t>
-      </w:r>
-      <w:r>
-        <w:t>complete extraction from leaves. The difficulty of extracting</w:t>
-      </w:r>
-      <w:r>
-        <w:t xml:space="preserve"> protein</w:t>
-      </w:r>
-      <w:r>
-        <w:t xml:space="preserve"> varies</w:t>
-      </w:r>
-      <w:r>
-        <w:t xml:space="preserve"> according</w:t>
-      </w:r>
-      <w:r>
-        <w:t xml:space="preserve"> to protein</w:t>
-      </w:r>
-      <w:r>
-        <w:t xml:space="preserve"> solubility (e.g. soluble, membrane-associated or cell wall-associated fractions) and</w:t>
-      </w:r>
-      <w:r>
-        <w:t xml:space="preserve"> </w:t>
-      </w:r>
-      <w:r>
-        <w:t>between species</w:t>
-      </w:r>
-      <w:r>
-        <w:t xml:space="preserve"> (REF)</w:t>
-      </w:r>
-      <w:r>
-        <w:t>, and different extraction methods may also preferentially extract different protein fractions (Makino &amp; Osmond 1990)</w:t>
-      </w:r>
-      <w:r>
-        <w:t>.</w:t>
-      </w:r>
-      <w:r>
-        <w:t xml:space="preserve"> </w:t>
-      </w:r>
-      <w:r>
-        <w:t>Extraction</w:t>
-      </w:r>
-      <w:r>
-        <w:t xml:space="preserve"> of protein from leaves with high phenol content (e.g. eucalypts)</w:t>
-      </w:r>
-      <w:r>
-        <w:t xml:space="preserve"> is </w:t>
-      </w:r>
-      <w:r>
-        <w:t>especially</w:t>
-      </w:r>
-      <w:r>
-        <w:t xml:space="preserve"> </w:t>
-      </w:r>
-      <w:r>
-        <w:t xml:space="preserve">challenging due to the chemistry </w:t>
-      </w:r>
-      <w:r>
-        <w:lastRenderedPageBreak/>
-        <w:t>involved (see Warren 2000 for ref). Furthermore, most studies do not quantify what fraction of total protein was actually extracted from leaves</w:t>
-      </w:r>
-      <w:r>
-        <w:t xml:space="preserve"> (Warren refs?). </w:t>
-      </w:r>
-      <w:r>
-        <w:t>T</w:t>
-      </w:r>
-      <w:r>
-        <w:t xml:space="preserve">hus </w:t>
-      </w:r>
-      <w:r>
-        <w:t xml:space="preserve">meaningful comparisons of </w:t>
-      </w:r>
-      <w:r>
-        <w:t xml:space="preserve">protein abundances </w:t>
-      </w:r>
-      <w:r>
-        <w:t>can be difficult to make</w:t>
-      </w:r>
-      <w:r>
-        <w:t xml:space="preserve"> </w:t>
-      </w:r>
-      <w:r>
-        <w:t xml:space="preserve">even </w:t>
-      </w:r>
-      <w:r>
-        <w:t>within a sample, still more difficult between species</w:t>
-      </w:r>
-      <w:r>
-        <w:t>, and may not be reliable across studies</w:t>
-      </w:r>
-      <w:r>
-        <w:t>.</w:t>
-      </w:r>
-      <w:r>
-        <w:t xml:space="preserve"> </w:t>
-      </w:r>
-    </w:p>
-    <w:p>
-      <w:r>
-        <w:t>Secondly, protein amounts are often estimated by measuring a proxy (e.g. chlorophyll for</w:t>
-      </w:r>
-      <w:r>
-        <w:t xml:space="preserve"> ‘pigment protein complexes’</w:t>
-      </w:r>
-      <w:r>
-        <w:t xml:space="preserve">), and then calculating the protein amount using a ‘stock’ ratio of </w:t>
-      </w:r>
-      <w:r>
-        <w:t>proxy amount to protein amount</w:t>
-      </w:r>
-      <w:r>
-        <w:t xml:space="preserve"> (</w:t>
-      </w:r>
-      <w:proofErr w:type="spellStart"/>
-      <w:r>
-        <w:t>Niinemets</w:t>
-      </w:r>
-      <w:proofErr w:type="spellEnd"/>
-      <w:r>
-        <w:t xml:space="preserve"> &amp; </w:t>
-      </w:r>
-      <w:proofErr w:type="spellStart"/>
-      <w:r>
-        <w:t>Tenheunen</w:t>
-      </w:r>
-      <w:proofErr w:type="spellEnd"/>
-      <w:r>
-        <w:t xml:space="preserve"> 1997, </w:t>
-      </w:r>
-      <w:proofErr w:type="spellStart"/>
-      <w:r>
-        <w:t>Ghimire</w:t>
-      </w:r>
-      <w:proofErr w:type="spellEnd"/>
-      <w:r>
-        <w:t xml:space="preserve"> 2016)</w:t>
-      </w:r>
-      <w:r>
-        <w:t xml:space="preserve">. For example, Evans &amp; </w:t>
-      </w:r>
-      <w:proofErr w:type="spellStart"/>
-      <w:r>
-        <w:t>Poorter</w:t>
-      </w:r>
-      <w:proofErr w:type="spellEnd"/>
-      <w:r>
-        <w:t xml:space="preserve"> (2001)</w:t>
-      </w:r>
-      <w:r>
-        <w:t xml:space="preserve"> estimated amounts of ‘pigment protein complex’ by measuring chlorophyll and using</w:t>
-      </w:r>
-      <w:r>
-        <w:t xml:space="preserve"> values of 38·5 and 41 mol</w:t>
-      </w:r>
-      <w:r>
-        <w:t>es</w:t>
-      </w:r>
-      <w:r>
-        <w:t xml:space="preserve"> </w:t>
-      </w:r>
-      <w:r>
-        <w:t>of pigment protein nitrogen</w:t>
-      </w:r>
-      <w:r>
-        <w:t xml:space="preserve"> </w:t>
-      </w:r>
-      <w:r>
-        <w:t>per mol</w:t>
-      </w:r>
-      <w:r>
-        <w:t>e</w:t>
-      </w:r>
-      <w:r>
-        <w:t xml:space="preserve"> of chlorophyll,</w:t>
-      </w:r>
-      <w:r>
-        <w:t xml:space="preserve"> for low- and high-light-grown plants, respectively. These values were sourced from measurements made on model organisms in the 1970’s and 80’s.</w:t>
-      </w:r>
-      <w:r>
-        <w:t xml:space="preserve"> Amounts of rubisco and electron transport proteins </w:t>
-      </w:r>
-      <w:r>
-        <w:t>can</w:t>
-      </w:r>
-      <w:r>
-        <w:t xml:space="preserve"> similarly </w:t>
-      </w:r>
-      <w:r>
-        <w:t xml:space="preserve">be </w:t>
-      </w:r>
-      <w:r>
-        <w:t>estimated using equations that relate gas exchange parameters to protein amounts (</w:t>
-      </w:r>
-      <w:proofErr w:type="spellStart"/>
-      <w:r>
-        <w:t>Niinemets</w:t>
-      </w:r>
-      <w:proofErr w:type="spellEnd"/>
-      <w:r>
-        <w:t xml:space="preserve"> &amp; </w:t>
-      </w:r>
-      <w:proofErr w:type="spellStart"/>
-      <w:r>
-        <w:t>Tenheunen</w:t>
-      </w:r>
-      <w:proofErr w:type="spellEnd"/>
-      <w:r>
-        <w:t xml:space="preserve"> 1997</w:t>
-      </w:r>
-      <w:r>
-        <w:t xml:space="preserve">, </w:t>
-      </w:r>
-      <w:proofErr w:type="spellStart"/>
-      <w:r>
-        <w:t>Ghimire</w:t>
-      </w:r>
-      <w:proofErr w:type="spellEnd"/>
-      <w:r>
-        <w:t xml:space="preserve"> 2016</w:t>
-      </w:r>
-      <w:r>
-        <w:t xml:space="preserve">, Evans &amp; </w:t>
+        <w:t xml:space="preserve"> 2016, Evans &amp; </w:t>
       </w:r>
       <w:proofErr w:type="spellStart"/>
       <w:r>
@@ -1145,10 +1174,7 @@
         <w:t xml:space="preserve">varied between 40% and 600% of that estimated from enzyme kinetics and gas exchange </w:t>
       </w:r>
       <w:r>
-        <w:t>measurements</w:t>
-      </w:r>
-      <w:r>
-        <w:t xml:space="preserve"> (Warren et al 2000).</w:t>
+        <w:t>measurements (Warren et al 2000).</w:t>
       </w:r>
       <w:bookmarkEnd w:id="5"/>
       <w:bookmarkEnd w:id="6"/>
@@ -1206,10 +1232,7 @@
         <w:t xml:space="preserve"> 2017).</w:t>
       </w:r>
       <w:r>
-        <w:t xml:space="preserve"> </w:t>
-      </w:r>
-      <w:r>
-        <w:t xml:space="preserve">These limitations prevent us from accurately parameterising regional scale models of vegetation function. </w:t>
+        <w:t xml:space="preserve"> These limitations prevent us from accurately parameterising regional scale models of vegetation function. </w:t>
       </w:r>
     </w:p>
     <w:p>
@@ -1262,13 +1285,9 @@
     <w:p/>
     <w:p/>
     <w:p/>
-    <w:p>
-      <w:bookmarkStart w:id="7" w:name="_GoBack"/>
-      <w:bookmarkEnd w:id="7"/>
-    </w:p>
-    <w:p>
-      <w:r>
-        <w:lastRenderedPageBreak/>
+    <w:p/>
+    <w:p>
+      <w:r>
         <w:t xml:space="preserve">Finally, </w:t>
       </w:r>
       <w:r>
@@ -1424,20 +1443,20 @@
         </w:rPr>
         <w:t xml:space="preserve">Lab measurements of rubisco rely on complete </w:t>
       </w:r>
-      <w:commentRangeStart w:id="8"/>
+      <w:commentRangeStart w:id="7"/>
       <w:r>
         <w:rPr>
           <w:u w:val="single"/>
         </w:rPr>
         <w:t>extraction</w:t>
       </w:r>
-      <w:commentRangeEnd w:id="8"/>
+      <w:commentRangeEnd w:id="7"/>
       <w:r>
         <w:rPr>
           <w:rStyle w:val="CommentReference"/>
           <w:u w:val="single"/>
         </w:rPr>
-        <w:commentReference w:id="8"/>
+        <w:commentReference w:id="7"/>
       </w:r>
       <w:r>
         <w:rPr>
@@ -2069,7 +2088,6 @@
     </w:p>
     <w:p>
       <w:r>
-        <w:lastRenderedPageBreak/>
         <w:t>Previously, leaf chlorophyll content expressed in nitrogen equivalents has been used as a proxy for investment in light capturing machinery (</w:t>
       </w:r>
       <w:proofErr w:type="spellStart"/>
@@ -2086,15 +2104,7 @@
       </w:r>
       <w:proofErr w:type="spellEnd"/>
       <w:r>
-        <w:t xml:space="preserve"> 1997), while Rubisco abundance </w:t>
-      </w:r>
-      <w:proofErr w:type="gramStart"/>
-      <w:r>
-        <w:t>has</w:t>
-      </w:r>
-      <w:proofErr w:type="gramEnd"/>
-      <w:r>
-        <w:t xml:space="preserve"> typically been estimated using gas exchange methods to estimate rates of carboxylation (ref). Our leaf protein abundance dataset provides the opportunity to directly test hypotheses about molecular adaptation of the photosynthetic apparatus to environmental conditions. </w:t>
+        <w:t xml:space="preserve"> 1997), while Rubisco abundance has typically been estimated using gas exchange methods to estimate rates of carboxylation (ref). Our leaf protein abundance dataset provides the opportunity to directly test hypotheses about molecular adaptation of the photosynthetic apparatus to environmental conditions. </w:t>
       </w:r>
     </w:p>
     <w:p>
@@ -2127,6 +2137,7 @@
     <w:p/>
     <w:p>
       <w:r>
+        <w:lastRenderedPageBreak/>
         <w:t xml:space="preserve">More recently, an increasing number of biosphere models have incorporated N allocation in an attempt to improve estimates of photosynthesis (see Steve’s refs in presentation, </w:t>
       </w:r>
       <w:proofErr w:type="spellStart"/>
@@ -2154,7 +2165,7 @@
       </w:r>
     </w:p>
     <w:p>
-      <w:commentRangeStart w:id="9"/>
+      <w:commentRangeStart w:id="8"/>
       <w:r>
         <w:t>a.)</w:t>
       </w:r>
@@ -2170,12 +2181,12 @@
       <w:r>
         <w:t xml:space="preserve"> et al. 2006).</w:t>
       </w:r>
-      <w:commentRangeEnd w:id="9"/>
+      <w:commentRangeEnd w:id="8"/>
       <w:r>
         <w:rPr>
           <w:rStyle w:val="CommentReference"/>
         </w:rPr>
-        <w:commentReference w:id="9"/>
+        <w:commentReference w:id="8"/>
       </w:r>
     </w:p>
     <w:p>
@@ -2248,11 +2259,7 @@
       </w:r>
       <w:proofErr w:type="gramEnd"/>
       <w:r>
-        <w:t xml:space="preserve">) Hypotheses about differential investment in light capture and carbon assimilation proteins </w:t>
-      </w:r>
-      <w:r>
-        <w:lastRenderedPageBreak/>
-        <w:t xml:space="preserve">along gradients of temperature, precipitation and light availability (represented here as canopy density). Red up arrows indicate a predicted increase, blue down arrows indicate a predicted decrease, </w:t>
+        <w:t xml:space="preserve">) Hypotheses about differential investment in light capture and carbon assimilation proteins along gradients of temperature, precipitation and light availability (represented here as canopy density). Red up arrows indicate a predicted increase, blue down arrows indicate a predicted decrease, </w:t>
       </w:r>
       <w:proofErr w:type="gramStart"/>
       <w:r>
@@ -2331,7 +2338,7 @@
       </w:r>
     </w:p>
   </w:comment>
-  <w:comment w:id="1" w:author="James Lawson" w:date="2017-08-10T13:37:00Z" w:initials="JL">
+  <w:comment w:id="1" w:author="James Lawson" w:date="2017-07-28T15:43:00Z" w:initials="JL">
     <w:p>
       <w:pPr>
         <w:pStyle w:val="CommentText"/>
@@ -2343,36 +2350,20 @@
         <w:annotationRef/>
       </w:r>
       <w:r>
-        <w:t>Repeated… could merge these two paras</w:t>
+        <w:t>E</w:t>
+      </w:r>
+      <w:r>
+        <w:t>xpand</w:t>
+      </w:r>
+      <w:r>
+        <w:t xml:space="preserve"> –</w:t>
+      </w:r>
+      <w:r>
+        <w:t xml:space="preserve"> did these studies show this on a per leaf area or proportional basis?</w:t>
       </w:r>
     </w:p>
   </w:comment>
-  <w:comment w:id="2" w:author="James Lawson" w:date="2017-07-28T15:43:00Z" w:initials="JL">
-    <w:p>
-      <w:pPr>
-        <w:pStyle w:val="CommentText"/>
-      </w:pPr>
-      <w:r>
-        <w:rPr>
-          <w:rStyle w:val="CommentReference"/>
-        </w:rPr>
-        <w:annotationRef/>
-      </w:r>
-      <w:r>
-        <w:t>E</w:t>
-      </w:r>
-      <w:r>
-        <w:t>xpand</w:t>
-      </w:r>
-      <w:r>
-        <w:t xml:space="preserve"> –</w:t>
-      </w:r>
-      <w:r>
-        <w:t xml:space="preserve"> did these studies show this on a per leaf area or proportional basis?</w:t>
-      </w:r>
-    </w:p>
-  </w:comment>
-  <w:comment w:id="3" w:author="James Lawson" w:date="2017-07-24T19:01:00Z" w:initials="JL">
+  <w:comment w:id="2" w:author="James Lawson" w:date="2017-07-24T19:01:00Z" w:initials="JL">
     <w:p>
       <w:pPr>
         <w:pStyle w:val="CommentText"/>
@@ -2540,7 +2531,7 @@
       </w:r>
     </w:p>
   </w:comment>
-  <w:comment w:id="4" w:author="James Lawson" w:date="2017-08-02T11:37:00Z" w:initials="JL">
+  <w:comment w:id="3" w:author="James Lawson" w:date="2017-08-02T11:37:00Z" w:initials="JL">
     <w:p>
       <w:pPr>
         <w:pStyle w:val="CommentText"/>
@@ -2668,7 +2659,7 @@
       </w:r>
     </w:p>
   </w:comment>
-  <w:comment w:id="8" w:author="James Lawson" w:date="2017-07-28T16:41:00Z" w:initials="JL">
+  <w:comment w:id="7" w:author="James Lawson" w:date="2017-07-28T16:41:00Z" w:initials="JL">
     <w:p>
       <w:r>
         <w:rPr>
@@ -2740,7 +2731,7 @@
       </w:pPr>
     </w:p>
   </w:comment>
-  <w:comment w:id="9" w:author="James Lawson" w:date="2017-07-24T19:01:00Z" w:initials="JL">
+  <w:comment w:id="8" w:author="James Lawson" w:date="2017-07-24T19:01:00Z" w:initials="JL">
     <w:p>
       <w:pPr>
         <w:pStyle w:val="CommentText"/>
@@ -2914,7 +2905,6 @@
 <file path=word/commentsExtended.xml><?xml version="1.0" encoding="utf-8"?>
 <w15:commentsEx xmlns:wpc="http://schemas.microsoft.com/office/word/2010/wordprocessingCanvas" xmlns:cx="http://schemas.microsoft.com/office/drawing/2014/chartex" xmlns:cx1="http://schemas.microsoft.com/office/drawing/2015/9/8/chartex" xmlns:mc="http://schemas.openxmlformats.org/markup-compatibility/2006" xmlns:o="urn:schemas-microsoft-com:office:office" xmlns:r="http://schemas.openxmlformats.org/officeDocument/2006/relationships" xmlns:m="http://schemas.openxmlformats.org/officeDocument/2006/math" xmlns:v="urn:schemas-microsoft-com:vml" xmlns:wp14="http://schemas.microsoft.com/office/word/2010/wordprocessingDrawing" xmlns:wp="http://schemas.openxmlformats.org/drawingml/2006/wordprocessingDrawing" xmlns:w10="urn:schemas-microsoft-com:office:word" xmlns:w="http://schemas.openxmlformats.org/wordprocessingml/2006/main" xmlns:w14="http://schemas.microsoft.com/office/word/2010/wordml" xmlns:w15="http://schemas.microsoft.com/office/word/2012/wordml" xmlns:w16se="http://schemas.microsoft.com/office/word/2015/wordml/symex" xmlns:wpg="http://schemas.microsoft.com/office/word/2010/wordprocessingGroup" xmlns:wpi="http://schemas.microsoft.com/office/word/2010/wordprocessingInk" xmlns:wne="http://schemas.microsoft.com/office/word/2006/wordml" xmlns:wps="http://schemas.microsoft.com/office/word/2010/wordprocessingShape" mc:Ignorable="w14 w15 w16se wp14">
   <w15:commentEx w15:paraId="18DE58FD" w15:done="0"/>
-  <w15:commentEx w15:paraId="5B05F796" w15:done="0"/>
   <w15:commentEx w15:paraId="3ECEBAFC" w15:done="0"/>
   <w15:commentEx w15:paraId="7413E321" w15:done="0"/>
   <w15:commentEx w15:paraId="58637109" w15:done="0"/>
@@ -3678,6 +3668,7 @@
   <w:style w:type="character" w:default="1" w:styleId="DefaultParagraphFont">
     <w:name w:val="Default Paragraph Font"/>
     <w:uiPriority w:val="1"/>
+    <w:semiHidden/>
     <w:unhideWhenUsed/>
   </w:style>
   <w:style w:type="table" w:default="1" w:styleId="TableNormal">
@@ -4090,7 +4081,7 @@
 </file>
 
 <file path=customXml/itemProps1.xml><?xml version="1.0" encoding="utf-8"?>
-<ds:datastoreItem xmlns:ds="http://schemas.openxmlformats.org/officeDocument/2006/customXml" ds:itemID="{707897A5-02FB-488D-996B-A1E2070E259F}">
+<ds:datastoreItem xmlns:ds="http://schemas.openxmlformats.org/officeDocument/2006/customXml" ds:itemID="{6D873DF6-3730-403A-8D0B-D622FC009CE7}">
   <ds:schemaRefs>
     <ds:schemaRef ds:uri="http://schemas.openxmlformats.org/officeDocument/2006/bibliography"/>
   </ds:schemaRefs>

</xml_diff>